<commit_message>
part 2 final changes
</commit_message>
<xml_diff>
--- a/דוח מיני פרויקט.docx
+++ b/דוח מיני פרויקט.docx
@@ -1,6 +1,6 @@
 
 <file path=word/document.xml><?xml version="1.0" encoding="utf-8"?>
-<w:document xmlns:wpc="http://schemas.microsoft.com/office/word/2010/wordprocessingCanvas" xmlns:mc="http://schemas.openxmlformats.org/markup-compatibility/2006" xmlns:o="urn:schemas-microsoft-com:office:office" xmlns:r="http://schemas.openxmlformats.org/officeDocument/2006/relationships" xmlns:m="http://schemas.openxmlformats.org/officeDocument/2006/math" xmlns:v="urn:schemas-microsoft-com:vml" xmlns:wp14="http://schemas.microsoft.com/office/word/2010/wordprocessingDrawing" xmlns:wp="http://schemas.openxmlformats.org/drawingml/2006/wordprocessingDrawing" xmlns:w10="urn:schemas-microsoft-com:office:word" xmlns:w="http://schemas.openxmlformats.org/wordprocessingml/2006/main" xmlns:w14="http://schemas.microsoft.com/office/word/2010/wordml" xmlns:w15="http://schemas.microsoft.com/office/word/2012/wordml" xmlns:wpg="http://schemas.microsoft.com/office/word/2010/wordprocessingGroup" xmlns:wpi="http://schemas.microsoft.com/office/word/2010/wordprocessingInk" xmlns:wne="http://schemas.microsoft.com/office/word/2006/wordml" xmlns:wps="http://schemas.microsoft.com/office/word/2010/wordprocessingShape" mc:Ignorable="w14 w15 wp14">
+<w:document xmlns:wpc="http://schemas.microsoft.com/office/word/2010/wordprocessingCanvas" xmlns:cx="http://schemas.microsoft.com/office/drawing/2014/chartex" xmlns:cx1="http://schemas.microsoft.com/office/drawing/2015/9/8/chartex" xmlns:cx2="http://schemas.microsoft.com/office/drawing/2015/10/21/chartex" xmlns:cx3="http://schemas.microsoft.com/office/drawing/2016/5/9/chartex" xmlns:cx4="http://schemas.microsoft.com/office/drawing/2016/5/10/chartex" xmlns:cx5="http://schemas.microsoft.com/office/drawing/2016/5/11/chartex" xmlns:cx6="http://schemas.microsoft.com/office/drawing/2016/5/12/chartex" xmlns:cx7="http://schemas.microsoft.com/office/drawing/2016/5/13/chartex" xmlns:cx8="http://schemas.microsoft.com/office/drawing/2016/5/14/chartex" xmlns:mc="http://schemas.openxmlformats.org/markup-compatibility/2006" xmlns:aink="http://schemas.microsoft.com/office/drawing/2016/ink" xmlns:am3d="http://schemas.microsoft.com/office/drawing/2017/model3d" xmlns:o="urn:schemas-microsoft-com:office:office" xmlns:oel="http://schemas.microsoft.com/office/2019/extlst" xmlns:r="http://schemas.openxmlformats.org/officeDocument/2006/relationships" xmlns:m="http://schemas.openxmlformats.org/officeDocument/2006/math" xmlns:v="urn:schemas-microsoft-com:vml" xmlns:wp14="http://schemas.microsoft.com/office/word/2010/wordprocessingDrawing" xmlns:wp="http://schemas.openxmlformats.org/drawingml/2006/wordprocessingDrawing" xmlns:w10="urn:schemas-microsoft-com:office:word" xmlns:w="http://schemas.openxmlformats.org/wordprocessingml/2006/main" xmlns:w14="http://schemas.microsoft.com/office/word/2010/wordml" xmlns:w15="http://schemas.microsoft.com/office/word/2012/wordml" xmlns:w16cex="http://schemas.microsoft.com/office/word/2018/wordml/cex" xmlns:w16cid="http://schemas.microsoft.com/office/word/2016/wordml/cid" xmlns:w16="http://schemas.microsoft.com/office/word/2018/wordml" xmlns:w16du="http://schemas.microsoft.com/office/word/2023/wordml/word16du" xmlns:w16sdtdh="http://schemas.microsoft.com/office/word/2020/wordml/sdtdatahash" xmlns:w16se="http://schemas.microsoft.com/office/word/2015/wordml/symex" xmlns:wpg="http://schemas.microsoft.com/office/word/2010/wordprocessingGroup" xmlns:wpi="http://schemas.microsoft.com/office/word/2010/wordprocessingInk" xmlns:wne="http://schemas.microsoft.com/office/word/2006/wordml" xmlns:wps="http://schemas.microsoft.com/office/word/2010/wordprocessingShape" mc:Ignorable="w14 w15 w16se w16cid w16 w16cex w16sdtdh w16du wp14">
   <w:body>
     <w:p>
       <w:pPr>
@@ -2456,21 +2456,22 @@
         <w:bidi/>
         <w:ind w:left="994"/>
         <w:rPr>
-          <w:rFonts w:ascii="Calibri" w:cs="Calibri" w:hint="cs"/>
-          <w:sz w:val="22"/>
-          <w:szCs w:val="22"/>
-          <w:rtl/>
-        </w:rPr>
-      </w:pPr>
-      <w:r>
-        <w:rPr>
           <w:rFonts w:ascii="Calibri" w:cs="Calibri"/>
           <w:sz w:val="22"/>
           <w:szCs w:val="22"/>
           <w:rtl/>
         </w:rPr>
+      </w:pPr>
+      <w:r>
+        <w:rPr>
+          <w:rFonts w:ascii="Calibri" w:cs="Calibri"/>
+          <w:noProof/>
+          <w:sz w:val="22"/>
+          <w:szCs w:val="22"/>
+          <w:rtl/>
+        </w:rPr>
         <w:drawing>
-          <wp:anchor distT="0" distB="0" distL="114300" distR="114300" simplePos="0" relativeHeight="251657216" behindDoc="0" locked="0" layoutInCell="1" allowOverlap="1" wp14:anchorId="46ADDCA3" wp14:editId="16F641BE">
+          <wp:anchor distT="0" distB="0" distL="114300" distR="114300" simplePos="0" relativeHeight="251657216" behindDoc="0" locked="0" layoutInCell="1" allowOverlap="1" wp14:anchorId="67715AD3" wp14:editId="02B64758">
             <wp:simplePos x="0" y="0"/>
             <wp:positionH relativeFrom="column">
               <wp:posOffset>806450</wp:posOffset>
@@ -2493,7 +2494,7 @@
                     <pic:cNvPicPr/>
                   </pic:nvPicPr>
                   <pic:blipFill>
-                    <a:blip r:embed="rId7">
+                    <a:blip r:embed="rId8">
                       <a:extLst>
                         <a:ext uri="{28A0092B-C50C-407E-A947-70E740481C1C}">
                           <a14:useLocalDpi xmlns:a14="http://schemas.microsoft.com/office/drawing/2010/main" val="0"/>
@@ -2557,6 +2558,7 @@
         </w:rPr>
         <w:t xml:space="preserve"> </w:t>
       </w:r>
+      <w:proofErr w:type="spellStart"/>
       <w:r>
         <w:rPr>
           <w:spacing w:val="-2"/>
@@ -2565,6 +2567,7 @@
         </w:rPr>
         <w:t>ייעוצים</w:t>
       </w:r>
+      <w:proofErr w:type="spellEnd"/>
       <w:r>
         <w:rPr>
           <w:spacing w:val="-8"/>
@@ -2711,10 +2714,11 @@
       </w:pPr>
       <w:r>
         <w:rPr>
+          <w:noProof/>
           <w:rtl/>
         </w:rPr>
         <w:drawing>
-          <wp:anchor distT="0" distB="0" distL="114300" distR="114300" simplePos="0" relativeHeight="251660288" behindDoc="0" locked="0" layoutInCell="1" allowOverlap="1">
+          <wp:anchor distT="0" distB="0" distL="114300" distR="114300" simplePos="0" relativeHeight="251660288" behindDoc="0" locked="0" layoutInCell="1" allowOverlap="1" wp14:anchorId="25DBA3A8" wp14:editId="76222FB5">
             <wp:simplePos x="0" y="0"/>
             <wp:positionH relativeFrom="column">
               <wp:posOffset>224790</wp:posOffset>
@@ -2737,7 +2741,7 @@
                     <pic:cNvPicPr/>
                   </pic:nvPicPr>
                   <pic:blipFill>
-                    <a:blip r:embed="rId8">
+                    <a:blip r:embed="rId9">
                       <a:extLst>
                         <a:ext uri="{28A0092B-C50C-407E-A947-70E740481C1C}">
                           <a14:useLocalDpi xmlns:a14="http://schemas.microsoft.com/office/drawing/2010/main" val="0"/>
@@ -2772,12 +2776,13 @@
       <w:r>
         <w:rPr>
           <w:rFonts w:ascii="Calibri" w:cs="Calibri"/>
+          <w:noProof/>
           <w:sz w:val="22"/>
           <w:szCs w:val="22"/>
           <w:rtl/>
         </w:rPr>
         <w:drawing>
-          <wp:anchor distT="0" distB="0" distL="114300" distR="114300" simplePos="0" relativeHeight="251653120" behindDoc="0" locked="0" layoutInCell="1" allowOverlap="1" wp14:anchorId="46ADDCA3" wp14:editId="16F641BE">
+          <wp:anchor distT="0" distB="0" distL="114300" distR="114300" simplePos="0" relativeHeight="251653120" behindDoc="0" locked="0" layoutInCell="1" allowOverlap="1" wp14:anchorId="188D3522" wp14:editId="7C3C0EEC">
             <wp:simplePos x="0" y="0"/>
             <wp:positionH relativeFrom="column">
               <wp:posOffset>803275</wp:posOffset>
@@ -2800,7 +2805,7 @@
                     <pic:cNvPicPr/>
                   </pic:nvPicPr>
                   <pic:blipFill>
-                    <a:blip r:embed="rId7">
+                    <a:blip r:embed="rId8">
                       <a:extLst>
                         <a:ext uri="{28A0092B-C50C-407E-A947-70E740481C1C}">
                           <a14:useLocalDpi xmlns:a14="http://schemas.microsoft.com/office/drawing/2010/main" val="0"/>
@@ -2835,12 +2840,13 @@
       <w:r>
         <w:rPr>
           <w:rFonts w:ascii="Calibri" w:cs="Calibri"/>
+          <w:noProof/>
           <w:sz w:val="22"/>
           <w:szCs w:val="22"/>
           <w:rtl/>
         </w:rPr>
         <w:drawing>
-          <wp:anchor distT="0" distB="0" distL="114300" distR="114300" simplePos="0" relativeHeight="251650048" behindDoc="0" locked="0" layoutInCell="1" allowOverlap="1" wp14:anchorId="46ADDCA3" wp14:editId="16F641BE">
+          <wp:anchor distT="0" distB="0" distL="114300" distR="114300" simplePos="0" relativeHeight="251650048" behindDoc="0" locked="0" layoutInCell="1" allowOverlap="1" wp14:anchorId="27156F11" wp14:editId="7C52B869">
             <wp:simplePos x="0" y="0"/>
             <wp:positionH relativeFrom="column">
               <wp:posOffset>812800</wp:posOffset>
@@ -2863,7 +2869,7 @@
                     <pic:cNvPicPr/>
                   </pic:nvPicPr>
                   <pic:blipFill>
-                    <a:blip r:embed="rId7">
+                    <a:blip r:embed="rId8">
                       <a:extLst>
                         <a:ext uri="{28A0092B-C50C-407E-A947-70E740481C1C}">
                           <a14:useLocalDpi xmlns:a14="http://schemas.microsoft.com/office/drawing/2010/main" val="0"/>
@@ -2898,12 +2904,13 @@
       <w:r>
         <w:rPr>
           <w:rFonts w:ascii="Calibri" w:cs="Calibri"/>
+          <w:noProof/>
           <w:sz w:val="22"/>
           <w:szCs w:val="22"/>
           <w:rtl/>
         </w:rPr>
         <w:drawing>
-          <wp:anchor distT="0" distB="0" distL="114300" distR="114300" simplePos="0" relativeHeight="251648000" behindDoc="0" locked="0" layoutInCell="1" allowOverlap="1">
+          <wp:anchor distT="0" distB="0" distL="114300" distR="114300" simplePos="0" relativeHeight="251648000" behindDoc="0" locked="0" layoutInCell="1" allowOverlap="1" wp14:anchorId="0C79A12A" wp14:editId="3128760A">
             <wp:simplePos x="0" y="0"/>
             <wp:positionH relativeFrom="column">
               <wp:posOffset>835025</wp:posOffset>
@@ -2926,7 +2933,7 @@
                     <pic:cNvPicPr/>
                   </pic:nvPicPr>
                   <pic:blipFill>
-                    <a:blip r:embed="rId7">
+                    <a:blip r:embed="rId8">
                       <a:extLst>
                         <a:ext uri="{28A0092B-C50C-407E-A947-70E740481C1C}">
                           <a14:useLocalDpi xmlns:a14="http://schemas.microsoft.com/office/drawing/2010/main" val="0"/>
@@ -2963,7 +2970,7 @@
           <w:noProof/>
         </w:rPr>
         <w:drawing>
-          <wp:anchor distT="0" distB="0" distL="0" distR="0" simplePos="0" relativeHeight="251602944" behindDoc="1" locked="0" layoutInCell="1" allowOverlap="1">
+          <wp:anchor distT="0" distB="0" distL="0" distR="0" simplePos="0" relativeHeight="251602944" behindDoc="1" locked="0" layoutInCell="1" allowOverlap="1" wp14:anchorId="784536CB" wp14:editId="12540FCC">
             <wp:simplePos x="0" y="0"/>
             <wp:positionH relativeFrom="page">
               <wp:posOffset>1019222</wp:posOffset>
@@ -2986,7 +2993,7 @@
                     <pic:cNvPicPr/>
                   </pic:nvPicPr>
                   <pic:blipFill>
-                    <a:blip r:embed="rId9" cstate="print"/>
+                    <a:blip r:embed="rId10" cstate="print"/>
                     <a:stretch>
                       <a:fillRect/>
                     </a:stretch>
@@ -3014,7 +3021,7 @@
           <w:lang w:val="en-GB"/>
         </w:rPr>
         <w:sectPr>
-          <w:headerReference w:type="first" r:id="rId10"/>
+          <w:headerReference w:type="first" r:id="rId11"/>
           <w:type w:val="continuous"/>
           <w:pgSz w:w="11910" w:h="16840"/>
           <w:pgMar w:top="1400" w:right="440" w:bottom="280" w:left="1340" w:header="720" w:footer="720" w:gutter="0"/>
@@ -3712,15 +3719,7 @@
                 <w:szCs w:val="21"/>
                 <w:rtl/>
               </w:rPr>
-              <w:t>ז</w:t>
-            </w:r>
-            <w:r>
-              <w:rPr>
-                <w:sz w:val="21"/>
-                <w:szCs w:val="21"/>
-                <w:rtl/>
-              </w:rPr>
-              <w:t>ו</w:t>
+              <w:t>זו</w:t>
             </w:r>
           </w:p>
         </w:tc>
@@ -4430,7 +4429,7 @@
           <w:noProof/>
         </w:rPr>
         <w:drawing>
-          <wp:anchor distT="0" distB="0" distL="0" distR="0" simplePos="0" relativeHeight="487588352" behindDoc="1" locked="0" layoutInCell="1" allowOverlap="1">
+          <wp:anchor distT="0" distB="0" distL="0" distR="0" simplePos="0" relativeHeight="487588352" behindDoc="1" locked="0" layoutInCell="1" allowOverlap="1" wp14:anchorId="3DEEB6F0" wp14:editId="09ECE703">
             <wp:simplePos x="0" y="0"/>
             <wp:positionH relativeFrom="page">
               <wp:posOffset>971563</wp:posOffset>
@@ -4453,7 +4452,7 @@
                     <pic:cNvPicPr/>
                   </pic:nvPicPr>
                   <pic:blipFill>
-                    <a:blip r:embed="rId11" cstate="print"/>
+                    <a:blip r:embed="rId12" cstate="print"/>
                     <a:stretch>
                       <a:fillRect/>
                     </a:stretch>
@@ -4477,7 +4476,7 @@
     <w:p>
       <w:pPr>
         <w:sectPr>
-          <w:headerReference w:type="default" r:id="rId12"/>
+          <w:headerReference w:type="default" r:id="rId13"/>
           <w:pgSz w:w="11910" w:h="16840"/>
           <w:pgMar w:top="1680" w:right="440" w:bottom="280" w:left="1340" w:header="1471" w:footer="0" w:gutter="0"/>
           <w:cols w:space="720"/>
@@ -5429,12 +5428,13 @@
       <w:r>
         <w:rPr>
           <w:rFonts w:ascii="Calibri" w:cs="Calibri"/>
+          <w:noProof/>
           <w:sz w:val="22"/>
           <w:szCs w:val="22"/>
           <w:rtl/>
         </w:rPr>
         <w:drawing>
-          <wp:anchor distT="0" distB="0" distL="114300" distR="114300" simplePos="0" relativeHeight="251665408" behindDoc="0" locked="0" layoutInCell="1" allowOverlap="1">
+          <wp:anchor distT="0" distB="0" distL="114300" distR="114300" simplePos="0" relativeHeight="251665408" behindDoc="0" locked="0" layoutInCell="1" allowOverlap="1" wp14:anchorId="60671F0D" wp14:editId="6F1F2211">
             <wp:simplePos x="0" y="0"/>
             <wp:positionH relativeFrom="column">
               <wp:posOffset>920750</wp:posOffset>
@@ -5457,7 +5457,7 @@
                     <pic:cNvPicPr/>
                   </pic:nvPicPr>
                   <pic:blipFill>
-                    <a:blip r:embed="rId13">
+                    <a:blip r:embed="rId14">
                       <a:extLst>
                         <a:ext uri="{28A0092B-C50C-407E-A947-70E740481C1C}">
                           <a14:useLocalDpi xmlns:a14="http://schemas.microsoft.com/office/drawing/2010/main" val="0"/>
@@ -5485,12 +5485,13 @@
       </w:r>
       <w:r>
         <w:rPr>
+          <w:noProof/>
           <w:spacing w:val="-2"/>
           <w:w w:val="110"/>
           <w:rtl/>
         </w:rPr>
         <w:drawing>
-          <wp:anchor distT="0" distB="0" distL="114300" distR="114300" simplePos="0" relativeHeight="251663360" behindDoc="0" locked="0" layoutInCell="1" allowOverlap="1">
+          <wp:anchor distT="0" distB="0" distL="114300" distR="114300" simplePos="0" relativeHeight="251663360" behindDoc="0" locked="0" layoutInCell="1" allowOverlap="1" wp14:anchorId="186AD90B" wp14:editId="56154001">
             <wp:simplePos x="0" y="0"/>
             <wp:positionH relativeFrom="column">
               <wp:posOffset>958850</wp:posOffset>
@@ -5513,7 +5514,7 @@
                     <pic:cNvPicPr/>
                   </pic:nvPicPr>
                   <pic:blipFill>
-                    <a:blip r:embed="rId13">
+                    <a:blip r:embed="rId14">
                       <a:extLst>
                         <a:ext uri="{28A0092B-C50C-407E-A947-70E740481C1C}">
                           <a14:useLocalDpi xmlns:a14="http://schemas.microsoft.com/office/drawing/2010/main" val="0"/>
@@ -5544,7 +5545,7 @@
           <w:noProof/>
         </w:rPr>
         <w:drawing>
-          <wp:anchor distT="0" distB="0" distL="0" distR="0" simplePos="0" relativeHeight="487588864" behindDoc="1" locked="0" layoutInCell="1" allowOverlap="1">
+          <wp:anchor distT="0" distB="0" distL="0" distR="0" simplePos="0" relativeHeight="487588864" behindDoc="1" locked="0" layoutInCell="1" allowOverlap="1" wp14:anchorId="08454B5F" wp14:editId="6569294A">
             <wp:simplePos x="0" y="0"/>
             <wp:positionH relativeFrom="page">
               <wp:posOffset>1009650</wp:posOffset>
@@ -5567,7 +5568,7 @@
                     <pic:cNvPicPr/>
                   </pic:nvPicPr>
                   <pic:blipFill>
-                    <a:blip r:embed="rId14" cstate="print"/>
+                    <a:blip r:embed="rId15" cstate="print"/>
                     <a:stretch>
                       <a:fillRect/>
                     </a:stretch>
@@ -5591,7 +5592,7 @@
     <w:p>
       <w:pPr>
         <w:sectPr>
-          <w:headerReference w:type="default" r:id="rId15"/>
+          <w:headerReference w:type="default" r:id="rId16"/>
           <w:pgSz w:w="11910" w:h="16840"/>
           <w:pgMar w:top="1680" w:right="440" w:bottom="280" w:left="1340" w:header="1471" w:footer="0" w:gutter="0"/>
           <w:cols w:space="720"/>
@@ -6660,12 +6661,13 @@
       <w:r>
         <w:rPr>
           <w:rFonts w:ascii="Calibri" w:cs="Calibri"/>
+          <w:noProof/>
           <w:sz w:val="22"/>
           <w:szCs w:val="22"/>
           <w:rtl/>
         </w:rPr>
         <w:drawing>
-          <wp:anchor distT="0" distB="0" distL="114300" distR="114300" simplePos="0" relativeHeight="251669504" behindDoc="0" locked="0" layoutInCell="1" allowOverlap="1">
+          <wp:anchor distT="0" distB="0" distL="114300" distR="114300" simplePos="0" relativeHeight="251669504" behindDoc="0" locked="0" layoutInCell="1" allowOverlap="1" wp14:anchorId="0E61FB6A" wp14:editId="5FF6CAD4">
             <wp:simplePos x="0" y="0"/>
             <wp:positionH relativeFrom="column">
               <wp:posOffset>873125</wp:posOffset>
@@ -6688,7 +6690,7 @@
                     <pic:cNvPicPr/>
                   </pic:nvPicPr>
                   <pic:blipFill>
-                    <a:blip r:embed="rId16">
+                    <a:blip r:embed="rId17">
                       <a:extLst>
                         <a:ext uri="{28A0092B-C50C-407E-A947-70E740481C1C}">
                           <a14:useLocalDpi xmlns:a14="http://schemas.microsoft.com/office/drawing/2010/main" val="0"/>
@@ -6717,12 +6719,13 @@
       <w:r>
         <w:rPr>
           <w:rFonts w:ascii="Calibri" w:cs="Calibri"/>
+          <w:noProof/>
           <w:sz w:val="22"/>
           <w:szCs w:val="22"/>
           <w:rtl/>
         </w:rPr>
         <w:drawing>
-          <wp:anchor distT="0" distB="0" distL="114300" distR="114300" simplePos="0" relativeHeight="251667456" behindDoc="0" locked="0" layoutInCell="1" allowOverlap="1">
+          <wp:anchor distT="0" distB="0" distL="114300" distR="114300" simplePos="0" relativeHeight="251667456" behindDoc="0" locked="0" layoutInCell="1" allowOverlap="1" wp14:anchorId="19CFFF22" wp14:editId="5B7B8634">
             <wp:simplePos x="0" y="0"/>
             <wp:positionH relativeFrom="column">
               <wp:posOffset>920750</wp:posOffset>
@@ -6745,7 +6748,7 @@
                     <pic:cNvPicPr/>
                   </pic:nvPicPr>
                   <pic:blipFill>
-                    <a:blip r:embed="rId16">
+                    <a:blip r:embed="rId17">
                       <a:extLst>
                         <a:ext uri="{28A0092B-C50C-407E-A947-70E740481C1C}">
                           <a14:useLocalDpi xmlns:a14="http://schemas.microsoft.com/office/drawing/2010/main" val="0"/>
@@ -6776,7 +6779,7 @@
           <w:noProof/>
         </w:rPr>
         <w:drawing>
-          <wp:anchor distT="0" distB="0" distL="0" distR="0" simplePos="0" relativeHeight="487589376" behindDoc="1" locked="0" layoutInCell="1" allowOverlap="1">
+          <wp:anchor distT="0" distB="0" distL="0" distR="0" simplePos="0" relativeHeight="487589376" behindDoc="1" locked="0" layoutInCell="1" allowOverlap="1" wp14:anchorId="2CD86457" wp14:editId="048E2338">
             <wp:simplePos x="0" y="0"/>
             <wp:positionH relativeFrom="page">
               <wp:posOffset>981075</wp:posOffset>
@@ -6799,7 +6802,7 @@
                     <pic:cNvPicPr/>
                   </pic:nvPicPr>
                   <pic:blipFill>
-                    <a:blip r:embed="rId17" cstate="print"/>
+                    <a:blip r:embed="rId18" cstate="print"/>
                     <a:stretch>
                       <a:fillRect/>
                     </a:stretch>
@@ -6823,7 +6826,7 @@
     <w:p>
       <w:pPr>
         <w:sectPr>
-          <w:headerReference w:type="default" r:id="rId18"/>
+          <w:headerReference w:type="default" r:id="rId19"/>
           <w:pgSz w:w="11910" w:h="16840"/>
           <w:pgMar w:top="1680" w:right="440" w:bottom="280" w:left="1340" w:header="1471" w:footer="0" w:gutter="0"/>
           <w:cols w:space="720"/>
@@ -7809,8 +7812,11 @@
         </w:rPr>
       </w:pPr>
       <w:r>
+        <w:rPr>
+          <w:noProof/>
+        </w:rPr>
         <w:drawing>
-          <wp:anchor distT="0" distB="0" distL="114300" distR="114300" simplePos="0" relativeHeight="251614208" behindDoc="0" locked="0" layoutInCell="1" allowOverlap="1">
+          <wp:anchor distT="0" distB="0" distL="114300" distR="114300" simplePos="0" relativeHeight="251614208" behindDoc="0" locked="0" layoutInCell="1" allowOverlap="1" wp14:anchorId="5BE9C501" wp14:editId="323790E7">
             <wp:simplePos x="0" y="0"/>
             <wp:positionH relativeFrom="column">
               <wp:posOffset>-3175</wp:posOffset>
@@ -7833,7 +7839,7 @@
                     <pic:cNvPicPr/>
                   </pic:nvPicPr>
                   <pic:blipFill>
-                    <a:blip r:embed="rId19">
+                    <a:blip r:embed="rId20">
                       <a:extLst>
                         <a:ext uri="{28A0092B-C50C-407E-A947-70E740481C1C}">
                           <a14:useLocalDpi xmlns:a14="http://schemas.microsoft.com/office/drawing/2010/main" val="0"/>
@@ -8016,7 +8022,7 @@
           <w:lang w:val="en-GB"/>
         </w:rPr>
         <w:sectPr>
-          <w:headerReference w:type="default" r:id="rId20"/>
+          <w:headerReference w:type="default" r:id="rId21"/>
           <w:pgSz w:w="11910" w:h="16840"/>
           <w:pgMar w:top="1680" w:right="440" w:bottom="280" w:left="1340" w:header="1471" w:footer="0" w:gutter="0"/>
           <w:cols w:space="720"/>
@@ -8589,7 +8595,6 @@
               <w:ind w:left="93" w:right="0"/>
               <w:jc w:val="left"/>
               <w:rPr>
-                <w:rFonts w:hint="cs"/>
                 <w:spacing w:val="-5"/>
                 <w:w w:val="110"/>
                 <w:sz w:val="20"/>
@@ -9075,8 +9080,11 @@
         <w:spacing w:before="178"/>
       </w:pPr>
       <w:r>
+        <w:rPr>
+          <w:noProof/>
+        </w:rPr>
         <w:drawing>
-          <wp:anchor distT="0" distB="0" distL="114300" distR="114300" simplePos="0" relativeHeight="487597568" behindDoc="0" locked="0" layoutInCell="1" allowOverlap="1">
+          <wp:anchor distT="0" distB="0" distL="114300" distR="114300" simplePos="0" relativeHeight="487597568" behindDoc="0" locked="0" layoutInCell="1" allowOverlap="1" wp14:anchorId="18BECA15" wp14:editId="6A5B4B23">
             <wp:simplePos x="0" y="0"/>
             <wp:positionH relativeFrom="column">
               <wp:posOffset>854075</wp:posOffset>
@@ -9088,108 +9096,6 @@
             <wp:effectExtent l="0" t="0" r="0" b="0"/>
             <wp:wrapSquare wrapText="bothSides"/>
             <wp:docPr id="29" name="Picture 29"/>
-            <wp:cNvGraphicFramePr>
-              <a:graphicFrameLocks xmlns:a="http://schemas.openxmlformats.org/drawingml/2006/main" noChangeAspect="1"/>
-            </wp:cNvGraphicFramePr>
-            <a:graphic xmlns:a="http://schemas.openxmlformats.org/drawingml/2006/main">
-              <a:graphicData uri="http://schemas.openxmlformats.org/drawingml/2006/picture">
-                <pic:pic xmlns:pic="http://schemas.openxmlformats.org/drawingml/2006/picture">
-                  <pic:nvPicPr>
-                    <pic:cNvPr id="1" name=""/>
-                    <pic:cNvPicPr/>
-                  </pic:nvPicPr>
-                  <pic:blipFill>
-                    <a:blip r:embed="rId21">
-                      <a:extLst>
-                        <a:ext uri="{28A0092B-C50C-407E-A947-70E740481C1C}">
-                          <a14:useLocalDpi xmlns:a14="http://schemas.microsoft.com/office/drawing/2010/main" val="0"/>
-                        </a:ext>
-                      </a:extLst>
-                    </a:blip>
-                    <a:stretch>
-                      <a:fillRect/>
-                    </a:stretch>
-                  </pic:blipFill>
-                  <pic:spPr>
-                    <a:xfrm>
-                      <a:off x="0" y="0"/>
-                      <a:ext cx="733527" cy="171474"/>
-                    </a:xfrm>
-                    <a:prstGeom prst="rect">
-                      <a:avLst/>
-                    </a:prstGeom>
-                  </pic:spPr>
-                </pic:pic>
-              </a:graphicData>
-            </a:graphic>
-          </wp:anchor>
-        </w:drawing>
-      </w:r>
-      <w:r>
-        <w:drawing>
-          <wp:anchor distT="0" distB="0" distL="114300" distR="114300" simplePos="0" relativeHeight="487596544" behindDoc="0" locked="0" layoutInCell="1" allowOverlap="1">
-            <wp:simplePos x="0" y="0"/>
-            <wp:positionH relativeFrom="column">
-              <wp:posOffset>863600</wp:posOffset>
-            </wp:positionH>
-            <wp:positionV relativeFrom="paragraph">
-              <wp:posOffset>1315085</wp:posOffset>
-            </wp:positionV>
-            <wp:extent cx="733527" cy="171474"/>
-            <wp:effectExtent l="0" t="0" r="0" b="0"/>
-            <wp:wrapSquare wrapText="bothSides"/>
-            <wp:docPr id="27" name="Picture 27"/>
-            <wp:cNvGraphicFramePr>
-              <a:graphicFrameLocks xmlns:a="http://schemas.openxmlformats.org/drawingml/2006/main" noChangeAspect="1"/>
-            </wp:cNvGraphicFramePr>
-            <a:graphic xmlns:a="http://schemas.openxmlformats.org/drawingml/2006/main">
-              <a:graphicData uri="http://schemas.openxmlformats.org/drawingml/2006/picture">
-                <pic:pic xmlns:pic="http://schemas.openxmlformats.org/drawingml/2006/picture">
-                  <pic:nvPicPr>
-                    <pic:cNvPr id="1" name=""/>
-                    <pic:cNvPicPr/>
-                  </pic:nvPicPr>
-                  <pic:blipFill>
-                    <a:blip r:embed="rId21">
-                      <a:extLst>
-                        <a:ext uri="{28A0092B-C50C-407E-A947-70E740481C1C}">
-                          <a14:useLocalDpi xmlns:a14="http://schemas.microsoft.com/office/drawing/2010/main" val="0"/>
-                        </a:ext>
-                      </a:extLst>
-                    </a:blip>
-                    <a:stretch>
-                      <a:fillRect/>
-                    </a:stretch>
-                  </pic:blipFill>
-                  <pic:spPr>
-                    <a:xfrm>
-                      <a:off x="0" y="0"/>
-                      <a:ext cx="733527" cy="171474"/>
-                    </a:xfrm>
-                    <a:prstGeom prst="rect">
-                      <a:avLst/>
-                    </a:prstGeom>
-                  </pic:spPr>
-                </pic:pic>
-              </a:graphicData>
-            </a:graphic>
-          </wp:anchor>
-        </w:drawing>
-      </w:r>
-      <w:r>
-        <w:drawing>
-          <wp:anchor distT="0" distB="0" distL="114300" distR="114300" simplePos="0" relativeHeight="251615232" behindDoc="0" locked="0" layoutInCell="1" allowOverlap="1">
-            <wp:simplePos x="0" y="0"/>
-            <wp:positionH relativeFrom="column">
-              <wp:posOffset>-3175</wp:posOffset>
-            </wp:positionH>
-            <wp:positionV relativeFrom="paragraph">
-              <wp:posOffset>10160</wp:posOffset>
-            </wp:positionV>
-            <wp:extent cx="3009900" cy="952500"/>
-            <wp:effectExtent l="0" t="0" r="0" b="0"/>
-            <wp:wrapSquare wrapText="bothSides"/>
-            <wp:docPr id="25" name="Picture 25"/>
             <wp:cNvGraphicFramePr>
               <a:graphicFrameLocks xmlns:a="http://schemas.openxmlformats.org/drawingml/2006/main" noChangeAspect="1"/>
             </wp:cNvGraphicFramePr>
@@ -9215,6 +9121,114 @@
                   <pic:spPr>
                     <a:xfrm>
                       <a:off x="0" y="0"/>
+                      <a:ext cx="733527" cy="171474"/>
+                    </a:xfrm>
+                    <a:prstGeom prst="rect">
+                      <a:avLst/>
+                    </a:prstGeom>
+                  </pic:spPr>
+                </pic:pic>
+              </a:graphicData>
+            </a:graphic>
+          </wp:anchor>
+        </w:drawing>
+      </w:r>
+      <w:r>
+        <w:rPr>
+          <w:noProof/>
+        </w:rPr>
+        <w:drawing>
+          <wp:anchor distT="0" distB="0" distL="114300" distR="114300" simplePos="0" relativeHeight="487596544" behindDoc="0" locked="0" layoutInCell="1" allowOverlap="1" wp14:anchorId="4B5E70CE" wp14:editId="011A68AE">
+            <wp:simplePos x="0" y="0"/>
+            <wp:positionH relativeFrom="column">
+              <wp:posOffset>863600</wp:posOffset>
+            </wp:positionH>
+            <wp:positionV relativeFrom="paragraph">
+              <wp:posOffset>1315085</wp:posOffset>
+            </wp:positionV>
+            <wp:extent cx="733527" cy="171474"/>
+            <wp:effectExtent l="0" t="0" r="0" b="0"/>
+            <wp:wrapSquare wrapText="bothSides"/>
+            <wp:docPr id="27" name="Picture 27"/>
+            <wp:cNvGraphicFramePr>
+              <a:graphicFrameLocks xmlns:a="http://schemas.openxmlformats.org/drawingml/2006/main" noChangeAspect="1"/>
+            </wp:cNvGraphicFramePr>
+            <a:graphic xmlns:a="http://schemas.openxmlformats.org/drawingml/2006/main">
+              <a:graphicData uri="http://schemas.openxmlformats.org/drawingml/2006/picture">
+                <pic:pic xmlns:pic="http://schemas.openxmlformats.org/drawingml/2006/picture">
+                  <pic:nvPicPr>
+                    <pic:cNvPr id="1" name=""/>
+                    <pic:cNvPicPr/>
+                  </pic:nvPicPr>
+                  <pic:blipFill>
+                    <a:blip r:embed="rId22">
+                      <a:extLst>
+                        <a:ext uri="{28A0092B-C50C-407E-A947-70E740481C1C}">
+                          <a14:useLocalDpi xmlns:a14="http://schemas.microsoft.com/office/drawing/2010/main" val="0"/>
+                        </a:ext>
+                      </a:extLst>
+                    </a:blip>
+                    <a:stretch>
+                      <a:fillRect/>
+                    </a:stretch>
+                  </pic:blipFill>
+                  <pic:spPr>
+                    <a:xfrm>
+                      <a:off x="0" y="0"/>
+                      <a:ext cx="733527" cy="171474"/>
+                    </a:xfrm>
+                    <a:prstGeom prst="rect">
+                      <a:avLst/>
+                    </a:prstGeom>
+                  </pic:spPr>
+                </pic:pic>
+              </a:graphicData>
+            </a:graphic>
+          </wp:anchor>
+        </w:drawing>
+      </w:r>
+      <w:r>
+        <w:rPr>
+          <w:noProof/>
+        </w:rPr>
+        <w:drawing>
+          <wp:anchor distT="0" distB="0" distL="114300" distR="114300" simplePos="0" relativeHeight="251615232" behindDoc="0" locked="0" layoutInCell="1" allowOverlap="1" wp14:anchorId="6D2E8684" wp14:editId="2CEB75B5">
+            <wp:simplePos x="0" y="0"/>
+            <wp:positionH relativeFrom="column">
+              <wp:posOffset>-3175</wp:posOffset>
+            </wp:positionH>
+            <wp:positionV relativeFrom="paragraph">
+              <wp:posOffset>10160</wp:posOffset>
+            </wp:positionV>
+            <wp:extent cx="3009900" cy="952500"/>
+            <wp:effectExtent l="0" t="0" r="0" b="0"/>
+            <wp:wrapSquare wrapText="bothSides"/>
+            <wp:docPr id="25" name="Picture 25"/>
+            <wp:cNvGraphicFramePr>
+              <a:graphicFrameLocks xmlns:a="http://schemas.openxmlformats.org/drawingml/2006/main" noChangeAspect="1"/>
+            </wp:cNvGraphicFramePr>
+            <a:graphic xmlns:a="http://schemas.openxmlformats.org/drawingml/2006/main">
+              <a:graphicData uri="http://schemas.openxmlformats.org/drawingml/2006/picture">
+                <pic:pic xmlns:pic="http://schemas.openxmlformats.org/drawingml/2006/picture">
+                  <pic:nvPicPr>
+                    <pic:cNvPr id="1" name=""/>
+                    <pic:cNvPicPr/>
+                  </pic:nvPicPr>
+                  <pic:blipFill>
+                    <a:blip r:embed="rId23">
+                      <a:extLst>
+                        <a:ext uri="{28A0092B-C50C-407E-A947-70E740481C1C}">
+                          <a14:useLocalDpi xmlns:a14="http://schemas.microsoft.com/office/drawing/2010/main" val="0"/>
+                        </a:ext>
+                      </a:extLst>
+                    </a:blip>
+                    <a:stretch>
+                      <a:fillRect/>
+                    </a:stretch>
+                  </pic:blipFill>
+                  <pic:spPr>
+                    <a:xfrm>
+                      <a:off x="0" y="0"/>
                       <a:ext cx="3009900" cy="952500"/>
                     </a:xfrm>
                     <a:prstGeom prst="rect">
@@ -9232,7 +9246,7 @@
           <w:noProof/>
         </w:rPr>
         <w:drawing>
-          <wp:anchor distT="0" distB="0" distL="0" distR="0" simplePos="0" relativeHeight="487590400" behindDoc="1" locked="0" layoutInCell="1" allowOverlap="1">
+          <wp:anchor distT="0" distB="0" distL="0" distR="0" simplePos="0" relativeHeight="487590400" behindDoc="1" locked="0" layoutInCell="1" allowOverlap="1" wp14:anchorId="600F7A97" wp14:editId="4CDEEAE4">
             <wp:simplePos x="0" y="0"/>
             <wp:positionH relativeFrom="page">
               <wp:posOffset>1000125</wp:posOffset>
@@ -9255,7 +9269,7 @@
                     <pic:cNvPicPr/>
                   </pic:nvPicPr>
                   <pic:blipFill rotWithShape="1">
-                    <a:blip r:embed="rId23" cstate="print"/>
+                    <a:blip r:embed="rId24" cstate="print"/>
                     <a:srcRect t="32361"/>
                     <a:stretch/>
                   </pic:blipFill>
@@ -9289,7 +9303,7 @@
     <w:p>
       <w:pPr>
         <w:sectPr>
-          <w:headerReference w:type="default" r:id="rId24"/>
+          <w:headerReference w:type="default" r:id="rId25"/>
           <w:pgSz w:w="11910" w:h="16840"/>
           <w:pgMar w:top="1680" w:right="440" w:bottom="280" w:left="1340" w:header="1471" w:footer="0" w:gutter="0"/>
           <w:cols w:space="720"/>
@@ -10269,7 +10283,7 @@
           <w:noProof/>
         </w:rPr>
         <w:drawing>
-          <wp:anchor distT="0" distB="0" distL="0" distR="0" simplePos="0" relativeHeight="487590912" behindDoc="1" locked="0" layoutInCell="1" allowOverlap="1">
+          <wp:anchor distT="0" distB="0" distL="0" distR="0" simplePos="0" relativeHeight="487590912" behindDoc="1" locked="0" layoutInCell="1" allowOverlap="1" wp14:anchorId="1EE60638" wp14:editId="79896091">
             <wp:simplePos x="0" y="0"/>
             <wp:positionH relativeFrom="page">
               <wp:posOffset>982547</wp:posOffset>
@@ -10292,7 +10306,7 @@
                     <pic:cNvPicPr/>
                   </pic:nvPicPr>
                   <pic:blipFill>
-                    <a:blip r:embed="rId25" cstate="print"/>
+                    <a:blip r:embed="rId26" cstate="print"/>
                     <a:stretch>
                       <a:fillRect/>
                     </a:stretch>
@@ -10316,7 +10330,7 @@
     <w:p>
       <w:pPr>
         <w:sectPr>
-          <w:headerReference w:type="default" r:id="rId26"/>
+          <w:headerReference w:type="default" r:id="rId27"/>
           <w:pgSz w:w="11910" w:h="16840"/>
           <w:pgMar w:top="1680" w:right="440" w:bottom="280" w:left="1340" w:header="1471" w:footer="0" w:gutter="0"/>
           <w:cols w:space="720"/>
@@ -12117,10 +12131,11 @@
       </w:pPr>
       <w:r>
         <w:rPr>
+          <w:noProof/>
           <w:rtl/>
         </w:rPr>
         <w:drawing>
-          <wp:anchor distT="0" distB="0" distL="114300" distR="114300" simplePos="0" relativeHeight="251618304" behindDoc="0" locked="0" layoutInCell="1" allowOverlap="1">
+          <wp:anchor distT="0" distB="0" distL="114300" distR="114300" simplePos="0" relativeHeight="251618304" behindDoc="0" locked="0" layoutInCell="1" allowOverlap="1" wp14:anchorId="264A8CCB" wp14:editId="150813CD">
             <wp:simplePos x="0" y="0"/>
             <wp:positionH relativeFrom="column">
               <wp:posOffset>158750</wp:posOffset>
@@ -12143,7 +12158,7 @@
                     <pic:cNvPicPr/>
                   </pic:nvPicPr>
                   <pic:blipFill>
-                    <a:blip r:embed="rId27">
+                    <a:blip r:embed="rId28">
                       <a:extLst>
                         <a:ext uri="{28A0092B-C50C-407E-A947-70E740481C1C}">
                           <a14:useLocalDpi xmlns:a14="http://schemas.microsoft.com/office/drawing/2010/main" val="0"/>
@@ -12180,7 +12195,7 @@
           <w:noProof/>
         </w:rPr>
         <w:drawing>
-          <wp:anchor distT="0" distB="0" distL="0" distR="0" simplePos="0" relativeHeight="487591424" behindDoc="1" locked="0" layoutInCell="1" allowOverlap="1">
+          <wp:anchor distT="0" distB="0" distL="0" distR="0" simplePos="0" relativeHeight="487591424" behindDoc="1" locked="0" layoutInCell="1" allowOverlap="1" wp14:anchorId="71EC60F5" wp14:editId="14508DC5">
             <wp:simplePos x="0" y="0"/>
             <wp:positionH relativeFrom="page">
               <wp:posOffset>934879</wp:posOffset>
@@ -12203,7 +12218,7 @@
                     <pic:cNvPicPr/>
                   </pic:nvPicPr>
                   <pic:blipFill>
-                    <a:blip r:embed="rId28" cstate="print"/>
+                    <a:blip r:embed="rId29" cstate="print"/>
                     <a:stretch>
                       <a:fillRect/>
                     </a:stretch>
@@ -12230,7 +12245,7 @@
           <w:sz w:val="18"/>
         </w:rPr>
         <w:sectPr>
-          <w:headerReference w:type="default" r:id="rId29"/>
+          <w:headerReference w:type="default" r:id="rId30"/>
           <w:pgSz w:w="11910" w:h="16840"/>
           <w:pgMar w:top="1680" w:right="440" w:bottom="280" w:left="1340" w:header="1471" w:footer="0" w:gutter="0"/>
           <w:cols w:space="720"/>
@@ -13240,7 +13255,6 @@
               <w:ind w:left="93" w:right="0"/>
               <w:jc w:val="left"/>
               <w:rPr>
-                <w:rFonts w:hint="cs"/>
                 <w:spacing w:val="-5"/>
                 <w:w w:val="110"/>
                 <w:sz w:val="20"/>
@@ -13642,7 +13656,6 @@
         <w:bidi/>
         <w:ind w:left="994"/>
         <w:rPr>
-          <w:rFonts w:hint="cs"/>
           <w:rtl/>
         </w:rPr>
       </w:pPr>
@@ -13815,16 +13828,16 @@
         <w:bidi/>
         <w:ind w:left="994"/>
         <w:rPr>
-          <w:rFonts w:hint="cs"/>
           <w:rtl/>
         </w:rPr>
       </w:pPr>
       <w:r>
         <w:rPr>
+          <w:noProof/>
           <w:rtl/>
         </w:rPr>
         <w:drawing>
-          <wp:anchor distT="0" distB="0" distL="114300" distR="114300" simplePos="0" relativeHeight="251676672" behindDoc="0" locked="0" layoutInCell="1" allowOverlap="1">
+          <wp:anchor distT="0" distB="0" distL="114300" distR="114300" simplePos="0" relativeHeight="251676672" behindDoc="0" locked="0" layoutInCell="1" allowOverlap="1" wp14:anchorId="715B6E4B" wp14:editId="5BA32822">
             <wp:simplePos x="0" y="0"/>
             <wp:positionH relativeFrom="column">
               <wp:posOffset>787400</wp:posOffset>
@@ -13847,7 +13860,7 @@
                     <pic:cNvPicPr/>
                   </pic:nvPicPr>
                   <pic:blipFill>
-                    <a:blip r:embed="rId30">
+                    <a:blip r:embed="rId31">
                       <a:extLst>
                         <a:ext uri="{28A0092B-C50C-407E-A947-70E740481C1C}">
                           <a14:useLocalDpi xmlns:a14="http://schemas.microsoft.com/office/drawing/2010/main" val="0"/>
@@ -13880,8 +13893,11 @@
         </w:drawing>
       </w:r>
       <w:r>
+        <w:rPr>
+          <w:noProof/>
+        </w:rPr>
         <w:drawing>
-          <wp:anchor distT="0" distB="0" distL="114300" distR="114300" simplePos="0" relativeHeight="251626496" behindDoc="0" locked="0" layoutInCell="1" allowOverlap="1">
+          <wp:anchor distT="0" distB="0" distL="114300" distR="114300" simplePos="0" relativeHeight="251626496" behindDoc="0" locked="0" layoutInCell="1" allowOverlap="1" wp14:anchorId="1D4787FB" wp14:editId="5C3863AD">
             <wp:simplePos x="0" y="0"/>
             <wp:positionH relativeFrom="column">
               <wp:posOffset>-3175</wp:posOffset>
@@ -13904,7 +13920,7 @@
                     <pic:cNvPicPr/>
                   </pic:nvPicPr>
                   <pic:blipFill>
-                    <a:blip r:embed="rId31">
+                    <a:blip r:embed="rId32">
                       <a:extLst>
                         <a:ext uri="{28A0092B-C50C-407E-A947-70E740481C1C}">
                           <a14:useLocalDpi xmlns:a14="http://schemas.microsoft.com/office/drawing/2010/main" val="0"/>
@@ -13938,10 +13954,11 @@
       </w:pPr>
       <w:r>
         <w:rPr>
+          <w:noProof/>
           <w:rtl/>
         </w:rPr>
         <w:drawing>
-          <wp:anchor distT="0" distB="0" distL="114300" distR="114300" simplePos="0" relativeHeight="251682816" behindDoc="0" locked="0" layoutInCell="1" allowOverlap="1">
+          <wp:anchor distT="0" distB="0" distL="114300" distR="114300" simplePos="0" relativeHeight="251682816" behindDoc="0" locked="0" layoutInCell="1" allowOverlap="1" wp14:anchorId="7A54C63A" wp14:editId="21458BDE">
             <wp:simplePos x="0" y="0"/>
             <wp:positionH relativeFrom="column">
               <wp:posOffset>863600</wp:posOffset>
@@ -13964,7 +13981,7 @@
                     <pic:cNvPicPr/>
                   </pic:nvPicPr>
                   <pic:blipFill>
-                    <a:blip r:embed="rId30">
+                    <a:blip r:embed="rId31">
                       <a:extLst>
                         <a:ext uri="{28A0092B-C50C-407E-A947-70E740481C1C}">
                           <a14:useLocalDpi xmlns:a14="http://schemas.microsoft.com/office/drawing/2010/main" val="0"/>
@@ -14004,7 +14021,7 @@
           <w:noProof/>
         </w:rPr>
         <w:drawing>
-          <wp:anchor distT="0" distB="0" distL="0" distR="0" simplePos="0" relativeHeight="487591936" behindDoc="1" locked="0" layoutInCell="1" allowOverlap="1">
+          <wp:anchor distT="0" distB="0" distL="0" distR="0" simplePos="0" relativeHeight="487591936" behindDoc="1" locked="0" layoutInCell="1" allowOverlap="1" wp14:anchorId="0413939A" wp14:editId="7E122726">
             <wp:simplePos x="0" y="0"/>
             <wp:positionH relativeFrom="page">
               <wp:posOffset>1009650</wp:posOffset>
@@ -14027,7 +14044,7 @@
                     <pic:cNvPicPr/>
                   </pic:nvPicPr>
                   <pic:blipFill rotWithShape="1">
-                    <a:blip r:embed="rId32" cstate="print"/>
+                    <a:blip r:embed="rId33" cstate="print"/>
                     <a:srcRect t="58601"/>
                     <a:stretch/>
                   </pic:blipFill>
@@ -14061,7 +14078,7 @@
     <w:p>
       <w:pPr>
         <w:sectPr>
-          <w:headerReference w:type="default" r:id="rId33"/>
+          <w:headerReference w:type="default" r:id="rId34"/>
           <w:pgSz w:w="11910" w:h="16840"/>
           <w:pgMar w:top="1680" w:right="440" w:bottom="280" w:left="1340" w:header="1471" w:footer="0" w:gutter="0"/>
           <w:cols w:space="720"/>
@@ -15149,10 +15166,11 @@
       </w:pPr>
       <w:r>
         <w:rPr>
+          <w:noProof/>
           <w:rtl/>
         </w:rPr>
         <w:drawing>
-          <wp:anchor distT="0" distB="0" distL="114300" distR="114300" simplePos="0" relativeHeight="251685888" behindDoc="0" locked="0" layoutInCell="1" allowOverlap="1">
+          <wp:anchor distT="0" distB="0" distL="114300" distR="114300" simplePos="0" relativeHeight="251685888" behindDoc="0" locked="0" layoutInCell="1" allowOverlap="1" wp14:anchorId="1974E374" wp14:editId="34469C5A">
             <wp:simplePos x="0" y="0"/>
             <wp:positionH relativeFrom="column">
               <wp:posOffset>825500</wp:posOffset>
@@ -15175,7 +15193,7 @@
                     <pic:cNvPicPr/>
                   </pic:nvPicPr>
                   <pic:blipFill>
-                    <a:blip r:embed="rId34">
+                    <a:blip r:embed="rId35">
                       <a:extLst>
                         <a:ext uri="{28A0092B-C50C-407E-A947-70E740481C1C}">
                           <a14:useLocalDpi xmlns:a14="http://schemas.microsoft.com/office/drawing/2010/main" val="0"/>
@@ -15209,10 +15227,11 @@
       </w:r>
       <w:r>
         <w:rPr>
+          <w:noProof/>
           <w:rtl/>
         </w:rPr>
         <w:drawing>
-          <wp:anchor distT="0" distB="0" distL="114300" distR="114300" simplePos="0" relativeHeight="251695104" behindDoc="0" locked="0" layoutInCell="1" allowOverlap="1">
+          <wp:anchor distT="0" distB="0" distL="114300" distR="114300" simplePos="0" relativeHeight="251695104" behindDoc="0" locked="0" layoutInCell="1" allowOverlap="1" wp14:anchorId="13E8FFEA" wp14:editId="6CAE77F7">
             <wp:simplePos x="0" y="0"/>
             <wp:positionH relativeFrom="column">
               <wp:posOffset>786765</wp:posOffset>
@@ -15235,7 +15254,7 @@
                     <pic:cNvPicPr/>
                   </pic:nvPicPr>
                   <pic:blipFill>
-                    <a:blip r:embed="rId34">
+                    <a:blip r:embed="rId35">
                       <a:extLst>
                         <a:ext uri="{28A0092B-C50C-407E-A947-70E740481C1C}">
                           <a14:useLocalDpi xmlns:a14="http://schemas.microsoft.com/office/drawing/2010/main" val="0"/>
@@ -15269,10 +15288,11 @@
       </w:r>
       <w:r>
         <w:rPr>
+          <w:noProof/>
           <w:rtl/>
         </w:rPr>
         <w:drawing>
-          <wp:anchor distT="0" distB="0" distL="114300" distR="114300" simplePos="0" relativeHeight="251699200" behindDoc="0" locked="0" layoutInCell="1" allowOverlap="1">
+          <wp:anchor distT="0" distB="0" distL="114300" distR="114300" simplePos="0" relativeHeight="251699200" behindDoc="0" locked="0" layoutInCell="1" allowOverlap="1" wp14:anchorId="7C3D3544" wp14:editId="53315954">
             <wp:simplePos x="0" y="0"/>
             <wp:positionH relativeFrom="column">
               <wp:posOffset>806450</wp:posOffset>
@@ -15295,7 +15315,7 @@
                     <pic:cNvPicPr/>
                   </pic:nvPicPr>
                   <pic:blipFill>
-                    <a:blip r:embed="rId34">
+                    <a:blip r:embed="rId35">
                       <a:extLst>
                         <a:ext uri="{28A0092B-C50C-407E-A947-70E740481C1C}">
                           <a14:useLocalDpi xmlns:a14="http://schemas.microsoft.com/office/drawing/2010/main" val="0"/>
@@ -15326,7 +15346,7 @@
           <w:noProof/>
         </w:rPr>
         <w:drawing>
-          <wp:anchor distT="0" distB="0" distL="0" distR="0" simplePos="0" relativeHeight="487592448" behindDoc="1" locked="0" layoutInCell="1" allowOverlap="1">
+          <wp:anchor distT="0" distB="0" distL="0" distR="0" simplePos="0" relativeHeight="487592448" behindDoc="1" locked="0" layoutInCell="1" allowOverlap="1" wp14:anchorId="273CCD73" wp14:editId="62A277C3">
             <wp:simplePos x="0" y="0"/>
             <wp:positionH relativeFrom="page">
               <wp:posOffset>962025</wp:posOffset>
@@ -15349,7 +15369,7 @@
                     <pic:cNvPicPr/>
                   </pic:nvPicPr>
                   <pic:blipFill>
-                    <a:blip r:embed="rId35" cstate="print"/>
+                    <a:blip r:embed="rId36" cstate="print"/>
                     <a:stretch>
                       <a:fillRect/>
                     </a:stretch>
@@ -15373,7 +15393,7 @@
     <w:p>
       <w:pPr>
         <w:sectPr>
-          <w:headerReference w:type="default" r:id="rId36"/>
+          <w:headerReference w:type="default" r:id="rId37"/>
           <w:pgSz w:w="11910" w:h="16840"/>
           <w:pgMar w:top="1680" w:right="440" w:bottom="280" w:left="1340" w:header="1471" w:footer="0" w:gutter="0"/>
           <w:cols w:space="720"/>
@@ -15862,7 +15882,6 @@
         <w:bidi/>
         <w:ind w:left="994"/>
         <w:rPr>
-          <w:rFonts w:hint="cs"/>
           <w:rtl/>
           <w:lang w:val="en-GB"/>
         </w:rPr>
@@ -16037,10 +16056,11 @@
       </w:pPr>
       <w:r>
         <w:rPr>
+          <w:noProof/>
           <w:rtl/>
         </w:rPr>
         <w:drawing>
-          <wp:anchor distT="0" distB="0" distL="114300" distR="114300" simplePos="0" relativeHeight="251704320" behindDoc="0" locked="0" layoutInCell="1" allowOverlap="1">
+          <wp:anchor distT="0" distB="0" distL="114300" distR="114300" simplePos="0" relativeHeight="251704320" behindDoc="0" locked="0" layoutInCell="1" allowOverlap="1" wp14:anchorId="0DD95C85" wp14:editId="66BF0446">
             <wp:simplePos x="0" y="0"/>
             <wp:positionH relativeFrom="column">
               <wp:posOffset>949325</wp:posOffset>
@@ -16052,168 +16072,6 @@
             <wp:effectExtent l="0" t="0" r="0" b="0"/>
             <wp:wrapSquare wrapText="bothSides"/>
             <wp:docPr id="56" name="Picture 56"/>
-            <wp:cNvGraphicFramePr>
-              <a:graphicFrameLocks xmlns:a="http://schemas.openxmlformats.org/drawingml/2006/main" noChangeAspect="1"/>
-            </wp:cNvGraphicFramePr>
-            <a:graphic xmlns:a="http://schemas.openxmlformats.org/drawingml/2006/main">
-              <a:graphicData uri="http://schemas.openxmlformats.org/drawingml/2006/picture">
-                <pic:pic xmlns:pic="http://schemas.openxmlformats.org/drawingml/2006/picture">
-                  <pic:nvPicPr>
-                    <pic:cNvPr id="1" name=""/>
-                    <pic:cNvPicPr/>
-                  </pic:nvPicPr>
-                  <pic:blipFill>
-                    <a:blip r:embed="rId37">
-                      <a:extLst>
-                        <a:ext uri="{28A0092B-C50C-407E-A947-70E740481C1C}">
-                          <a14:useLocalDpi xmlns:a14="http://schemas.microsoft.com/office/drawing/2010/main" val="0"/>
-                        </a:ext>
-                      </a:extLst>
-                    </a:blip>
-                    <a:stretch>
-                      <a:fillRect/>
-                    </a:stretch>
-                  </pic:blipFill>
-                  <pic:spPr>
-                    <a:xfrm>
-                      <a:off x="0" y="0"/>
-                      <a:ext cx="647700" cy="171450"/>
-                    </a:xfrm>
-                    <a:prstGeom prst="rect">
-                      <a:avLst/>
-                    </a:prstGeom>
-                  </pic:spPr>
-                </pic:pic>
-              </a:graphicData>
-            </a:graphic>
-          </wp:anchor>
-        </w:drawing>
-      </w:r>
-      <w:r>
-        <w:rPr>
-          <w:rtl/>
-        </w:rPr>
-        <w:drawing>
-          <wp:anchor distT="0" distB="0" distL="114300" distR="114300" simplePos="0" relativeHeight="251703296" behindDoc="0" locked="0" layoutInCell="1" allowOverlap="1">
-            <wp:simplePos x="0" y="0"/>
-            <wp:positionH relativeFrom="column">
-              <wp:posOffset>949325</wp:posOffset>
-            </wp:positionH>
-            <wp:positionV relativeFrom="paragraph">
-              <wp:posOffset>956945</wp:posOffset>
-            </wp:positionV>
-            <wp:extent cx="647700" cy="171450"/>
-            <wp:effectExtent l="0" t="0" r="0" b="0"/>
-            <wp:wrapSquare wrapText="bothSides"/>
-            <wp:docPr id="55" name="Picture 55"/>
-            <wp:cNvGraphicFramePr>
-              <a:graphicFrameLocks xmlns:a="http://schemas.openxmlformats.org/drawingml/2006/main" noChangeAspect="1"/>
-            </wp:cNvGraphicFramePr>
-            <a:graphic xmlns:a="http://schemas.openxmlformats.org/drawingml/2006/main">
-              <a:graphicData uri="http://schemas.openxmlformats.org/drawingml/2006/picture">
-                <pic:pic xmlns:pic="http://schemas.openxmlformats.org/drawingml/2006/picture">
-                  <pic:nvPicPr>
-                    <pic:cNvPr id="1" name=""/>
-                    <pic:cNvPicPr/>
-                  </pic:nvPicPr>
-                  <pic:blipFill>
-                    <a:blip r:embed="rId37">
-                      <a:extLst>
-                        <a:ext uri="{28A0092B-C50C-407E-A947-70E740481C1C}">
-                          <a14:useLocalDpi xmlns:a14="http://schemas.microsoft.com/office/drawing/2010/main" val="0"/>
-                        </a:ext>
-                      </a:extLst>
-                    </a:blip>
-                    <a:stretch>
-                      <a:fillRect/>
-                    </a:stretch>
-                  </pic:blipFill>
-                  <pic:spPr>
-                    <a:xfrm>
-                      <a:off x="0" y="0"/>
-                      <a:ext cx="647700" cy="171450"/>
-                    </a:xfrm>
-                    <a:prstGeom prst="rect">
-                      <a:avLst/>
-                    </a:prstGeom>
-                  </pic:spPr>
-                </pic:pic>
-              </a:graphicData>
-            </a:graphic>
-          </wp:anchor>
-        </w:drawing>
-      </w:r>
-      <w:r>
-        <w:rPr>
-          <w:rtl/>
-        </w:rPr>
-        <w:drawing>
-          <wp:anchor distT="0" distB="0" distL="114300" distR="114300" simplePos="0" relativeHeight="251701248" behindDoc="0" locked="0" layoutInCell="1" allowOverlap="1">
-            <wp:simplePos x="0" y="0"/>
-            <wp:positionH relativeFrom="column">
-              <wp:posOffset>1025525</wp:posOffset>
-            </wp:positionH>
-            <wp:positionV relativeFrom="paragraph">
-              <wp:posOffset>166370</wp:posOffset>
-            </wp:positionV>
-            <wp:extent cx="647700" cy="171450"/>
-            <wp:effectExtent l="0" t="0" r="0" b="0"/>
-            <wp:wrapSquare wrapText="bothSides"/>
-            <wp:docPr id="54" name="Picture 54"/>
-            <wp:cNvGraphicFramePr>
-              <a:graphicFrameLocks xmlns:a="http://schemas.openxmlformats.org/drawingml/2006/main" noChangeAspect="1"/>
-            </wp:cNvGraphicFramePr>
-            <a:graphic xmlns:a="http://schemas.openxmlformats.org/drawingml/2006/main">
-              <a:graphicData uri="http://schemas.openxmlformats.org/drawingml/2006/picture">
-                <pic:pic xmlns:pic="http://schemas.openxmlformats.org/drawingml/2006/picture">
-                  <pic:nvPicPr>
-                    <pic:cNvPr id="1" name=""/>
-                    <pic:cNvPicPr/>
-                  </pic:nvPicPr>
-                  <pic:blipFill>
-                    <a:blip r:embed="rId37">
-                      <a:extLst>
-                        <a:ext uri="{28A0092B-C50C-407E-A947-70E740481C1C}">
-                          <a14:useLocalDpi xmlns:a14="http://schemas.microsoft.com/office/drawing/2010/main" val="0"/>
-                        </a:ext>
-                      </a:extLst>
-                    </a:blip>
-                    <a:stretch>
-                      <a:fillRect/>
-                    </a:stretch>
-                  </pic:blipFill>
-                  <pic:spPr>
-                    <a:xfrm>
-                      <a:off x="0" y="0"/>
-                      <a:ext cx="647700" cy="171450"/>
-                    </a:xfrm>
-                    <a:prstGeom prst="rect">
-                      <a:avLst/>
-                    </a:prstGeom>
-                  </pic:spPr>
-                </pic:pic>
-              </a:graphicData>
-            </a:graphic>
-          </wp:anchor>
-        </w:drawing>
-      </w:r>
-      <w:r>
-        <w:rPr>
-          <w:rtl/>
-        </w:rPr>
-        <w:drawing>
-          <wp:anchor distT="0" distB="0" distL="114300" distR="114300" simplePos="0" relativeHeight="251628544" behindDoc="0" locked="0" layoutInCell="1" allowOverlap="1">
-            <wp:simplePos x="0" y="0"/>
-            <wp:positionH relativeFrom="column">
-              <wp:posOffset>311150</wp:posOffset>
-            </wp:positionH>
-            <wp:positionV relativeFrom="paragraph">
-              <wp:posOffset>347345</wp:posOffset>
-            </wp:positionV>
-            <wp:extent cx="2038350" cy="190500"/>
-            <wp:effectExtent l="0" t="0" r="0" b="0"/>
-            <wp:wrapSquare wrapText="bothSides"/>
-            <wp:docPr id="34" name="Picture 34"/>
             <wp:cNvGraphicFramePr>
               <a:graphicFrameLocks xmlns:a="http://schemas.openxmlformats.org/drawingml/2006/main" noChangeAspect="1"/>
             </wp:cNvGraphicFramePr>
@@ -16239,6 +16097,171 @@
                   <pic:spPr>
                     <a:xfrm>
                       <a:off x="0" y="0"/>
+                      <a:ext cx="647700" cy="171450"/>
+                    </a:xfrm>
+                    <a:prstGeom prst="rect">
+                      <a:avLst/>
+                    </a:prstGeom>
+                  </pic:spPr>
+                </pic:pic>
+              </a:graphicData>
+            </a:graphic>
+          </wp:anchor>
+        </w:drawing>
+      </w:r>
+      <w:r>
+        <w:rPr>
+          <w:noProof/>
+          <w:rtl/>
+        </w:rPr>
+        <w:drawing>
+          <wp:anchor distT="0" distB="0" distL="114300" distR="114300" simplePos="0" relativeHeight="251703296" behindDoc="0" locked="0" layoutInCell="1" allowOverlap="1" wp14:anchorId="4913E6D8" wp14:editId="1B8BB826">
+            <wp:simplePos x="0" y="0"/>
+            <wp:positionH relativeFrom="column">
+              <wp:posOffset>949325</wp:posOffset>
+            </wp:positionH>
+            <wp:positionV relativeFrom="paragraph">
+              <wp:posOffset>956945</wp:posOffset>
+            </wp:positionV>
+            <wp:extent cx="647700" cy="171450"/>
+            <wp:effectExtent l="0" t="0" r="0" b="0"/>
+            <wp:wrapSquare wrapText="bothSides"/>
+            <wp:docPr id="55" name="Picture 55"/>
+            <wp:cNvGraphicFramePr>
+              <a:graphicFrameLocks xmlns:a="http://schemas.openxmlformats.org/drawingml/2006/main" noChangeAspect="1"/>
+            </wp:cNvGraphicFramePr>
+            <a:graphic xmlns:a="http://schemas.openxmlformats.org/drawingml/2006/main">
+              <a:graphicData uri="http://schemas.openxmlformats.org/drawingml/2006/picture">
+                <pic:pic xmlns:pic="http://schemas.openxmlformats.org/drawingml/2006/picture">
+                  <pic:nvPicPr>
+                    <pic:cNvPr id="1" name=""/>
+                    <pic:cNvPicPr/>
+                  </pic:nvPicPr>
+                  <pic:blipFill>
+                    <a:blip r:embed="rId38">
+                      <a:extLst>
+                        <a:ext uri="{28A0092B-C50C-407E-A947-70E740481C1C}">
+                          <a14:useLocalDpi xmlns:a14="http://schemas.microsoft.com/office/drawing/2010/main" val="0"/>
+                        </a:ext>
+                      </a:extLst>
+                    </a:blip>
+                    <a:stretch>
+                      <a:fillRect/>
+                    </a:stretch>
+                  </pic:blipFill>
+                  <pic:spPr>
+                    <a:xfrm>
+                      <a:off x="0" y="0"/>
+                      <a:ext cx="647700" cy="171450"/>
+                    </a:xfrm>
+                    <a:prstGeom prst="rect">
+                      <a:avLst/>
+                    </a:prstGeom>
+                  </pic:spPr>
+                </pic:pic>
+              </a:graphicData>
+            </a:graphic>
+          </wp:anchor>
+        </w:drawing>
+      </w:r>
+      <w:r>
+        <w:rPr>
+          <w:noProof/>
+          <w:rtl/>
+        </w:rPr>
+        <w:drawing>
+          <wp:anchor distT="0" distB="0" distL="114300" distR="114300" simplePos="0" relativeHeight="251701248" behindDoc="0" locked="0" layoutInCell="1" allowOverlap="1" wp14:anchorId="5A244ED0" wp14:editId="3DF06691">
+            <wp:simplePos x="0" y="0"/>
+            <wp:positionH relativeFrom="column">
+              <wp:posOffset>1025525</wp:posOffset>
+            </wp:positionH>
+            <wp:positionV relativeFrom="paragraph">
+              <wp:posOffset>166370</wp:posOffset>
+            </wp:positionV>
+            <wp:extent cx="647700" cy="171450"/>
+            <wp:effectExtent l="0" t="0" r="0" b="0"/>
+            <wp:wrapSquare wrapText="bothSides"/>
+            <wp:docPr id="54" name="Picture 54"/>
+            <wp:cNvGraphicFramePr>
+              <a:graphicFrameLocks xmlns:a="http://schemas.openxmlformats.org/drawingml/2006/main" noChangeAspect="1"/>
+            </wp:cNvGraphicFramePr>
+            <a:graphic xmlns:a="http://schemas.openxmlformats.org/drawingml/2006/main">
+              <a:graphicData uri="http://schemas.openxmlformats.org/drawingml/2006/picture">
+                <pic:pic xmlns:pic="http://schemas.openxmlformats.org/drawingml/2006/picture">
+                  <pic:nvPicPr>
+                    <pic:cNvPr id="1" name=""/>
+                    <pic:cNvPicPr/>
+                  </pic:nvPicPr>
+                  <pic:blipFill>
+                    <a:blip r:embed="rId38">
+                      <a:extLst>
+                        <a:ext uri="{28A0092B-C50C-407E-A947-70E740481C1C}">
+                          <a14:useLocalDpi xmlns:a14="http://schemas.microsoft.com/office/drawing/2010/main" val="0"/>
+                        </a:ext>
+                      </a:extLst>
+                    </a:blip>
+                    <a:stretch>
+                      <a:fillRect/>
+                    </a:stretch>
+                  </pic:blipFill>
+                  <pic:spPr>
+                    <a:xfrm>
+                      <a:off x="0" y="0"/>
+                      <a:ext cx="647700" cy="171450"/>
+                    </a:xfrm>
+                    <a:prstGeom prst="rect">
+                      <a:avLst/>
+                    </a:prstGeom>
+                  </pic:spPr>
+                </pic:pic>
+              </a:graphicData>
+            </a:graphic>
+          </wp:anchor>
+        </w:drawing>
+      </w:r>
+      <w:r>
+        <w:rPr>
+          <w:noProof/>
+          <w:rtl/>
+        </w:rPr>
+        <w:drawing>
+          <wp:anchor distT="0" distB="0" distL="114300" distR="114300" simplePos="0" relativeHeight="251628544" behindDoc="0" locked="0" layoutInCell="1" allowOverlap="1" wp14:anchorId="4A9B9CD2" wp14:editId="4EDBFD74">
+            <wp:simplePos x="0" y="0"/>
+            <wp:positionH relativeFrom="column">
+              <wp:posOffset>311150</wp:posOffset>
+            </wp:positionH>
+            <wp:positionV relativeFrom="paragraph">
+              <wp:posOffset>347345</wp:posOffset>
+            </wp:positionV>
+            <wp:extent cx="2038350" cy="190500"/>
+            <wp:effectExtent l="0" t="0" r="0" b="0"/>
+            <wp:wrapSquare wrapText="bothSides"/>
+            <wp:docPr id="34" name="Picture 34"/>
+            <wp:cNvGraphicFramePr>
+              <a:graphicFrameLocks xmlns:a="http://schemas.openxmlformats.org/drawingml/2006/main" noChangeAspect="1"/>
+            </wp:cNvGraphicFramePr>
+            <a:graphic xmlns:a="http://schemas.openxmlformats.org/drawingml/2006/main">
+              <a:graphicData uri="http://schemas.openxmlformats.org/drawingml/2006/picture">
+                <pic:pic xmlns:pic="http://schemas.openxmlformats.org/drawingml/2006/picture">
+                  <pic:nvPicPr>
+                    <pic:cNvPr id="1" name=""/>
+                    <pic:cNvPicPr/>
+                  </pic:nvPicPr>
+                  <pic:blipFill>
+                    <a:blip r:embed="rId39">
+                      <a:extLst>
+                        <a:ext uri="{28A0092B-C50C-407E-A947-70E740481C1C}">
+                          <a14:useLocalDpi xmlns:a14="http://schemas.microsoft.com/office/drawing/2010/main" val="0"/>
+                        </a:ext>
+                      </a:extLst>
+                    </a:blip>
+                    <a:stretch>
+                      <a:fillRect/>
+                    </a:stretch>
+                  </pic:blipFill>
+                  <pic:spPr>
+                    <a:xfrm>
+                      <a:off x="0" y="0"/>
                       <a:ext cx="2038350" cy="190500"/>
                     </a:xfrm>
                     <a:prstGeom prst="rect">
@@ -16256,7 +16279,7 @@
           <w:noProof/>
         </w:rPr>
         <w:drawing>
-          <wp:anchor distT="0" distB="0" distL="0" distR="0" simplePos="0" relativeHeight="487592960" behindDoc="1" locked="0" layoutInCell="1" allowOverlap="1">
+          <wp:anchor distT="0" distB="0" distL="0" distR="0" simplePos="0" relativeHeight="487592960" behindDoc="1" locked="0" layoutInCell="1" allowOverlap="1" wp14:anchorId="68972AD2" wp14:editId="0A52B8C6">
             <wp:simplePos x="0" y="0"/>
             <wp:positionH relativeFrom="page">
               <wp:posOffset>1047750</wp:posOffset>
@@ -16279,7 +16302,7 @@
                     <pic:cNvPicPr/>
                   </pic:nvPicPr>
                   <pic:blipFill>
-                    <a:blip r:embed="rId39" cstate="print"/>
+                    <a:blip r:embed="rId40" cstate="print"/>
                     <a:stretch>
                       <a:fillRect/>
                     </a:stretch>
@@ -16565,7 +16588,7 @@
           <w:lang w:val="en-GB"/>
         </w:rPr>
         <w:sectPr>
-          <w:headerReference w:type="default" r:id="rId40"/>
+          <w:headerReference w:type="default" r:id="rId41"/>
           <w:pgSz w:w="11910" w:h="16840"/>
           <w:pgMar w:top="1680" w:right="440" w:bottom="280" w:left="1340" w:header="1471" w:footer="0" w:gutter="0"/>
           <w:cols w:space="720"/>
@@ -17395,13 +17418,15 @@
         <w:bidi/>
         <w:ind w:left="996"/>
         <w:rPr>
-          <w:rFonts w:hint="cs"/>
           <w:rtl/>
         </w:rPr>
       </w:pPr>
       <w:r>
+        <w:rPr>
+          <w:noProof/>
+        </w:rPr>
         <w:drawing>
-          <wp:anchor distT="0" distB="0" distL="114300" distR="114300" simplePos="0" relativeHeight="251713536" behindDoc="0" locked="0" layoutInCell="1" allowOverlap="1" wp14:anchorId="43BE1C4F" wp14:editId="6F50ECDF">
+          <wp:anchor distT="0" distB="0" distL="114300" distR="114300" simplePos="0" relativeHeight="251713536" behindDoc="0" locked="0" layoutInCell="1" allowOverlap="1" wp14:anchorId="2287286C" wp14:editId="36267C52">
             <wp:simplePos x="0" y="0"/>
             <wp:positionH relativeFrom="column">
               <wp:posOffset>803275</wp:posOffset>
@@ -17424,7 +17449,7 @@
                     <pic:cNvPicPr/>
                   </pic:nvPicPr>
                   <pic:blipFill>
-                    <a:blip r:embed="rId41">
+                    <a:blip r:embed="rId42">
                       <a:extLst>
                         <a:ext uri="{28A0092B-C50C-407E-A947-70E740481C1C}">
                           <a14:useLocalDpi xmlns:a14="http://schemas.microsoft.com/office/drawing/2010/main" val="0"/>
@@ -17457,8 +17482,11 @@
         </w:drawing>
       </w:r>
       <w:r>
+        <w:rPr>
+          <w:noProof/>
+        </w:rPr>
         <w:drawing>
-          <wp:anchor distT="0" distB="0" distL="114300" distR="114300" simplePos="0" relativeHeight="251711488" behindDoc="0" locked="0" layoutInCell="1" allowOverlap="1" wp14:anchorId="43BE1C4F" wp14:editId="6F50ECDF">
+          <wp:anchor distT="0" distB="0" distL="114300" distR="114300" simplePos="0" relativeHeight="251711488" behindDoc="0" locked="0" layoutInCell="1" allowOverlap="1" wp14:anchorId="7D7C1B65" wp14:editId="1D33E815">
             <wp:simplePos x="0" y="0"/>
             <wp:positionH relativeFrom="column">
               <wp:posOffset>793750</wp:posOffset>
@@ -17481,7 +17509,7 @@
                     <pic:cNvPicPr/>
                   </pic:nvPicPr>
                   <pic:blipFill>
-                    <a:blip r:embed="rId41">
+                    <a:blip r:embed="rId42">
                       <a:extLst>
                         <a:ext uri="{28A0092B-C50C-407E-A947-70E740481C1C}">
                           <a14:useLocalDpi xmlns:a14="http://schemas.microsoft.com/office/drawing/2010/main" val="0"/>
@@ -17514,8 +17542,11 @@
         </w:drawing>
       </w:r>
       <w:r>
+        <w:rPr>
+          <w:noProof/>
+        </w:rPr>
         <w:drawing>
-          <wp:anchor distT="0" distB="0" distL="114300" distR="114300" simplePos="0" relativeHeight="251709440" behindDoc="0" locked="0" layoutInCell="1" allowOverlap="1">
+          <wp:anchor distT="0" distB="0" distL="114300" distR="114300" simplePos="0" relativeHeight="251709440" behindDoc="0" locked="0" layoutInCell="1" allowOverlap="1" wp14:anchorId="6B5B20CD" wp14:editId="22065B00">
             <wp:simplePos x="0" y="0"/>
             <wp:positionH relativeFrom="column">
               <wp:posOffset>844550</wp:posOffset>
@@ -17538,7 +17569,7 @@
                     <pic:cNvPicPr/>
                   </pic:nvPicPr>
                   <pic:blipFill>
-                    <a:blip r:embed="rId41">
+                    <a:blip r:embed="rId42">
                       <a:extLst>
                         <a:ext uri="{28A0092B-C50C-407E-A947-70E740481C1C}">
                           <a14:useLocalDpi xmlns:a14="http://schemas.microsoft.com/office/drawing/2010/main" val="0"/>
@@ -17572,10 +17603,11 @@
       </w:r>
       <w:r>
         <w:rPr>
+          <w:noProof/>
           <w:rtl/>
         </w:rPr>
         <w:drawing>
-          <wp:anchor distT="0" distB="0" distL="114300" distR="114300" simplePos="0" relativeHeight="251637760" behindDoc="0" locked="0" layoutInCell="1" allowOverlap="1">
+          <wp:anchor distT="0" distB="0" distL="114300" distR="114300" simplePos="0" relativeHeight="251637760" behindDoc="0" locked="0" layoutInCell="1" allowOverlap="1" wp14:anchorId="68DDD2A8" wp14:editId="20E7780F">
             <wp:simplePos x="0" y="0"/>
             <wp:positionH relativeFrom="column">
               <wp:posOffset>215900</wp:posOffset>
@@ -17598,7 +17630,7 @@
                     <pic:cNvPicPr/>
                   </pic:nvPicPr>
                   <pic:blipFill>
-                    <a:blip r:embed="rId42">
+                    <a:blip r:embed="rId43">
                       <a:extLst>
                         <a:ext uri="{28A0092B-C50C-407E-A947-70E740481C1C}">
                           <a14:useLocalDpi xmlns:a14="http://schemas.microsoft.com/office/drawing/2010/main" val="0"/>
@@ -17629,7 +17661,7 @@
           <w:noProof/>
         </w:rPr>
         <w:drawing>
-          <wp:anchor distT="0" distB="0" distL="0" distR="0" simplePos="0" relativeHeight="251612160" behindDoc="1" locked="0" layoutInCell="1" allowOverlap="1">
+          <wp:anchor distT="0" distB="0" distL="0" distR="0" simplePos="0" relativeHeight="251612160" behindDoc="1" locked="0" layoutInCell="1" allowOverlap="1" wp14:anchorId="6AF5A90B" wp14:editId="6D6303C7">
             <wp:simplePos x="0" y="0"/>
             <wp:positionH relativeFrom="page">
               <wp:posOffset>991235</wp:posOffset>
@@ -17652,7 +17684,7 @@
                     <pic:cNvPicPr/>
                   </pic:nvPicPr>
                   <pic:blipFill>
-                    <a:blip r:embed="rId43" cstate="print"/>
+                    <a:blip r:embed="rId44" cstate="print"/>
                     <a:stretch>
                       <a:fillRect/>
                     </a:stretch>
@@ -17921,7 +17953,6 @@
         <w:bidi/>
         <w:ind w:left="996"/>
         <w:rPr>
-          <w:rFonts w:hint="cs"/>
           <w:rtl/>
         </w:rPr>
       </w:pPr>
@@ -18343,7 +18374,6 @@
               </w:tabs>
               <w:jc w:val="right"/>
               <w:rPr>
-                <w:rFonts w:hint="cs"/>
                 <w:rtl/>
                 <w:lang w:val="en-GB"/>
               </w:rPr>
@@ -18416,16 +18446,16 @@
         <w:bidi/>
         <w:ind w:left="994"/>
         <w:rPr>
-          <w:rFonts w:hint="cs"/>
           <w:rtl/>
         </w:rPr>
       </w:pPr>
       <w:r>
         <w:rPr>
+          <w:noProof/>
           <w:lang w:val="en-GB"/>
         </w:rPr>
         <w:drawing>
-          <wp:anchor distT="0" distB="0" distL="114300" distR="114300" simplePos="0" relativeHeight="251644928" behindDoc="0" locked="0" layoutInCell="1" allowOverlap="1">
+          <wp:anchor distT="0" distB="0" distL="114300" distR="114300" simplePos="0" relativeHeight="251644928" behindDoc="0" locked="0" layoutInCell="1" allowOverlap="1" wp14:anchorId="0A94E202" wp14:editId="0CAF0BD2">
             <wp:simplePos x="0" y="0"/>
             <wp:positionH relativeFrom="column">
               <wp:posOffset>-127000</wp:posOffset>
@@ -18448,7 +18478,7 @@
                     <pic:cNvPicPr/>
                   </pic:nvPicPr>
                   <pic:blipFill>
-                    <a:blip r:embed="rId44">
+                    <a:blip r:embed="rId45">
                       <a:extLst>
                         <a:ext uri="{28A0092B-C50C-407E-A947-70E740481C1C}">
                           <a14:useLocalDpi xmlns:a14="http://schemas.microsoft.com/office/drawing/2010/main" val="0"/>
@@ -18642,6 +18672,255 @@
     </w:p>
     <w:p>
       <w:pPr>
+        <w:pStyle w:val="Heading1"/>
+        <w:jc w:val="center"/>
+        <w:rPr>
+          <w:lang w:val="en-GB"/>
+        </w:rPr>
+      </w:pPr>
+    </w:p>
+    <w:p>
+      <w:pPr>
+        <w:pStyle w:val="Heading1"/>
+        <w:jc w:val="center"/>
+        <w:rPr>
+          <w:lang w:val="en-GB"/>
+        </w:rPr>
+      </w:pPr>
+    </w:p>
+    <w:p>
+      <w:pPr>
+        <w:pStyle w:val="Heading1"/>
+        <w:bidi/>
+        <w:jc w:val="center"/>
+        <w:rPr>
+          <w:rtl/>
+        </w:rPr>
+      </w:pPr>
+      <w:r>
+        <w:rPr>
+          <w:rFonts w:hint="cs"/>
+          <w:rtl/>
+          <w:lang w:val="en-GB"/>
+        </w:rPr>
+        <w:t>אילוצים -</w:t>
+      </w:r>
+      <w:r>
+        <w:t xml:space="preserve">CONSTRAINTS </w:t>
+      </w:r>
+    </w:p>
+    <w:p>
+      <w:pPr>
+        <w:pStyle w:val="Heading1"/>
+        <w:bidi/>
+        <w:jc w:val="center"/>
+        <w:rPr>
+          <w:rtl/>
+        </w:rPr>
+      </w:pPr>
+    </w:p>
+    <w:p>
+      <w:pPr>
+        <w:bidi/>
+        <w:rPr>
+          <w:rtl/>
+        </w:rPr>
+      </w:pPr>
+      <w:r>
+        <w:rPr>
+          <w:rFonts w:hint="cs"/>
+          <w:rtl/>
+          <w:lang w:val="en-GB"/>
+        </w:rPr>
+        <w:t xml:space="preserve">בפרויקט קיימים מספר אילוצים לדוג: </w:t>
+      </w:r>
+      <w:r>
+        <w:t>not null, default, check…</w:t>
+      </w:r>
+    </w:p>
+    <w:p>
+      <w:pPr>
+        <w:bidi/>
+        <w:rPr>
+          <w:rtl/>
+        </w:rPr>
+      </w:pPr>
+      <w:r>
+        <w:rPr>
+          <w:rFonts w:hint="cs"/>
+          <w:rtl/>
+        </w:rPr>
+        <w:t>חלקם מוגדרים בהגדרת הטבלה (</w:t>
+      </w:r>
+      <w:r>
+        <w:t>not null</w:t>
+      </w:r>
+      <w:r>
+        <w:rPr>
+          <w:rFonts w:hint="cs"/>
+          <w:rtl/>
+        </w:rPr>
+        <w:t xml:space="preserve">) וחלקם נגדיר בהמשך ע"י פקודת </w:t>
+      </w:r>
+      <w:r>
+        <w:t>ALTER TABLE</w:t>
+      </w:r>
+      <w:r>
+        <w:rPr>
+          <w:rFonts w:hint="cs"/>
+          <w:rtl/>
+        </w:rPr>
+        <w:t xml:space="preserve"> (</w:t>
+      </w:r>
+      <w:r>
+        <w:t>PK</w:t>
+      </w:r>
+      <w:r>
+        <w:rPr>
+          <w:lang w:val="en-GB"/>
+        </w:rPr>
+        <w:t>, FK, AI, CHECK, DEFAULT</w:t>
+      </w:r>
+      <w:r>
+        <w:rPr>
+          <w:rFonts w:hint="cs"/>
+          <w:rtl/>
+        </w:rPr>
+        <w:t>)</w:t>
+      </w:r>
+    </w:p>
+    <w:p>
+      <w:pPr>
+        <w:bidi/>
+        <w:rPr>
+          <w:rtl/>
+        </w:rPr>
+      </w:pPr>
+    </w:p>
+    <w:p>
+      <w:pPr>
+        <w:bidi/>
+        <w:rPr>
+          <w:rtl/>
+        </w:rPr>
+      </w:pPr>
+      <w:r>
+        <w:rPr>
+          <w:rFonts w:hint="cs"/>
+          <w:rtl/>
+        </w:rPr>
+        <w:t>דוג: בטבלת המרצים נוסיף אילוץ שבודק שהמשכורת שהמרצה מקבל היא לא שלילית, וברירת מחדל המשכורת היא 0</w:t>
+      </w:r>
+    </w:p>
+    <w:p>
+      <w:pPr>
+        <w:bidi/>
+        <w:rPr>
+          <w:rFonts w:hint="cs"/>
+          <w:rtl/>
+        </w:rPr>
+      </w:pPr>
+      <w:r>
+        <w:rPr>
+          <w:rFonts w:hint="cs"/>
+          <w:rtl/>
+        </w:rPr>
+        <w:t>להלן הפקודות.</w:t>
+      </w:r>
+    </w:p>
+    <w:p>
+      <w:pPr>
+        <w:bidi/>
+        <w:rPr>
+          <w:rFonts w:hint="cs"/>
+        </w:rPr>
+      </w:pPr>
+      <w:r>
+        <w:rPr>
+          <w:rFonts w:hint="cs"/>
+          <w:noProof/>
+        </w:rPr>
+        <w:drawing>
+          <wp:inline distT="0" distB="0" distL="0" distR="0" wp14:anchorId="508AE604" wp14:editId="54BA745D">
+            <wp:extent cx="4686954" cy="390580"/>
+            <wp:effectExtent l="0" t="0" r="0" b="9525"/>
+            <wp:docPr id="2038742587" name="Picture 15"/>
+            <wp:cNvGraphicFramePr>
+              <a:graphicFrameLocks xmlns:a="http://schemas.openxmlformats.org/drawingml/2006/main" noChangeAspect="1"/>
+            </wp:cNvGraphicFramePr>
+            <a:graphic xmlns:a="http://schemas.openxmlformats.org/drawingml/2006/main">
+              <a:graphicData uri="http://schemas.openxmlformats.org/drawingml/2006/picture">
+                <pic:pic xmlns:pic="http://schemas.openxmlformats.org/drawingml/2006/picture">
+                  <pic:nvPicPr>
+                    <pic:cNvPr id="2038742587" name="Picture 2038742587"/>
+                    <pic:cNvPicPr/>
+                  </pic:nvPicPr>
+                  <pic:blipFill>
+                    <a:blip r:embed="rId46">
+                      <a:extLst>
+                        <a:ext uri="{28A0092B-C50C-407E-A947-70E740481C1C}">
+                          <a14:useLocalDpi xmlns:a14="http://schemas.microsoft.com/office/drawing/2010/main" val="0"/>
+                        </a:ext>
+                      </a:extLst>
+                    </a:blip>
+                    <a:stretch>
+                      <a:fillRect/>
+                    </a:stretch>
+                  </pic:blipFill>
+                  <pic:spPr>
+                    <a:xfrm>
+                      <a:off x="0" y="0"/>
+                      <a:ext cx="4686954" cy="390580"/>
+                    </a:xfrm>
+                    <a:prstGeom prst="rect">
+                      <a:avLst/>
+                    </a:prstGeom>
+                  </pic:spPr>
+                </pic:pic>
+              </a:graphicData>
+            </a:graphic>
+          </wp:inline>
+        </w:drawing>
+      </w:r>
+    </w:p>
+    <w:p>
+      <w:pPr>
+        <w:bidi/>
+      </w:pPr>
+      <w:r>
+        <w:t xml:space="preserve"> </w:t>
+      </w:r>
+      <w:r>
+        <w:rPr>
+          <w:rFonts w:hint="cs"/>
+          <w:rtl/>
+        </w:rPr>
+        <w:t xml:space="preserve"> </w:t>
+      </w:r>
+    </w:p>
+    <w:p>
+      <w:pPr>
+        <w:jc w:val="right"/>
+        <w:rPr>
+          <w:sz w:val="20"/>
+          <w:szCs w:val="20"/>
+          <w:rtl/>
+          <w:lang w:val="en-GB"/>
+        </w:rPr>
+      </w:pPr>
+      <w:r>
+        <w:rPr>
+          <w:rFonts w:hint="cs"/>
+          <w:sz w:val="20"/>
+          <w:szCs w:val="20"/>
+          <w:rtl/>
+          <w:lang w:val="en-GB"/>
+        </w:rPr>
+        <w:t xml:space="preserve">נקודות שצריך להוסיף </w:t>
+      </w:r>
+    </w:p>
+    <w:p>
+      <w:pPr>
         <w:jc w:val="right"/>
         <w:rPr>
           <w:sz w:val="20"/>
@@ -18649,11 +18928,157 @@
           <w:lang w:val="en-GB"/>
         </w:rPr>
       </w:pPr>
-      <w:bookmarkStart w:id="0" w:name="_GoBack"/>
-      <w:bookmarkEnd w:id="0"/>
+      <w:r>
+        <w:rPr>
+          <w:sz w:val="20"/>
+          <w:szCs w:val="20"/>
+          <w:lang w:val="en-GB"/>
+        </w:rPr>
+        <w:t xml:space="preserve">Most of the table data was generated by </w:t>
+      </w:r>
+      <w:hyperlink r:id="rId47" w:history="1">
+        <w:r>
+          <w:rPr>
+            <w:rStyle w:val="Hyperlink"/>
+            <w:sz w:val="20"/>
+            <w:szCs w:val="20"/>
+            <w:lang w:val="en-GB"/>
+          </w:rPr>
+          <w:t>https://mockaroo.com/</w:t>
+        </w:r>
+      </w:hyperlink>
+    </w:p>
+    <w:p>
+      <w:pPr>
+        <w:jc w:val="right"/>
+        <w:rPr>
+          <w:sz w:val="20"/>
+          <w:szCs w:val="20"/>
+          <w:lang w:val="en-GB"/>
+        </w:rPr>
+      </w:pPr>
+      <w:r>
+        <w:rPr>
+          <w:sz w:val="20"/>
+          <w:szCs w:val="20"/>
+          <w:lang w:val="en-GB"/>
+        </w:rPr>
+        <w:t>We use python scripts to adjust the data after generating.</w:t>
+      </w:r>
+    </w:p>
+    <w:p>
+      <w:pPr>
+        <w:jc w:val="right"/>
+        <w:rPr>
+          <w:sz w:val="20"/>
+          <w:szCs w:val="20"/>
+          <w:lang w:val="en-GB"/>
+        </w:rPr>
+      </w:pPr>
+    </w:p>
+    <w:p>
+      <w:pPr>
+        <w:jc w:val="center"/>
+        <w:rPr>
+          <w:sz w:val="20"/>
+          <w:szCs w:val="20"/>
+          <w:lang w:val="en-GB"/>
+        </w:rPr>
+      </w:pPr>
+      <w:r>
+        <w:rPr>
+          <w:sz w:val="20"/>
+          <w:szCs w:val="20"/>
+          <w:lang w:val="en-GB"/>
+        </w:rPr>
+        <w:t xml:space="preserve">To see the ERD we should go to </w:t>
+      </w:r>
+      <w:hyperlink r:id="rId48" w:history="1">
+        <w:r>
+          <w:rPr>
+            <w:rStyle w:val="Hyperlink"/>
+            <w:sz w:val="20"/>
+            <w:szCs w:val="20"/>
+          </w:rPr>
+          <w:t>erdplus.com</w:t>
+        </w:r>
+      </w:hyperlink>
+      <w:r>
+        <w:rPr>
+          <w:sz w:val="20"/>
+          <w:szCs w:val="20"/>
+          <w:lang w:val="en-GB"/>
+        </w:rPr>
+        <w:t xml:space="preserve"> and import </w:t>
+      </w:r>
+      <w:proofErr w:type="gramStart"/>
+      <w:r>
+        <w:rPr>
+          <w:sz w:val="20"/>
+          <w:szCs w:val="20"/>
+          <w:lang w:val="en-GB"/>
+        </w:rPr>
+        <w:t>the .</w:t>
+      </w:r>
+      <w:proofErr w:type="spellStart"/>
+      <w:r>
+        <w:rPr>
+          <w:sz w:val="20"/>
+          <w:szCs w:val="20"/>
+          <w:lang w:val="en-GB"/>
+        </w:rPr>
+        <w:t>erdplus</w:t>
+      </w:r>
+      <w:proofErr w:type="spellEnd"/>
+      <w:proofErr w:type="gramEnd"/>
+      <w:r>
+        <w:rPr>
+          <w:sz w:val="20"/>
+          <w:szCs w:val="20"/>
+          <w:lang w:val="en-GB"/>
+        </w:rPr>
+        <w:t xml:space="preserve"> file.</w:t>
+      </w:r>
+    </w:p>
+    <w:p>
+      <w:pPr>
+        <w:jc w:val="center"/>
+        <w:rPr>
+          <w:sz w:val="20"/>
+          <w:szCs w:val="20"/>
+          <w:lang w:val="en-GB"/>
+        </w:rPr>
+      </w:pPr>
+    </w:p>
+    <w:p>
+      <w:pPr>
+        <w:rPr>
+          <w:sz w:val="20"/>
+          <w:szCs w:val="20"/>
+          <w:lang w:val="en-GB"/>
+        </w:rPr>
+      </w:pPr>
+    </w:p>
+    <w:p>
+      <w:pPr>
+        <w:rPr>
+          <w:sz w:val="20"/>
+          <w:szCs w:val="20"/>
+          <w:lang w:val="en-GB"/>
+        </w:rPr>
+      </w:pPr>
+    </w:p>
+    <w:p>
+      <w:pPr>
+        <w:rPr>
+          <w:sz w:val="20"/>
+          <w:szCs w:val="20"/>
+          <w:lang w:val="en-GB"/>
+        </w:rPr>
+      </w:pPr>
     </w:p>
     <w:sectPr>
-      <w:headerReference w:type="default" r:id="rId45"/>
+      <w:headerReference w:type="default" r:id="rId49"/>
       <w:pgSz w:w="11910" w:h="16840"/>
       <w:pgMar w:top="1680" w:right="440" w:bottom="280" w:left="1340" w:header="1471" w:footer="0" w:gutter="0"/>
       <w:cols w:space="720"/>
@@ -18665,7 +19090,7 @@
 </file>
 
 <file path=word/endnotes.xml><?xml version="1.0" encoding="utf-8"?>
-<w:endnotes xmlns:wpc="http://schemas.microsoft.com/office/word/2010/wordprocessingCanvas" xmlns:mc="http://schemas.openxmlformats.org/markup-compatibility/2006" xmlns:o="urn:schemas-microsoft-com:office:office" xmlns:r="http://schemas.openxmlformats.org/officeDocument/2006/relationships" xmlns:m="http://schemas.openxmlformats.org/officeDocument/2006/math" xmlns:v="urn:schemas-microsoft-com:vml" xmlns:wp14="http://schemas.microsoft.com/office/word/2010/wordprocessingDrawing" xmlns:wp="http://schemas.openxmlformats.org/drawingml/2006/wordprocessingDrawing" xmlns:w10="urn:schemas-microsoft-com:office:word" xmlns:w="http://schemas.openxmlformats.org/wordprocessingml/2006/main" xmlns:w14="http://schemas.microsoft.com/office/word/2010/wordml" xmlns:w15="http://schemas.microsoft.com/office/word/2012/wordml" xmlns:wpg="http://schemas.microsoft.com/office/word/2010/wordprocessingGroup" xmlns:wpi="http://schemas.microsoft.com/office/word/2010/wordprocessingInk" xmlns:wne="http://schemas.microsoft.com/office/word/2006/wordml" xmlns:wps="http://schemas.microsoft.com/office/word/2010/wordprocessingShape" mc:Ignorable="w14 w15 wp14">
+<w:endnotes xmlns:wpc="http://schemas.microsoft.com/office/word/2010/wordprocessingCanvas" xmlns:cx="http://schemas.microsoft.com/office/drawing/2014/chartex" xmlns:cx1="http://schemas.microsoft.com/office/drawing/2015/9/8/chartex" xmlns:cx2="http://schemas.microsoft.com/office/drawing/2015/10/21/chartex" xmlns:cx3="http://schemas.microsoft.com/office/drawing/2016/5/9/chartex" xmlns:cx4="http://schemas.microsoft.com/office/drawing/2016/5/10/chartex" xmlns:cx5="http://schemas.microsoft.com/office/drawing/2016/5/11/chartex" xmlns:cx6="http://schemas.microsoft.com/office/drawing/2016/5/12/chartex" xmlns:cx7="http://schemas.microsoft.com/office/drawing/2016/5/13/chartex" xmlns:cx8="http://schemas.microsoft.com/office/drawing/2016/5/14/chartex" xmlns:mc="http://schemas.openxmlformats.org/markup-compatibility/2006" xmlns:aink="http://schemas.microsoft.com/office/drawing/2016/ink" xmlns:am3d="http://schemas.microsoft.com/office/drawing/2017/model3d" xmlns:o="urn:schemas-microsoft-com:office:office" xmlns:oel="http://schemas.microsoft.com/office/2019/extlst" xmlns:r="http://schemas.openxmlformats.org/officeDocument/2006/relationships" xmlns:m="http://schemas.openxmlformats.org/officeDocument/2006/math" xmlns:v="urn:schemas-microsoft-com:vml" xmlns:wp14="http://schemas.microsoft.com/office/word/2010/wordprocessingDrawing" xmlns:wp="http://schemas.openxmlformats.org/drawingml/2006/wordprocessingDrawing" xmlns:w10="urn:schemas-microsoft-com:office:word" xmlns:w="http://schemas.openxmlformats.org/wordprocessingml/2006/main" xmlns:w14="http://schemas.microsoft.com/office/word/2010/wordml" xmlns:w15="http://schemas.microsoft.com/office/word/2012/wordml" xmlns:w16cex="http://schemas.microsoft.com/office/word/2018/wordml/cex" xmlns:w16cid="http://schemas.microsoft.com/office/word/2016/wordml/cid" xmlns:w16="http://schemas.microsoft.com/office/word/2018/wordml" xmlns:w16du="http://schemas.microsoft.com/office/word/2023/wordml/word16du" xmlns:w16sdtdh="http://schemas.microsoft.com/office/word/2020/wordml/sdtdatahash" xmlns:w16se="http://schemas.microsoft.com/office/word/2015/wordml/symex" xmlns:wpg="http://schemas.microsoft.com/office/word/2010/wordprocessingGroup" xmlns:wpi="http://schemas.microsoft.com/office/word/2010/wordprocessingInk" xmlns:wne="http://schemas.microsoft.com/office/word/2006/wordml" xmlns:wps="http://schemas.microsoft.com/office/word/2010/wordprocessingShape" mc:Ignorable="w14 w15 w16se w16cid w16 w16cex w16sdtdh w16du wp14">
   <w:endnote w:type="separator" w:id="-1">
     <w:p>
       <w:r>
@@ -18684,7 +19109,7 @@
 </file>
 
 <file path=word/footnotes.xml><?xml version="1.0" encoding="utf-8"?>
-<w:footnotes xmlns:wpc="http://schemas.microsoft.com/office/word/2010/wordprocessingCanvas" xmlns:mc="http://schemas.openxmlformats.org/markup-compatibility/2006" xmlns:o="urn:schemas-microsoft-com:office:office" xmlns:r="http://schemas.openxmlformats.org/officeDocument/2006/relationships" xmlns:m="http://schemas.openxmlformats.org/officeDocument/2006/math" xmlns:v="urn:schemas-microsoft-com:vml" xmlns:wp14="http://schemas.microsoft.com/office/word/2010/wordprocessingDrawing" xmlns:wp="http://schemas.openxmlformats.org/drawingml/2006/wordprocessingDrawing" xmlns:w10="urn:schemas-microsoft-com:office:word" xmlns:w="http://schemas.openxmlformats.org/wordprocessingml/2006/main" xmlns:w14="http://schemas.microsoft.com/office/word/2010/wordml" xmlns:w15="http://schemas.microsoft.com/office/word/2012/wordml" xmlns:wpg="http://schemas.microsoft.com/office/word/2010/wordprocessingGroup" xmlns:wpi="http://schemas.microsoft.com/office/word/2010/wordprocessingInk" xmlns:wne="http://schemas.microsoft.com/office/word/2006/wordml" xmlns:wps="http://schemas.microsoft.com/office/word/2010/wordprocessingShape" mc:Ignorable="w14 w15 wp14">
+<w:footnotes xmlns:wpc="http://schemas.microsoft.com/office/word/2010/wordprocessingCanvas" xmlns:cx="http://schemas.microsoft.com/office/drawing/2014/chartex" xmlns:cx1="http://schemas.microsoft.com/office/drawing/2015/9/8/chartex" xmlns:cx2="http://schemas.microsoft.com/office/drawing/2015/10/21/chartex" xmlns:cx3="http://schemas.microsoft.com/office/drawing/2016/5/9/chartex" xmlns:cx4="http://schemas.microsoft.com/office/drawing/2016/5/10/chartex" xmlns:cx5="http://schemas.microsoft.com/office/drawing/2016/5/11/chartex" xmlns:cx6="http://schemas.microsoft.com/office/drawing/2016/5/12/chartex" xmlns:cx7="http://schemas.microsoft.com/office/drawing/2016/5/13/chartex" xmlns:cx8="http://schemas.microsoft.com/office/drawing/2016/5/14/chartex" xmlns:mc="http://schemas.openxmlformats.org/markup-compatibility/2006" xmlns:aink="http://schemas.microsoft.com/office/drawing/2016/ink" xmlns:am3d="http://schemas.microsoft.com/office/drawing/2017/model3d" xmlns:o="urn:schemas-microsoft-com:office:office" xmlns:oel="http://schemas.microsoft.com/office/2019/extlst" xmlns:r="http://schemas.openxmlformats.org/officeDocument/2006/relationships" xmlns:m="http://schemas.openxmlformats.org/officeDocument/2006/math" xmlns:v="urn:schemas-microsoft-com:vml" xmlns:wp14="http://schemas.microsoft.com/office/word/2010/wordprocessingDrawing" xmlns:wp="http://schemas.openxmlformats.org/drawingml/2006/wordprocessingDrawing" xmlns:w10="urn:schemas-microsoft-com:office:word" xmlns:w="http://schemas.openxmlformats.org/wordprocessingml/2006/main" xmlns:w14="http://schemas.microsoft.com/office/word/2010/wordml" xmlns:w15="http://schemas.microsoft.com/office/word/2012/wordml" xmlns:w16cex="http://schemas.microsoft.com/office/word/2018/wordml/cex" xmlns:w16cid="http://schemas.microsoft.com/office/word/2016/wordml/cid" xmlns:w16="http://schemas.microsoft.com/office/word/2018/wordml" xmlns:w16du="http://schemas.microsoft.com/office/word/2023/wordml/word16du" xmlns:w16sdtdh="http://schemas.microsoft.com/office/word/2020/wordml/sdtdatahash" xmlns:w16se="http://schemas.microsoft.com/office/word/2015/wordml/symex" xmlns:wpg="http://schemas.microsoft.com/office/word/2010/wordprocessingGroup" xmlns:wpi="http://schemas.microsoft.com/office/word/2010/wordprocessingInk" xmlns:wne="http://schemas.microsoft.com/office/word/2006/wordml" xmlns:wps="http://schemas.microsoft.com/office/word/2010/wordprocessingShape" mc:Ignorable="w14 w15 w16se w16cid w16 w16cex w16sdtdh w16du wp14">
   <w:footnote w:type="separator" w:id="-1">
     <w:p>
       <w:r>
@@ -18703,12 +19128,11 @@
 </file>
 
 <file path=word/header1.xml><?xml version="1.0" encoding="utf-8"?>
-<w:hdr xmlns:wpc="http://schemas.microsoft.com/office/word/2010/wordprocessingCanvas" xmlns:mc="http://schemas.openxmlformats.org/markup-compatibility/2006" xmlns:o="urn:schemas-microsoft-com:office:office" xmlns:r="http://schemas.openxmlformats.org/officeDocument/2006/relationships" xmlns:m="http://schemas.openxmlformats.org/officeDocument/2006/math" xmlns:v="urn:schemas-microsoft-com:vml" xmlns:wp14="http://schemas.microsoft.com/office/word/2010/wordprocessingDrawing" xmlns:wp="http://schemas.openxmlformats.org/drawingml/2006/wordprocessingDrawing" xmlns:w10="urn:schemas-microsoft-com:office:word" xmlns:w="http://schemas.openxmlformats.org/wordprocessingml/2006/main" xmlns:w14="http://schemas.microsoft.com/office/word/2010/wordml" xmlns:w15="http://schemas.microsoft.com/office/word/2012/wordml" xmlns:wpg="http://schemas.microsoft.com/office/word/2010/wordprocessingGroup" xmlns:wpi="http://schemas.microsoft.com/office/word/2010/wordprocessingInk" xmlns:wne="http://schemas.microsoft.com/office/word/2006/wordml" xmlns:wps="http://schemas.microsoft.com/office/word/2010/wordprocessingShape" mc:Ignorable="w14 w15 wp14">
+<w:hdr xmlns:wpc="http://schemas.microsoft.com/office/word/2010/wordprocessingCanvas" xmlns:cx="http://schemas.microsoft.com/office/drawing/2014/chartex" xmlns:cx1="http://schemas.microsoft.com/office/drawing/2015/9/8/chartex" xmlns:cx2="http://schemas.microsoft.com/office/drawing/2015/10/21/chartex" xmlns:cx3="http://schemas.microsoft.com/office/drawing/2016/5/9/chartex" xmlns:cx4="http://schemas.microsoft.com/office/drawing/2016/5/10/chartex" xmlns:cx5="http://schemas.microsoft.com/office/drawing/2016/5/11/chartex" xmlns:cx6="http://schemas.microsoft.com/office/drawing/2016/5/12/chartex" xmlns:cx7="http://schemas.microsoft.com/office/drawing/2016/5/13/chartex" xmlns:cx8="http://schemas.microsoft.com/office/drawing/2016/5/14/chartex" xmlns:mc="http://schemas.openxmlformats.org/markup-compatibility/2006" xmlns:aink="http://schemas.microsoft.com/office/drawing/2016/ink" xmlns:am3d="http://schemas.microsoft.com/office/drawing/2017/model3d" xmlns:o="urn:schemas-microsoft-com:office:office" xmlns:oel="http://schemas.microsoft.com/office/2019/extlst" xmlns:r="http://schemas.openxmlformats.org/officeDocument/2006/relationships" xmlns:m="http://schemas.openxmlformats.org/officeDocument/2006/math" xmlns:v="urn:schemas-microsoft-com:vml" xmlns:wp14="http://schemas.microsoft.com/office/word/2010/wordprocessingDrawing" xmlns:wp="http://schemas.openxmlformats.org/drawingml/2006/wordprocessingDrawing" xmlns:w10="urn:schemas-microsoft-com:office:word" xmlns:w="http://schemas.openxmlformats.org/wordprocessingml/2006/main" xmlns:w14="http://schemas.microsoft.com/office/word/2010/wordml" xmlns:w15="http://schemas.microsoft.com/office/word/2012/wordml" xmlns:w16cex="http://schemas.microsoft.com/office/word/2018/wordml/cex" xmlns:w16cid="http://schemas.microsoft.com/office/word/2016/wordml/cid" xmlns:w16="http://schemas.microsoft.com/office/word/2018/wordml" xmlns:w16du="http://schemas.microsoft.com/office/word/2023/wordml/word16du" xmlns:w16sdtdh="http://schemas.microsoft.com/office/word/2020/wordml/sdtdatahash" xmlns:w16se="http://schemas.microsoft.com/office/word/2015/wordml/symex" xmlns:wpg="http://schemas.microsoft.com/office/word/2010/wordprocessingGroup" xmlns:wpi="http://schemas.microsoft.com/office/word/2010/wordprocessingInk" xmlns:wne="http://schemas.microsoft.com/office/word/2006/wordml" xmlns:wps="http://schemas.microsoft.com/office/word/2010/wordprocessingShape" mc:Ignorable="w14 w15 w16se w16cid w16 w16cex w16sdtdh w16du wp14">
   <w:p>
     <w:pPr>
       <w:pStyle w:val="Header"/>
       <w:rPr>
-        <w:rFonts w:hint="cs"/>
         <w:rtl/>
         <w:lang w:val="en-GB"/>
       </w:rPr>
@@ -18720,7 +19144,7 @@
       <mc:AlternateContent>
         <mc:Choice Requires="wps">
           <w:drawing>
-            <wp:anchor distT="0" distB="0" distL="0" distR="0" simplePos="0" relativeHeight="251601920" behindDoc="1" locked="0" layoutInCell="1" allowOverlap="1" wp14:anchorId="1C2325CB" wp14:editId="0B6D9625">
+            <wp:anchor distT="0" distB="0" distL="0" distR="0" simplePos="0" relativeHeight="251601920" behindDoc="1" locked="0" layoutInCell="1" allowOverlap="1" wp14:anchorId="21AE6CF7" wp14:editId="3B971081">
               <wp:simplePos x="0" y="0"/>
               <wp:positionH relativeFrom="page">
                 <wp:posOffset>3041650</wp:posOffset>
@@ -18980,12 +19404,11 @@
         </mc:Choice>
         <mc:Fallback>
           <w:pict>
-            <v:shapetype w14:anchorId="1C2325CB" id="_x0000_t202" coordsize="21600,21600" o:spt="202" path="m,l,21600r21600,l21600,xe">
+            <v:shapetype w14:anchorId="21AE6CF7" id="_x0000_t202" coordsize="21600,21600" o:spt="202" path="m,l,21600r21600,l21600,xe">
               <v:stroke joinstyle="miter"/>
               <v:path gradientshapeok="t" o:connecttype="rect"/>
             </v:shapetype>
-            <v:shape id="Textbox 22" o:spid="_x0000_s1026" type="#_x0000_t202" style="position:absolute;margin-left:239.5pt;margin-top:76.55pt;width:289.1pt;height:13.25pt;z-index:-251714560;visibility:visible;mso-wrap-style:square;mso-wrap-distance-left:0;mso-wrap-distance-top:0;mso-wrap-distance-right:0;mso-wrap-distance-bottom:0;mso-position-horizontal:absolute;mso-position-horizontal-relative:page;mso-position-vertical:absolute;mso-position-vertical-relative:page;v-text-anchor:top" o:gfxdata="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" filled="f" stroked="f">
-              <v:path arrowok="t"/>
+            <v:shape id="Textbox 22" o:spid="_x0000_s1026" type="#_x0000_t202" style="position:absolute;margin-left:239.5pt;margin-top:76.55pt;width:289.1pt;height:13.25pt;z-index:-251714560;visibility:visible;mso-wrap-style:square;mso-wrap-distance-left:0;mso-wrap-distance-top:0;mso-wrap-distance-right:0;mso-wrap-distance-bottom:0;mso-position-horizontal:absolute;mso-position-horizontal-relative:page;mso-position-vertical:absolute;mso-position-vertical-relative:page;v-text-anchor:top" o:gfxdata="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" filled="f" stroked="f">
               <v:textbox inset="0,0,0,0">
                 <w:txbxContent>
                   <w:p>
@@ -19216,7 +19639,7 @@
 </file>
 
 <file path=word/header10.xml><?xml version="1.0" encoding="utf-8"?>
-<w:hdr xmlns:wpc="http://schemas.microsoft.com/office/word/2010/wordprocessingCanvas" xmlns:mc="http://schemas.openxmlformats.org/markup-compatibility/2006" xmlns:o="urn:schemas-microsoft-com:office:office" xmlns:r="http://schemas.openxmlformats.org/officeDocument/2006/relationships" xmlns:m="http://schemas.openxmlformats.org/officeDocument/2006/math" xmlns:v="urn:schemas-microsoft-com:vml" xmlns:wp14="http://schemas.microsoft.com/office/word/2010/wordprocessingDrawing" xmlns:wp="http://schemas.openxmlformats.org/drawingml/2006/wordprocessingDrawing" xmlns:w10="urn:schemas-microsoft-com:office:word" xmlns:w="http://schemas.openxmlformats.org/wordprocessingml/2006/main" xmlns:w14="http://schemas.microsoft.com/office/word/2010/wordml" xmlns:w15="http://schemas.microsoft.com/office/word/2012/wordml" xmlns:wpg="http://schemas.microsoft.com/office/word/2010/wordprocessingGroup" xmlns:wpi="http://schemas.microsoft.com/office/word/2010/wordprocessingInk" xmlns:wne="http://schemas.microsoft.com/office/word/2006/wordml" xmlns:wps="http://schemas.microsoft.com/office/word/2010/wordprocessingShape" mc:Ignorable="w14 w15 wp14">
+<w:hdr xmlns:wpc="http://schemas.microsoft.com/office/word/2010/wordprocessingCanvas" xmlns:cx="http://schemas.microsoft.com/office/drawing/2014/chartex" xmlns:cx1="http://schemas.microsoft.com/office/drawing/2015/9/8/chartex" xmlns:cx2="http://schemas.microsoft.com/office/drawing/2015/10/21/chartex" xmlns:cx3="http://schemas.microsoft.com/office/drawing/2016/5/9/chartex" xmlns:cx4="http://schemas.microsoft.com/office/drawing/2016/5/10/chartex" xmlns:cx5="http://schemas.microsoft.com/office/drawing/2016/5/11/chartex" xmlns:cx6="http://schemas.microsoft.com/office/drawing/2016/5/12/chartex" xmlns:cx7="http://schemas.microsoft.com/office/drawing/2016/5/13/chartex" xmlns:cx8="http://schemas.microsoft.com/office/drawing/2016/5/14/chartex" xmlns:mc="http://schemas.openxmlformats.org/markup-compatibility/2006" xmlns:aink="http://schemas.microsoft.com/office/drawing/2016/ink" xmlns:am3d="http://schemas.microsoft.com/office/drawing/2017/model3d" xmlns:o="urn:schemas-microsoft-com:office:office" xmlns:oel="http://schemas.microsoft.com/office/2019/extlst" xmlns:r="http://schemas.openxmlformats.org/officeDocument/2006/relationships" xmlns:m="http://schemas.openxmlformats.org/officeDocument/2006/math" xmlns:v="urn:schemas-microsoft-com:vml" xmlns:wp14="http://schemas.microsoft.com/office/word/2010/wordprocessingDrawing" xmlns:wp="http://schemas.openxmlformats.org/drawingml/2006/wordprocessingDrawing" xmlns:w10="urn:schemas-microsoft-com:office:word" xmlns:w="http://schemas.openxmlformats.org/wordprocessingml/2006/main" xmlns:w14="http://schemas.microsoft.com/office/word/2010/wordml" xmlns:w15="http://schemas.microsoft.com/office/word/2012/wordml" xmlns:w16cex="http://schemas.microsoft.com/office/word/2018/wordml/cex" xmlns:w16cid="http://schemas.microsoft.com/office/word/2016/wordml/cid" xmlns:w16="http://schemas.microsoft.com/office/word/2018/wordml" xmlns:w16du="http://schemas.microsoft.com/office/word/2023/wordml/word16du" xmlns:w16sdtdh="http://schemas.microsoft.com/office/word/2020/wordml/sdtdatahash" xmlns:w16se="http://schemas.microsoft.com/office/word/2015/wordml/symex" xmlns:wpg="http://schemas.microsoft.com/office/word/2010/wordprocessingGroup" xmlns:wpi="http://schemas.microsoft.com/office/word/2010/wordprocessingInk" xmlns:wne="http://schemas.microsoft.com/office/word/2006/wordml" xmlns:wps="http://schemas.microsoft.com/office/word/2010/wordprocessingShape" mc:Ignorable="w14 w15 w16se w16cid w16 w16cex w16sdtdh w16du wp14">
   <w:p>
     <w:pPr>
       <w:pStyle w:val="BodyText"/>
@@ -19229,7 +19652,7 @@
       <mc:AlternateContent>
         <mc:Choice Requires="wps">
           <w:drawing>
-            <wp:anchor distT="0" distB="0" distL="0" distR="0" simplePos="0" relativeHeight="487235584" behindDoc="1" locked="0" layoutInCell="1" allowOverlap="1">
+            <wp:anchor distT="0" distB="0" distL="0" distR="0" simplePos="0" relativeHeight="487235584" behindDoc="1" locked="0" layoutInCell="1" allowOverlap="1" wp14:anchorId="6BBE692A" wp14:editId="02D558C9">
               <wp:simplePos x="0" y="0"/>
               <wp:positionH relativeFrom="page">
                 <wp:posOffset>5356859</wp:posOffset>
@@ -19268,7 +19691,6 @@
                             <w:ind w:right="20"/>
                             <w:jc w:val="right"/>
                             <w:rPr>
-                              <w:rFonts w:hint="cs"/>
                               <w:b/>
                               <w:bCs/>
                               <w:sz w:val="20"/>
@@ -19357,12 +19779,11 @@
         </mc:Choice>
         <mc:Fallback>
           <w:pict>
-            <v:shapetype id="_x0000_t202" coordsize="21600,21600" o:spt="202" path="m,l,21600r21600,l21600,xe">
+            <v:shapetype w14:anchorId="6BBE692A" id="_x0000_t202" coordsize="21600,21600" o:spt="202" path="m,l,21600r21600,l21600,xe">
               <v:stroke joinstyle="miter"/>
               <v:path gradientshapeok="t" o:connecttype="rect"/>
             </v:shapetype>
-            <v:shape id="Textbox 18" o:spid="_x0000_s1035" type="#_x0000_t202" style="position:absolute;margin-left:421.8pt;margin-top:72.55pt;width:102.6pt;height:13.2pt;z-index:-16080896;visibility:visible;mso-wrap-style:square;mso-wrap-distance-left:0;mso-wrap-distance-top:0;mso-wrap-distance-right:0;mso-wrap-distance-bottom:0;mso-position-horizontal:absolute;mso-position-horizontal-relative:page;mso-position-vertical:absolute;mso-position-vertical-relative:page;v-text-anchor:top" o:gfxdata="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" filled="f" stroked="f">
-              <v:path arrowok="t"/>
+            <v:shape id="Textbox 18" o:spid="_x0000_s1035" type="#_x0000_t202" style="position:absolute;margin-left:421.8pt;margin-top:72.55pt;width:102.6pt;height:13.2pt;z-index:-16080896;visibility:visible;mso-wrap-style:square;mso-wrap-distance-left:0;mso-wrap-distance-top:0;mso-wrap-distance-right:0;mso-wrap-distance-bottom:0;mso-position-horizontal:absolute;mso-position-horizontal-relative:page;mso-position-vertical:absolute;mso-position-vertical-relative:page;v-text-anchor:top" o:gfxdata="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" filled="f" stroked="f">
               <v:textbox inset="0,0,0,0">
                 <w:txbxContent>
                   <w:p>
@@ -19372,7 +19793,6 @@
                       <w:ind w:right="20"/>
                       <w:jc w:val="right"/>
                       <w:rPr>
-                        <w:rFonts w:hint="cs"/>
                         <w:b/>
                         <w:bCs/>
                         <w:sz w:val="20"/>
@@ -19461,7 +19881,7 @@
 </file>
 
 <file path=word/header11.xml><?xml version="1.0" encoding="utf-8"?>
-<w:hdr xmlns:wpc="http://schemas.microsoft.com/office/word/2010/wordprocessingCanvas" xmlns:mc="http://schemas.openxmlformats.org/markup-compatibility/2006" xmlns:o="urn:schemas-microsoft-com:office:office" xmlns:r="http://schemas.openxmlformats.org/officeDocument/2006/relationships" xmlns:m="http://schemas.openxmlformats.org/officeDocument/2006/math" xmlns:v="urn:schemas-microsoft-com:vml" xmlns:wp14="http://schemas.microsoft.com/office/word/2010/wordprocessingDrawing" xmlns:wp="http://schemas.openxmlformats.org/drawingml/2006/wordprocessingDrawing" xmlns:w10="urn:schemas-microsoft-com:office:word" xmlns:w="http://schemas.openxmlformats.org/wordprocessingml/2006/main" xmlns:w14="http://schemas.microsoft.com/office/word/2010/wordml" xmlns:w15="http://schemas.microsoft.com/office/word/2012/wordml" xmlns:wpg="http://schemas.microsoft.com/office/word/2010/wordprocessingGroup" xmlns:wpi="http://schemas.microsoft.com/office/word/2010/wordprocessingInk" xmlns:wne="http://schemas.microsoft.com/office/word/2006/wordml" xmlns:wps="http://schemas.microsoft.com/office/word/2010/wordprocessingShape" mc:Ignorable="w14 w15 wp14">
+<w:hdr xmlns:wpc="http://schemas.microsoft.com/office/word/2010/wordprocessingCanvas" xmlns:cx="http://schemas.microsoft.com/office/drawing/2014/chartex" xmlns:cx1="http://schemas.microsoft.com/office/drawing/2015/9/8/chartex" xmlns:cx2="http://schemas.microsoft.com/office/drawing/2015/10/21/chartex" xmlns:cx3="http://schemas.microsoft.com/office/drawing/2016/5/9/chartex" xmlns:cx4="http://schemas.microsoft.com/office/drawing/2016/5/10/chartex" xmlns:cx5="http://schemas.microsoft.com/office/drawing/2016/5/11/chartex" xmlns:cx6="http://schemas.microsoft.com/office/drawing/2016/5/12/chartex" xmlns:cx7="http://schemas.microsoft.com/office/drawing/2016/5/13/chartex" xmlns:cx8="http://schemas.microsoft.com/office/drawing/2016/5/14/chartex" xmlns:mc="http://schemas.openxmlformats.org/markup-compatibility/2006" xmlns:aink="http://schemas.microsoft.com/office/drawing/2016/ink" xmlns:am3d="http://schemas.microsoft.com/office/drawing/2017/model3d" xmlns:o="urn:schemas-microsoft-com:office:office" xmlns:oel="http://schemas.microsoft.com/office/2019/extlst" xmlns:r="http://schemas.openxmlformats.org/officeDocument/2006/relationships" xmlns:m="http://schemas.openxmlformats.org/officeDocument/2006/math" xmlns:v="urn:schemas-microsoft-com:vml" xmlns:wp14="http://schemas.microsoft.com/office/word/2010/wordprocessingDrawing" xmlns:wp="http://schemas.openxmlformats.org/drawingml/2006/wordprocessingDrawing" xmlns:w10="urn:schemas-microsoft-com:office:word" xmlns:w="http://schemas.openxmlformats.org/wordprocessingml/2006/main" xmlns:w14="http://schemas.microsoft.com/office/word/2010/wordml" xmlns:w15="http://schemas.microsoft.com/office/word/2012/wordml" xmlns:w16cex="http://schemas.microsoft.com/office/word/2018/wordml/cex" xmlns:w16cid="http://schemas.microsoft.com/office/word/2016/wordml/cid" xmlns:w16="http://schemas.microsoft.com/office/word/2018/wordml" xmlns:w16du="http://schemas.microsoft.com/office/word/2023/wordml/word16du" xmlns:w16sdtdh="http://schemas.microsoft.com/office/word/2020/wordml/sdtdatahash" xmlns:w16se="http://schemas.microsoft.com/office/word/2015/wordml/symex" xmlns:wpg="http://schemas.microsoft.com/office/word/2010/wordprocessingGroup" xmlns:wpi="http://schemas.microsoft.com/office/word/2010/wordprocessingInk" xmlns:wne="http://schemas.microsoft.com/office/word/2006/wordml" xmlns:wps="http://schemas.microsoft.com/office/word/2010/wordprocessingShape" mc:Ignorable="w14 w15 w16se w16cid w16 w16cex w16sdtdh w16du wp14">
   <w:p>
     <w:pPr>
       <w:pStyle w:val="BodyText"/>
@@ -19474,7 +19894,7 @@
       <mc:AlternateContent>
         <mc:Choice Requires="wps">
           <w:drawing>
-            <wp:anchor distT="0" distB="0" distL="0" distR="0" simplePos="0" relativeHeight="487236096" behindDoc="1" locked="0" layoutInCell="1" allowOverlap="1">
+            <wp:anchor distT="0" distB="0" distL="0" distR="0" simplePos="0" relativeHeight="487236096" behindDoc="1" locked="0" layoutInCell="1" allowOverlap="1" wp14:anchorId="4DBBD97B" wp14:editId="3A9321F2">
               <wp:simplePos x="0" y="0"/>
               <wp:positionH relativeFrom="page">
                 <wp:posOffset>5027929</wp:posOffset>
@@ -19600,12 +20020,11 @@
         </mc:Choice>
         <mc:Fallback>
           <w:pict>
-            <v:shapetype id="_x0000_t202" coordsize="21600,21600" o:spt="202" path="m,l,21600r21600,l21600,xe">
+            <v:shapetype w14:anchorId="4DBBD97B" id="_x0000_t202" coordsize="21600,21600" o:spt="202" path="m,l,21600r21600,l21600,xe">
               <v:stroke joinstyle="miter"/>
               <v:path gradientshapeok="t" o:connecttype="rect"/>
             </v:shapetype>
-            <v:shape id="Textbox 20" o:spid="_x0000_s1036" type="#_x0000_t202" style="position:absolute;margin-left:395.9pt;margin-top:72.55pt;width:128.5pt;height:13.2pt;z-index:-16080384;visibility:visible;mso-wrap-style:square;mso-wrap-distance-left:0;mso-wrap-distance-top:0;mso-wrap-distance-right:0;mso-wrap-distance-bottom:0;mso-position-horizontal:absolute;mso-position-horizontal-relative:page;mso-position-vertical:absolute;mso-position-vertical-relative:page;v-text-anchor:top" o:gfxdata="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" filled="f" stroked="f">
-              <v:path arrowok="t"/>
+            <v:shape id="Textbox 20" o:spid="_x0000_s1036" type="#_x0000_t202" style="position:absolute;margin-left:395.9pt;margin-top:72.55pt;width:128.5pt;height:13.2pt;z-index:-16080384;visibility:visible;mso-wrap-style:square;mso-wrap-distance-left:0;mso-wrap-distance-top:0;mso-wrap-distance-right:0;mso-wrap-distance-bottom:0;mso-position-horizontal:absolute;mso-position-horizontal-relative:page;mso-position-vertical:absolute;mso-position-vertical-relative:page;v-text-anchor:top" o:gfxdata="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" filled="f" stroked="f">
               <v:textbox inset="0,0,0,0">
                 <w:txbxContent>
                   <w:p>
@@ -19702,7 +20121,7 @@
 </file>
 
 <file path=word/header12.xml><?xml version="1.0" encoding="utf-8"?>
-<w:hdr xmlns:wpc="http://schemas.microsoft.com/office/word/2010/wordprocessingCanvas" xmlns:mc="http://schemas.openxmlformats.org/markup-compatibility/2006" xmlns:o="urn:schemas-microsoft-com:office:office" xmlns:r="http://schemas.openxmlformats.org/officeDocument/2006/relationships" xmlns:m="http://schemas.openxmlformats.org/officeDocument/2006/math" xmlns:v="urn:schemas-microsoft-com:vml" xmlns:wp14="http://schemas.microsoft.com/office/word/2010/wordprocessingDrawing" xmlns:wp="http://schemas.openxmlformats.org/drawingml/2006/wordprocessingDrawing" xmlns:w10="urn:schemas-microsoft-com:office:word" xmlns:w="http://schemas.openxmlformats.org/wordprocessingml/2006/main" xmlns:w14="http://schemas.microsoft.com/office/word/2010/wordml" xmlns:w15="http://schemas.microsoft.com/office/word/2012/wordml" xmlns:wpg="http://schemas.microsoft.com/office/word/2010/wordprocessingGroup" xmlns:wpi="http://schemas.microsoft.com/office/word/2010/wordprocessingInk" xmlns:wne="http://schemas.microsoft.com/office/word/2006/wordml" xmlns:wps="http://schemas.microsoft.com/office/word/2010/wordprocessingShape" mc:Ignorable="w14 w15 wp14">
+<w:hdr xmlns:wpc="http://schemas.microsoft.com/office/word/2010/wordprocessingCanvas" xmlns:cx="http://schemas.microsoft.com/office/drawing/2014/chartex" xmlns:cx1="http://schemas.microsoft.com/office/drawing/2015/9/8/chartex" xmlns:cx2="http://schemas.microsoft.com/office/drawing/2015/10/21/chartex" xmlns:cx3="http://schemas.microsoft.com/office/drawing/2016/5/9/chartex" xmlns:cx4="http://schemas.microsoft.com/office/drawing/2016/5/10/chartex" xmlns:cx5="http://schemas.microsoft.com/office/drawing/2016/5/11/chartex" xmlns:cx6="http://schemas.microsoft.com/office/drawing/2016/5/12/chartex" xmlns:cx7="http://schemas.microsoft.com/office/drawing/2016/5/13/chartex" xmlns:cx8="http://schemas.microsoft.com/office/drawing/2016/5/14/chartex" xmlns:mc="http://schemas.openxmlformats.org/markup-compatibility/2006" xmlns:aink="http://schemas.microsoft.com/office/drawing/2016/ink" xmlns:am3d="http://schemas.microsoft.com/office/drawing/2017/model3d" xmlns:o="urn:schemas-microsoft-com:office:office" xmlns:oel="http://schemas.microsoft.com/office/2019/extlst" xmlns:r="http://schemas.openxmlformats.org/officeDocument/2006/relationships" xmlns:m="http://schemas.openxmlformats.org/officeDocument/2006/math" xmlns:v="urn:schemas-microsoft-com:vml" xmlns:wp14="http://schemas.microsoft.com/office/word/2010/wordprocessingDrawing" xmlns:wp="http://schemas.openxmlformats.org/drawingml/2006/wordprocessingDrawing" xmlns:w10="urn:schemas-microsoft-com:office:word" xmlns:w="http://schemas.openxmlformats.org/wordprocessingml/2006/main" xmlns:w14="http://schemas.microsoft.com/office/word/2010/wordml" xmlns:w15="http://schemas.microsoft.com/office/word/2012/wordml" xmlns:w16cex="http://schemas.microsoft.com/office/word/2018/wordml/cex" xmlns:w16cid="http://schemas.microsoft.com/office/word/2016/wordml/cid" xmlns:w16="http://schemas.microsoft.com/office/word/2018/wordml" xmlns:w16du="http://schemas.microsoft.com/office/word/2023/wordml/word16du" xmlns:w16sdtdh="http://schemas.microsoft.com/office/word/2020/wordml/sdtdatahash" xmlns:w16se="http://schemas.microsoft.com/office/word/2015/wordml/symex" xmlns:wpg="http://schemas.microsoft.com/office/word/2010/wordprocessingGroup" xmlns:wpi="http://schemas.microsoft.com/office/word/2010/wordprocessingInk" xmlns:wne="http://schemas.microsoft.com/office/word/2006/wordml" xmlns:wps="http://schemas.microsoft.com/office/word/2010/wordprocessingShape" mc:Ignorable="w14 w15 w16se w16cid w16 w16cex w16sdtdh w16du wp14">
   <w:p>
     <w:pPr>
       <w:pStyle w:val="BodyText"/>
@@ -19715,7 +20134,7 @@
       <mc:AlternateContent>
         <mc:Choice Requires="wps">
           <w:drawing>
-            <wp:anchor distT="0" distB="0" distL="0" distR="0" simplePos="0" relativeHeight="487236608" behindDoc="1" locked="0" layoutInCell="1" allowOverlap="1">
+            <wp:anchor distT="0" distB="0" distL="0" distR="0" simplePos="0" relativeHeight="487236608" behindDoc="1" locked="0" layoutInCell="1" allowOverlap="1" wp14:anchorId="398A1EBA" wp14:editId="02C988EF">
               <wp:simplePos x="0" y="0"/>
               <wp:positionH relativeFrom="page">
                 <wp:posOffset>4067175</wp:posOffset>
@@ -19876,12 +20295,11 @@
         </mc:Choice>
         <mc:Fallback>
           <w:pict>
-            <v:shapetype id="_x0000_t202" coordsize="21600,21600" o:spt="202" path="m,l,21600r21600,l21600,xe">
+            <v:shapetype w14:anchorId="398A1EBA" id="_x0000_t202" coordsize="21600,21600" o:spt="202" path="m,l,21600r21600,l21600,xe">
               <v:stroke joinstyle="miter"/>
               <v:path gradientshapeok="t" o:connecttype="rect"/>
             </v:shapetype>
-            <v:shape id="_x0000_s1037" type="#_x0000_t202" style="position:absolute;margin-left:320.25pt;margin-top:70.5pt;width:289.1pt;height:13.25pt;z-index:-16079872;visibility:visible;mso-wrap-style:square;mso-wrap-distance-left:0;mso-wrap-distance-top:0;mso-wrap-distance-right:0;mso-wrap-distance-bottom:0;mso-position-horizontal:absolute;mso-position-horizontal-relative:page;mso-position-vertical:absolute;mso-position-vertical-relative:page;v-text-anchor:top" o:gfxdata="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" filled="f" stroked="f">
-              <v:path arrowok="t"/>
+            <v:shape id="_x0000_s1037" type="#_x0000_t202" style="position:absolute;margin-left:320.25pt;margin-top:70.5pt;width:289.1pt;height:13.25pt;z-index:-16079872;visibility:visible;mso-wrap-style:square;mso-wrap-distance-left:0;mso-wrap-distance-top:0;mso-wrap-distance-right:0;mso-wrap-distance-bottom:0;mso-position-horizontal:absolute;mso-position-horizontal-relative:page;mso-position-vertical:absolute;mso-position-vertical-relative:page;v-text-anchor:top" o:gfxdata="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" filled="f" stroked="f">
               <v:textbox inset="0,0,0,0">
                 <w:txbxContent>
                   <w:p>
@@ -20013,7 +20431,7 @@
 </file>
 
 <file path=word/header2.xml><?xml version="1.0" encoding="utf-8"?>
-<w:hdr xmlns:wpc="http://schemas.microsoft.com/office/word/2010/wordprocessingCanvas" xmlns:mc="http://schemas.openxmlformats.org/markup-compatibility/2006" xmlns:o="urn:schemas-microsoft-com:office:office" xmlns:r="http://schemas.openxmlformats.org/officeDocument/2006/relationships" xmlns:m="http://schemas.openxmlformats.org/officeDocument/2006/math" xmlns:v="urn:schemas-microsoft-com:vml" xmlns:wp14="http://schemas.microsoft.com/office/word/2010/wordprocessingDrawing" xmlns:wp="http://schemas.openxmlformats.org/drawingml/2006/wordprocessingDrawing" xmlns:w10="urn:schemas-microsoft-com:office:word" xmlns:w="http://schemas.openxmlformats.org/wordprocessingml/2006/main" xmlns:w14="http://schemas.microsoft.com/office/word/2010/wordml" xmlns:w15="http://schemas.microsoft.com/office/word/2012/wordml" xmlns:wpg="http://schemas.microsoft.com/office/word/2010/wordprocessingGroup" xmlns:wpi="http://schemas.microsoft.com/office/word/2010/wordprocessingInk" xmlns:wne="http://schemas.microsoft.com/office/word/2006/wordml" xmlns:wps="http://schemas.microsoft.com/office/word/2010/wordprocessingShape" mc:Ignorable="w14 w15 wp14">
+<w:hdr xmlns:wpc="http://schemas.microsoft.com/office/word/2010/wordprocessingCanvas" xmlns:cx="http://schemas.microsoft.com/office/drawing/2014/chartex" xmlns:cx1="http://schemas.microsoft.com/office/drawing/2015/9/8/chartex" xmlns:cx2="http://schemas.microsoft.com/office/drawing/2015/10/21/chartex" xmlns:cx3="http://schemas.microsoft.com/office/drawing/2016/5/9/chartex" xmlns:cx4="http://schemas.microsoft.com/office/drawing/2016/5/10/chartex" xmlns:cx5="http://schemas.microsoft.com/office/drawing/2016/5/11/chartex" xmlns:cx6="http://schemas.microsoft.com/office/drawing/2016/5/12/chartex" xmlns:cx7="http://schemas.microsoft.com/office/drawing/2016/5/13/chartex" xmlns:cx8="http://schemas.microsoft.com/office/drawing/2016/5/14/chartex" xmlns:mc="http://schemas.openxmlformats.org/markup-compatibility/2006" xmlns:aink="http://schemas.microsoft.com/office/drawing/2016/ink" xmlns:am3d="http://schemas.microsoft.com/office/drawing/2017/model3d" xmlns:o="urn:schemas-microsoft-com:office:office" xmlns:oel="http://schemas.microsoft.com/office/2019/extlst" xmlns:r="http://schemas.openxmlformats.org/officeDocument/2006/relationships" xmlns:m="http://schemas.openxmlformats.org/officeDocument/2006/math" xmlns:v="urn:schemas-microsoft-com:vml" xmlns:wp14="http://schemas.microsoft.com/office/word/2010/wordprocessingDrawing" xmlns:wp="http://schemas.openxmlformats.org/drawingml/2006/wordprocessingDrawing" xmlns:w10="urn:schemas-microsoft-com:office:word" xmlns:w="http://schemas.openxmlformats.org/wordprocessingml/2006/main" xmlns:w14="http://schemas.microsoft.com/office/word/2010/wordml" xmlns:w15="http://schemas.microsoft.com/office/word/2012/wordml" xmlns:w16cex="http://schemas.microsoft.com/office/word/2018/wordml/cex" xmlns:w16cid="http://schemas.microsoft.com/office/word/2016/wordml/cid" xmlns:w16="http://schemas.microsoft.com/office/word/2018/wordml" xmlns:w16du="http://schemas.microsoft.com/office/word/2023/wordml/word16du" xmlns:w16sdtdh="http://schemas.microsoft.com/office/word/2020/wordml/sdtdatahash" xmlns:w16se="http://schemas.microsoft.com/office/word/2015/wordml/symex" xmlns:wpg="http://schemas.microsoft.com/office/word/2010/wordprocessingGroup" xmlns:wpi="http://schemas.microsoft.com/office/word/2010/wordprocessingInk" xmlns:wne="http://schemas.microsoft.com/office/word/2006/wordml" xmlns:wps="http://schemas.microsoft.com/office/word/2010/wordprocessingShape" mc:Ignorable="w14 w15 w16se w16cid w16 w16cex w16sdtdh w16du wp14">
   <w:p>
     <w:pPr>
       <w:pStyle w:val="BodyText"/>
@@ -20026,7 +20444,7 @@
       <mc:AlternateContent>
         <mc:Choice Requires="wps">
           <w:drawing>
-            <wp:anchor distT="0" distB="0" distL="0" distR="0" simplePos="0" relativeHeight="487231488" behindDoc="1" locked="0" layoutInCell="1" allowOverlap="1">
+            <wp:anchor distT="0" distB="0" distL="0" distR="0" simplePos="0" relativeHeight="487231488" behindDoc="1" locked="0" layoutInCell="1" allowOverlap="1" wp14:anchorId="2D60F75C" wp14:editId="7BFE5DBC">
               <wp:simplePos x="0" y="0"/>
               <wp:positionH relativeFrom="page">
                 <wp:posOffset>4919662</wp:posOffset>
@@ -20154,12 +20572,11 @@
         </mc:Choice>
         <mc:Fallback>
           <w:pict>
-            <v:shapetype id="_x0000_t202" coordsize="21600,21600" o:spt="202" path="m,l,21600r21600,l21600,xe">
+            <v:shapetype w14:anchorId="2D60F75C" id="_x0000_t202" coordsize="21600,21600" o:spt="202" path="m,l,21600r21600,l21600,xe">
               <v:stroke joinstyle="miter"/>
               <v:path gradientshapeok="t" o:connecttype="rect"/>
             </v:shapetype>
-            <v:shape id="Textbox 2" o:spid="_x0000_s1027" type="#_x0000_t202" style="position:absolute;margin-left:387.35pt;margin-top:72.55pt;width:137pt;height:13.2pt;z-index:-16084992;visibility:visible;mso-wrap-style:square;mso-wrap-distance-left:0;mso-wrap-distance-top:0;mso-wrap-distance-right:0;mso-wrap-distance-bottom:0;mso-position-horizontal:absolute;mso-position-horizontal-relative:page;mso-position-vertical:absolute;mso-position-vertical-relative:page;v-text-anchor:top" o:gfxdata="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" filled="f" stroked="f">
-              <v:path arrowok="t"/>
+            <v:shape id="Textbox 2" o:spid="_x0000_s1027" type="#_x0000_t202" style="position:absolute;margin-left:387.35pt;margin-top:72.55pt;width:137pt;height:13.2pt;z-index:-16084992;visibility:visible;mso-wrap-style:square;mso-wrap-distance-left:0;mso-wrap-distance-top:0;mso-wrap-distance-right:0;mso-wrap-distance-bottom:0;mso-position-horizontal:absolute;mso-position-horizontal-relative:page;mso-position-vertical:absolute;mso-position-vertical-relative:page;v-text-anchor:top" o:gfxdata="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" filled="f" stroked="f">
               <v:textbox inset="0,0,0,0">
                 <w:txbxContent>
                   <w:p>
@@ -20258,7 +20675,7 @@
 </file>
 
 <file path=word/header3.xml><?xml version="1.0" encoding="utf-8"?>
-<w:hdr xmlns:wpc="http://schemas.microsoft.com/office/word/2010/wordprocessingCanvas" xmlns:mc="http://schemas.openxmlformats.org/markup-compatibility/2006" xmlns:o="urn:schemas-microsoft-com:office:office" xmlns:r="http://schemas.openxmlformats.org/officeDocument/2006/relationships" xmlns:m="http://schemas.openxmlformats.org/officeDocument/2006/math" xmlns:v="urn:schemas-microsoft-com:vml" xmlns:wp14="http://schemas.microsoft.com/office/word/2010/wordprocessingDrawing" xmlns:wp="http://schemas.openxmlformats.org/drawingml/2006/wordprocessingDrawing" xmlns:w10="urn:schemas-microsoft-com:office:word" xmlns:w="http://schemas.openxmlformats.org/wordprocessingml/2006/main" xmlns:w14="http://schemas.microsoft.com/office/word/2010/wordml" xmlns:w15="http://schemas.microsoft.com/office/word/2012/wordml" xmlns:wpg="http://schemas.microsoft.com/office/word/2010/wordprocessingGroup" xmlns:wpi="http://schemas.microsoft.com/office/word/2010/wordprocessingInk" xmlns:wne="http://schemas.microsoft.com/office/word/2006/wordml" xmlns:wps="http://schemas.microsoft.com/office/word/2010/wordprocessingShape" mc:Ignorable="w14 w15 wp14">
+<w:hdr xmlns:wpc="http://schemas.microsoft.com/office/word/2010/wordprocessingCanvas" xmlns:cx="http://schemas.microsoft.com/office/drawing/2014/chartex" xmlns:cx1="http://schemas.microsoft.com/office/drawing/2015/9/8/chartex" xmlns:cx2="http://schemas.microsoft.com/office/drawing/2015/10/21/chartex" xmlns:cx3="http://schemas.microsoft.com/office/drawing/2016/5/9/chartex" xmlns:cx4="http://schemas.microsoft.com/office/drawing/2016/5/10/chartex" xmlns:cx5="http://schemas.microsoft.com/office/drawing/2016/5/11/chartex" xmlns:cx6="http://schemas.microsoft.com/office/drawing/2016/5/12/chartex" xmlns:cx7="http://schemas.microsoft.com/office/drawing/2016/5/13/chartex" xmlns:cx8="http://schemas.microsoft.com/office/drawing/2016/5/14/chartex" xmlns:mc="http://schemas.openxmlformats.org/markup-compatibility/2006" xmlns:aink="http://schemas.microsoft.com/office/drawing/2016/ink" xmlns:am3d="http://schemas.microsoft.com/office/drawing/2017/model3d" xmlns:o="urn:schemas-microsoft-com:office:office" xmlns:oel="http://schemas.microsoft.com/office/2019/extlst" xmlns:r="http://schemas.openxmlformats.org/officeDocument/2006/relationships" xmlns:m="http://schemas.openxmlformats.org/officeDocument/2006/math" xmlns:v="urn:schemas-microsoft-com:vml" xmlns:wp14="http://schemas.microsoft.com/office/word/2010/wordprocessingDrawing" xmlns:wp="http://schemas.openxmlformats.org/drawingml/2006/wordprocessingDrawing" xmlns:w10="urn:schemas-microsoft-com:office:word" xmlns:w="http://schemas.openxmlformats.org/wordprocessingml/2006/main" xmlns:w14="http://schemas.microsoft.com/office/word/2010/wordml" xmlns:w15="http://schemas.microsoft.com/office/word/2012/wordml" xmlns:w16cex="http://schemas.microsoft.com/office/word/2018/wordml/cex" xmlns:w16cid="http://schemas.microsoft.com/office/word/2016/wordml/cid" xmlns:w16="http://schemas.microsoft.com/office/word/2018/wordml" xmlns:w16du="http://schemas.microsoft.com/office/word/2023/wordml/word16du" xmlns:w16sdtdh="http://schemas.microsoft.com/office/word/2020/wordml/sdtdatahash" xmlns:w16se="http://schemas.microsoft.com/office/word/2015/wordml/symex" xmlns:wpg="http://schemas.microsoft.com/office/word/2010/wordprocessingGroup" xmlns:wpi="http://schemas.microsoft.com/office/word/2010/wordprocessingInk" xmlns:wne="http://schemas.microsoft.com/office/word/2006/wordml" xmlns:wps="http://schemas.microsoft.com/office/word/2010/wordprocessingShape" mc:Ignorable="w14 w15 w16se w16cid w16 w16cex w16sdtdh w16du wp14">
   <w:p>
     <w:pPr>
       <w:pStyle w:val="BodyText"/>
@@ -20271,7 +20688,7 @@
       <mc:AlternateContent>
         <mc:Choice Requires="wps">
           <w:drawing>
-            <wp:anchor distT="0" distB="0" distL="0" distR="0" simplePos="0" relativeHeight="487232000" behindDoc="1" locked="0" layoutInCell="1" allowOverlap="1">
+            <wp:anchor distT="0" distB="0" distL="0" distR="0" simplePos="0" relativeHeight="487232000" behindDoc="1" locked="0" layoutInCell="1" allowOverlap="1" wp14:anchorId="685EE2EA" wp14:editId="1B342152">
               <wp:simplePos x="0" y="0"/>
               <wp:positionH relativeFrom="page">
                 <wp:posOffset>5214937</wp:posOffset>
@@ -20397,12 +20814,11 @@
         </mc:Choice>
         <mc:Fallback>
           <w:pict>
-            <v:shapetype id="_x0000_t202" coordsize="21600,21600" o:spt="202" path="m,l,21600r21600,l21600,xe">
+            <v:shapetype w14:anchorId="685EE2EA" id="_x0000_t202" coordsize="21600,21600" o:spt="202" path="m,l,21600r21600,l21600,xe">
               <v:stroke joinstyle="miter"/>
               <v:path gradientshapeok="t" o:connecttype="rect"/>
             </v:shapetype>
-            <v:shape id="Textbox 4" o:spid="_x0000_s1028" type="#_x0000_t202" style="position:absolute;margin-left:410.6pt;margin-top:72.55pt;width:113.75pt;height:13.2pt;z-index:-16084480;visibility:visible;mso-wrap-style:square;mso-wrap-distance-left:0;mso-wrap-distance-top:0;mso-wrap-distance-right:0;mso-wrap-distance-bottom:0;mso-position-horizontal:absolute;mso-position-horizontal-relative:page;mso-position-vertical:absolute;mso-position-vertical-relative:page;v-text-anchor:top" o:gfxdata="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" filled="f" stroked="f">
-              <v:path arrowok="t"/>
+            <v:shape id="Textbox 4" o:spid="_x0000_s1028" type="#_x0000_t202" style="position:absolute;margin-left:410.6pt;margin-top:72.55pt;width:113.75pt;height:13.2pt;z-index:-16084480;visibility:visible;mso-wrap-style:square;mso-wrap-distance-left:0;mso-wrap-distance-top:0;mso-wrap-distance-right:0;mso-wrap-distance-bottom:0;mso-position-horizontal:absolute;mso-position-horizontal-relative:page;mso-position-vertical:absolute;mso-position-vertical-relative:page;v-text-anchor:top" o:gfxdata="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" filled="f" stroked="f">
               <v:textbox inset="0,0,0,0">
                 <w:txbxContent>
                   <w:p>
@@ -20499,7 +20915,7 @@
 </file>
 
 <file path=word/header4.xml><?xml version="1.0" encoding="utf-8"?>
-<w:hdr xmlns:wpc="http://schemas.microsoft.com/office/word/2010/wordprocessingCanvas" xmlns:mc="http://schemas.openxmlformats.org/markup-compatibility/2006" xmlns:o="urn:schemas-microsoft-com:office:office" xmlns:r="http://schemas.openxmlformats.org/officeDocument/2006/relationships" xmlns:m="http://schemas.openxmlformats.org/officeDocument/2006/math" xmlns:v="urn:schemas-microsoft-com:vml" xmlns:wp14="http://schemas.microsoft.com/office/word/2010/wordprocessingDrawing" xmlns:wp="http://schemas.openxmlformats.org/drawingml/2006/wordprocessingDrawing" xmlns:w10="urn:schemas-microsoft-com:office:word" xmlns:w="http://schemas.openxmlformats.org/wordprocessingml/2006/main" xmlns:w14="http://schemas.microsoft.com/office/word/2010/wordml" xmlns:w15="http://schemas.microsoft.com/office/word/2012/wordml" xmlns:wpg="http://schemas.microsoft.com/office/word/2010/wordprocessingGroup" xmlns:wpi="http://schemas.microsoft.com/office/word/2010/wordprocessingInk" xmlns:wne="http://schemas.microsoft.com/office/word/2006/wordml" xmlns:wps="http://schemas.microsoft.com/office/word/2010/wordprocessingShape" mc:Ignorable="w14 w15 wp14">
+<w:hdr xmlns:wpc="http://schemas.microsoft.com/office/word/2010/wordprocessingCanvas" xmlns:cx="http://schemas.microsoft.com/office/drawing/2014/chartex" xmlns:cx1="http://schemas.microsoft.com/office/drawing/2015/9/8/chartex" xmlns:cx2="http://schemas.microsoft.com/office/drawing/2015/10/21/chartex" xmlns:cx3="http://schemas.microsoft.com/office/drawing/2016/5/9/chartex" xmlns:cx4="http://schemas.microsoft.com/office/drawing/2016/5/10/chartex" xmlns:cx5="http://schemas.microsoft.com/office/drawing/2016/5/11/chartex" xmlns:cx6="http://schemas.microsoft.com/office/drawing/2016/5/12/chartex" xmlns:cx7="http://schemas.microsoft.com/office/drawing/2016/5/13/chartex" xmlns:cx8="http://schemas.microsoft.com/office/drawing/2016/5/14/chartex" xmlns:mc="http://schemas.openxmlformats.org/markup-compatibility/2006" xmlns:aink="http://schemas.microsoft.com/office/drawing/2016/ink" xmlns:am3d="http://schemas.microsoft.com/office/drawing/2017/model3d" xmlns:o="urn:schemas-microsoft-com:office:office" xmlns:oel="http://schemas.microsoft.com/office/2019/extlst" xmlns:r="http://schemas.openxmlformats.org/officeDocument/2006/relationships" xmlns:m="http://schemas.openxmlformats.org/officeDocument/2006/math" xmlns:v="urn:schemas-microsoft-com:vml" xmlns:wp14="http://schemas.microsoft.com/office/word/2010/wordprocessingDrawing" xmlns:wp="http://schemas.openxmlformats.org/drawingml/2006/wordprocessingDrawing" xmlns:w10="urn:schemas-microsoft-com:office:word" xmlns:w="http://schemas.openxmlformats.org/wordprocessingml/2006/main" xmlns:w14="http://schemas.microsoft.com/office/word/2010/wordml" xmlns:w15="http://schemas.microsoft.com/office/word/2012/wordml" xmlns:w16cex="http://schemas.microsoft.com/office/word/2018/wordml/cex" xmlns:w16cid="http://schemas.microsoft.com/office/word/2016/wordml/cid" xmlns:w16="http://schemas.microsoft.com/office/word/2018/wordml" xmlns:w16du="http://schemas.microsoft.com/office/word/2023/wordml/word16du" xmlns:w16sdtdh="http://schemas.microsoft.com/office/word/2020/wordml/sdtdatahash" xmlns:w16se="http://schemas.microsoft.com/office/word/2015/wordml/symex" xmlns:wpg="http://schemas.microsoft.com/office/word/2010/wordprocessingGroup" xmlns:wpi="http://schemas.microsoft.com/office/word/2010/wordprocessingInk" xmlns:wne="http://schemas.microsoft.com/office/word/2006/wordml" xmlns:wps="http://schemas.microsoft.com/office/word/2010/wordprocessingShape" mc:Ignorable="w14 w15 w16se w16cid w16 w16cex w16sdtdh w16du wp14">
   <w:p>
     <w:pPr>
       <w:pStyle w:val="BodyText"/>
@@ -20512,7 +20928,7 @@
       <mc:AlternateContent>
         <mc:Choice Requires="wps">
           <w:drawing>
-            <wp:anchor distT="0" distB="0" distL="0" distR="0" simplePos="0" relativeHeight="487232512" behindDoc="1" locked="0" layoutInCell="1" allowOverlap="1">
+            <wp:anchor distT="0" distB="0" distL="0" distR="0" simplePos="0" relativeHeight="487232512" behindDoc="1" locked="0" layoutInCell="1" allowOverlap="1" wp14:anchorId="39EF195C" wp14:editId="24ACBEB5">
               <wp:simplePos x="0" y="0"/>
               <wp:positionH relativeFrom="page">
                 <wp:posOffset>5245100</wp:posOffset>
@@ -20638,12 +21054,11 @@
         </mc:Choice>
         <mc:Fallback>
           <w:pict>
-            <v:shapetype id="_x0000_t202" coordsize="21600,21600" o:spt="202" path="m,l,21600r21600,l21600,xe">
+            <v:shapetype w14:anchorId="39EF195C" id="_x0000_t202" coordsize="21600,21600" o:spt="202" path="m,l,21600r21600,l21600,xe">
               <v:stroke joinstyle="miter"/>
               <v:path gradientshapeok="t" o:connecttype="rect"/>
             </v:shapetype>
-            <v:shape id="Textbox 6" o:spid="_x0000_s1029" type="#_x0000_t202" style="position:absolute;margin-left:413pt;margin-top:72.55pt;width:111.4pt;height:13.2pt;z-index:-16083968;visibility:visible;mso-wrap-style:square;mso-wrap-distance-left:0;mso-wrap-distance-top:0;mso-wrap-distance-right:0;mso-wrap-distance-bottom:0;mso-position-horizontal:absolute;mso-position-horizontal-relative:page;mso-position-vertical:absolute;mso-position-vertical-relative:page;v-text-anchor:top" o:gfxdata="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" filled="f" stroked="f">
-              <v:path arrowok="t"/>
+            <v:shape id="Textbox 6" o:spid="_x0000_s1029" type="#_x0000_t202" style="position:absolute;margin-left:413pt;margin-top:72.55pt;width:111.4pt;height:13.2pt;z-index:-16083968;visibility:visible;mso-wrap-style:square;mso-wrap-distance-left:0;mso-wrap-distance-top:0;mso-wrap-distance-right:0;mso-wrap-distance-bottom:0;mso-position-horizontal:absolute;mso-position-horizontal-relative:page;mso-position-vertical:absolute;mso-position-vertical-relative:page;v-text-anchor:top" o:gfxdata="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" filled="f" stroked="f">
               <v:textbox inset="0,0,0,0">
                 <w:txbxContent>
                   <w:p>
@@ -20740,7 +21155,7 @@
 </file>
 
 <file path=word/header5.xml><?xml version="1.0" encoding="utf-8"?>
-<w:hdr xmlns:wpc="http://schemas.microsoft.com/office/word/2010/wordprocessingCanvas" xmlns:mc="http://schemas.openxmlformats.org/markup-compatibility/2006" xmlns:o="urn:schemas-microsoft-com:office:office" xmlns:r="http://schemas.openxmlformats.org/officeDocument/2006/relationships" xmlns:m="http://schemas.openxmlformats.org/officeDocument/2006/math" xmlns:v="urn:schemas-microsoft-com:vml" xmlns:wp14="http://schemas.microsoft.com/office/word/2010/wordprocessingDrawing" xmlns:wp="http://schemas.openxmlformats.org/drawingml/2006/wordprocessingDrawing" xmlns:w10="urn:schemas-microsoft-com:office:word" xmlns:w="http://schemas.openxmlformats.org/wordprocessingml/2006/main" xmlns:w14="http://schemas.microsoft.com/office/word/2010/wordml" xmlns:w15="http://schemas.microsoft.com/office/word/2012/wordml" xmlns:wpg="http://schemas.microsoft.com/office/word/2010/wordprocessingGroup" xmlns:wpi="http://schemas.microsoft.com/office/word/2010/wordprocessingInk" xmlns:wne="http://schemas.microsoft.com/office/word/2006/wordml" xmlns:wps="http://schemas.microsoft.com/office/word/2010/wordprocessingShape" mc:Ignorable="w14 w15 wp14">
+<w:hdr xmlns:wpc="http://schemas.microsoft.com/office/word/2010/wordprocessingCanvas" xmlns:cx="http://schemas.microsoft.com/office/drawing/2014/chartex" xmlns:cx1="http://schemas.microsoft.com/office/drawing/2015/9/8/chartex" xmlns:cx2="http://schemas.microsoft.com/office/drawing/2015/10/21/chartex" xmlns:cx3="http://schemas.microsoft.com/office/drawing/2016/5/9/chartex" xmlns:cx4="http://schemas.microsoft.com/office/drawing/2016/5/10/chartex" xmlns:cx5="http://schemas.microsoft.com/office/drawing/2016/5/11/chartex" xmlns:cx6="http://schemas.microsoft.com/office/drawing/2016/5/12/chartex" xmlns:cx7="http://schemas.microsoft.com/office/drawing/2016/5/13/chartex" xmlns:cx8="http://schemas.microsoft.com/office/drawing/2016/5/14/chartex" xmlns:mc="http://schemas.openxmlformats.org/markup-compatibility/2006" xmlns:aink="http://schemas.microsoft.com/office/drawing/2016/ink" xmlns:am3d="http://schemas.microsoft.com/office/drawing/2017/model3d" xmlns:o="urn:schemas-microsoft-com:office:office" xmlns:oel="http://schemas.microsoft.com/office/2019/extlst" xmlns:r="http://schemas.openxmlformats.org/officeDocument/2006/relationships" xmlns:m="http://schemas.openxmlformats.org/officeDocument/2006/math" xmlns:v="urn:schemas-microsoft-com:vml" xmlns:wp14="http://schemas.microsoft.com/office/word/2010/wordprocessingDrawing" xmlns:wp="http://schemas.openxmlformats.org/drawingml/2006/wordprocessingDrawing" xmlns:w10="urn:schemas-microsoft-com:office:word" xmlns:w="http://schemas.openxmlformats.org/wordprocessingml/2006/main" xmlns:w14="http://schemas.microsoft.com/office/word/2010/wordml" xmlns:w15="http://schemas.microsoft.com/office/word/2012/wordml" xmlns:w16cex="http://schemas.microsoft.com/office/word/2018/wordml/cex" xmlns:w16cid="http://schemas.microsoft.com/office/word/2016/wordml/cid" xmlns:w16="http://schemas.microsoft.com/office/word/2018/wordml" xmlns:w16du="http://schemas.microsoft.com/office/word/2023/wordml/word16du" xmlns:w16sdtdh="http://schemas.microsoft.com/office/word/2020/wordml/sdtdatahash" xmlns:w16se="http://schemas.microsoft.com/office/word/2015/wordml/symex" xmlns:wpg="http://schemas.microsoft.com/office/word/2010/wordprocessingGroup" xmlns:wpi="http://schemas.microsoft.com/office/word/2010/wordprocessingInk" xmlns:wne="http://schemas.microsoft.com/office/word/2006/wordml" xmlns:wps="http://schemas.microsoft.com/office/word/2010/wordprocessingShape" mc:Ignorable="w14 w15 w16se w16cid w16 w16cex w16sdtdh w16du wp14">
   <w:p>
     <w:pPr>
       <w:pStyle w:val="BodyText"/>
@@ -20753,7 +21168,7 @@
       <mc:AlternateContent>
         <mc:Choice Requires="wps">
           <w:drawing>
-            <wp:anchor distT="0" distB="0" distL="0" distR="0" simplePos="0" relativeHeight="487233024" behindDoc="1" locked="0" layoutInCell="1" allowOverlap="1">
+            <wp:anchor distT="0" distB="0" distL="0" distR="0" simplePos="0" relativeHeight="487233024" behindDoc="1" locked="0" layoutInCell="1" allowOverlap="1" wp14:anchorId="121CE8E5" wp14:editId="7A1F4313">
               <wp:simplePos x="0" y="0"/>
               <wp:positionH relativeFrom="page">
                 <wp:posOffset>4879340</wp:posOffset>
@@ -20879,12 +21294,11 @@
         </mc:Choice>
         <mc:Fallback>
           <w:pict>
-            <v:shapetype id="_x0000_t202" coordsize="21600,21600" o:spt="202" path="m,l,21600r21600,l21600,xe">
+            <v:shapetype w14:anchorId="121CE8E5" id="_x0000_t202" coordsize="21600,21600" o:spt="202" path="m,l,21600r21600,l21600,xe">
               <v:stroke joinstyle="miter"/>
               <v:path gradientshapeok="t" o:connecttype="rect"/>
             </v:shapetype>
-            <v:shape id="Textbox 8" o:spid="_x0000_s1030" type="#_x0000_t202" style="position:absolute;margin-left:384.2pt;margin-top:72.55pt;width:140.2pt;height:13.2pt;z-index:-16083456;visibility:visible;mso-wrap-style:square;mso-wrap-distance-left:0;mso-wrap-distance-top:0;mso-wrap-distance-right:0;mso-wrap-distance-bottom:0;mso-position-horizontal:absolute;mso-position-horizontal-relative:page;mso-position-vertical:absolute;mso-position-vertical-relative:page;v-text-anchor:top" o:gfxdata="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" filled="f" stroked="f">
-              <v:path arrowok="t"/>
+            <v:shape id="Textbox 8" o:spid="_x0000_s1030" type="#_x0000_t202" style="position:absolute;margin-left:384.2pt;margin-top:72.55pt;width:140.2pt;height:13.2pt;z-index:-16083456;visibility:visible;mso-wrap-style:square;mso-wrap-distance-left:0;mso-wrap-distance-top:0;mso-wrap-distance-right:0;mso-wrap-distance-bottom:0;mso-position-horizontal:absolute;mso-position-horizontal-relative:page;mso-position-vertical:absolute;mso-position-vertical-relative:page;v-text-anchor:top" o:gfxdata="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" filled="f" stroked="f">
               <v:textbox inset="0,0,0,0">
                 <w:txbxContent>
                   <w:p>
@@ -20981,7 +21395,7 @@
 </file>
 
 <file path=word/header6.xml><?xml version="1.0" encoding="utf-8"?>
-<w:hdr xmlns:wpc="http://schemas.microsoft.com/office/word/2010/wordprocessingCanvas" xmlns:mc="http://schemas.openxmlformats.org/markup-compatibility/2006" xmlns:o="urn:schemas-microsoft-com:office:office" xmlns:r="http://schemas.openxmlformats.org/officeDocument/2006/relationships" xmlns:m="http://schemas.openxmlformats.org/officeDocument/2006/math" xmlns:v="urn:schemas-microsoft-com:vml" xmlns:wp14="http://schemas.microsoft.com/office/word/2010/wordprocessingDrawing" xmlns:wp="http://schemas.openxmlformats.org/drawingml/2006/wordprocessingDrawing" xmlns:w10="urn:schemas-microsoft-com:office:word" xmlns:w="http://schemas.openxmlformats.org/wordprocessingml/2006/main" xmlns:w14="http://schemas.microsoft.com/office/word/2010/wordml" xmlns:w15="http://schemas.microsoft.com/office/word/2012/wordml" xmlns:wpg="http://schemas.microsoft.com/office/word/2010/wordprocessingGroup" xmlns:wpi="http://schemas.microsoft.com/office/word/2010/wordprocessingInk" xmlns:wne="http://schemas.microsoft.com/office/word/2006/wordml" xmlns:wps="http://schemas.microsoft.com/office/word/2010/wordprocessingShape" mc:Ignorable="w14 w15 wp14">
+<w:hdr xmlns:wpc="http://schemas.microsoft.com/office/word/2010/wordprocessingCanvas" xmlns:cx="http://schemas.microsoft.com/office/drawing/2014/chartex" xmlns:cx1="http://schemas.microsoft.com/office/drawing/2015/9/8/chartex" xmlns:cx2="http://schemas.microsoft.com/office/drawing/2015/10/21/chartex" xmlns:cx3="http://schemas.microsoft.com/office/drawing/2016/5/9/chartex" xmlns:cx4="http://schemas.microsoft.com/office/drawing/2016/5/10/chartex" xmlns:cx5="http://schemas.microsoft.com/office/drawing/2016/5/11/chartex" xmlns:cx6="http://schemas.microsoft.com/office/drawing/2016/5/12/chartex" xmlns:cx7="http://schemas.microsoft.com/office/drawing/2016/5/13/chartex" xmlns:cx8="http://schemas.microsoft.com/office/drawing/2016/5/14/chartex" xmlns:mc="http://schemas.openxmlformats.org/markup-compatibility/2006" xmlns:aink="http://schemas.microsoft.com/office/drawing/2016/ink" xmlns:am3d="http://schemas.microsoft.com/office/drawing/2017/model3d" xmlns:o="urn:schemas-microsoft-com:office:office" xmlns:oel="http://schemas.microsoft.com/office/2019/extlst" xmlns:r="http://schemas.openxmlformats.org/officeDocument/2006/relationships" xmlns:m="http://schemas.openxmlformats.org/officeDocument/2006/math" xmlns:v="urn:schemas-microsoft-com:vml" xmlns:wp14="http://schemas.microsoft.com/office/word/2010/wordprocessingDrawing" xmlns:wp="http://schemas.openxmlformats.org/drawingml/2006/wordprocessingDrawing" xmlns:w10="urn:schemas-microsoft-com:office:word" xmlns:w="http://schemas.openxmlformats.org/wordprocessingml/2006/main" xmlns:w14="http://schemas.microsoft.com/office/word/2010/wordml" xmlns:w15="http://schemas.microsoft.com/office/word/2012/wordml" xmlns:w16cex="http://schemas.microsoft.com/office/word/2018/wordml/cex" xmlns:w16cid="http://schemas.microsoft.com/office/word/2016/wordml/cid" xmlns:w16="http://schemas.microsoft.com/office/word/2018/wordml" xmlns:w16du="http://schemas.microsoft.com/office/word/2023/wordml/word16du" xmlns:w16sdtdh="http://schemas.microsoft.com/office/word/2020/wordml/sdtdatahash" xmlns:w16se="http://schemas.microsoft.com/office/word/2015/wordml/symex" xmlns:wpg="http://schemas.microsoft.com/office/word/2010/wordprocessingGroup" xmlns:wpi="http://schemas.microsoft.com/office/word/2010/wordprocessingInk" xmlns:wne="http://schemas.microsoft.com/office/word/2006/wordml" xmlns:wps="http://schemas.microsoft.com/office/word/2010/wordprocessingShape" mc:Ignorable="w14 w15 w16se w16cid w16 w16cex w16sdtdh w16du wp14">
   <w:p>
     <w:pPr>
       <w:pStyle w:val="BodyText"/>
@@ -20994,7 +21408,7 @@
       <mc:AlternateContent>
         <mc:Choice Requires="wps">
           <w:drawing>
-            <wp:anchor distT="0" distB="0" distL="0" distR="0" simplePos="0" relativeHeight="487233536" behindDoc="1" locked="0" layoutInCell="1" allowOverlap="1">
+            <wp:anchor distT="0" distB="0" distL="0" distR="0" simplePos="0" relativeHeight="487233536" behindDoc="1" locked="0" layoutInCell="1" allowOverlap="1" wp14:anchorId="1C5D1E59" wp14:editId="3B620C48">
               <wp:simplePos x="0" y="0"/>
               <wp:positionH relativeFrom="page">
                 <wp:posOffset>5217795</wp:posOffset>
@@ -21120,12 +21534,11 @@
         </mc:Choice>
         <mc:Fallback>
           <w:pict>
-            <v:shapetype id="_x0000_t202" coordsize="21600,21600" o:spt="202" path="m,l,21600r21600,l21600,xe">
+            <v:shapetype w14:anchorId="1C5D1E59" id="_x0000_t202" coordsize="21600,21600" o:spt="202" path="m,l,21600r21600,l21600,xe">
               <v:stroke joinstyle="miter"/>
               <v:path gradientshapeok="t" o:connecttype="rect"/>
             </v:shapetype>
-            <v:shape id="Textbox 10" o:spid="_x0000_s1031" type="#_x0000_t202" style="position:absolute;margin-left:410.85pt;margin-top:72.55pt;width:113.55pt;height:13.2pt;z-index:-16082944;visibility:visible;mso-wrap-style:square;mso-wrap-distance-left:0;mso-wrap-distance-top:0;mso-wrap-distance-right:0;mso-wrap-distance-bottom:0;mso-position-horizontal:absolute;mso-position-horizontal-relative:page;mso-position-vertical:absolute;mso-position-vertical-relative:page;v-text-anchor:top" o:gfxdata="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" filled="f" stroked="f">
-              <v:path arrowok="t"/>
+            <v:shape id="Textbox 10" o:spid="_x0000_s1031" type="#_x0000_t202" style="position:absolute;margin-left:410.85pt;margin-top:72.55pt;width:113.55pt;height:13.2pt;z-index:-16082944;visibility:visible;mso-wrap-style:square;mso-wrap-distance-left:0;mso-wrap-distance-top:0;mso-wrap-distance-right:0;mso-wrap-distance-bottom:0;mso-position-horizontal:absolute;mso-position-horizontal-relative:page;mso-position-vertical:absolute;mso-position-vertical-relative:page;v-text-anchor:top" o:gfxdata="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" filled="f" stroked="f">
               <v:textbox inset="0,0,0,0">
                 <w:txbxContent>
                   <w:p>
@@ -21222,7 +21635,7 @@
 </file>
 
 <file path=word/header7.xml><?xml version="1.0" encoding="utf-8"?>
-<w:hdr xmlns:wpc="http://schemas.microsoft.com/office/word/2010/wordprocessingCanvas" xmlns:mc="http://schemas.openxmlformats.org/markup-compatibility/2006" xmlns:o="urn:schemas-microsoft-com:office:office" xmlns:r="http://schemas.openxmlformats.org/officeDocument/2006/relationships" xmlns:m="http://schemas.openxmlformats.org/officeDocument/2006/math" xmlns:v="urn:schemas-microsoft-com:vml" xmlns:wp14="http://schemas.microsoft.com/office/word/2010/wordprocessingDrawing" xmlns:wp="http://schemas.openxmlformats.org/drawingml/2006/wordprocessingDrawing" xmlns:w10="urn:schemas-microsoft-com:office:word" xmlns:w="http://schemas.openxmlformats.org/wordprocessingml/2006/main" xmlns:w14="http://schemas.microsoft.com/office/word/2010/wordml" xmlns:w15="http://schemas.microsoft.com/office/word/2012/wordml" xmlns:wpg="http://schemas.microsoft.com/office/word/2010/wordprocessingGroup" xmlns:wpi="http://schemas.microsoft.com/office/word/2010/wordprocessingInk" xmlns:wne="http://schemas.microsoft.com/office/word/2006/wordml" xmlns:wps="http://schemas.microsoft.com/office/word/2010/wordprocessingShape" mc:Ignorable="w14 w15 wp14">
+<w:hdr xmlns:wpc="http://schemas.microsoft.com/office/word/2010/wordprocessingCanvas" xmlns:cx="http://schemas.microsoft.com/office/drawing/2014/chartex" xmlns:cx1="http://schemas.microsoft.com/office/drawing/2015/9/8/chartex" xmlns:cx2="http://schemas.microsoft.com/office/drawing/2015/10/21/chartex" xmlns:cx3="http://schemas.microsoft.com/office/drawing/2016/5/9/chartex" xmlns:cx4="http://schemas.microsoft.com/office/drawing/2016/5/10/chartex" xmlns:cx5="http://schemas.microsoft.com/office/drawing/2016/5/11/chartex" xmlns:cx6="http://schemas.microsoft.com/office/drawing/2016/5/12/chartex" xmlns:cx7="http://schemas.microsoft.com/office/drawing/2016/5/13/chartex" xmlns:cx8="http://schemas.microsoft.com/office/drawing/2016/5/14/chartex" xmlns:mc="http://schemas.openxmlformats.org/markup-compatibility/2006" xmlns:aink="http://schemas.microsoft.com/office/drawing/2016/ink" xmlns:am3d="http://schemas.microsoft.com/office/drawing/2017/model3d" xmlns:o="urn:schemas-microsoft-com:office:office" xmlns:oel="http://schemas.microsoft.com/office/2019/extlst" xmlns:r="http://schemas.openxmlformats.org/officeDocument/2006/relationships" xmlns:m="http://schemas.openxmlformats.org/officeDocument/2006/math" xmlns:v="urn:schemas-microsoft-com:vml" xmlns:wp14="http://schemas.microsoft.com/office/word/2010/wordprocessingDrawing" xmlns:wp="http://schemas.openxmlformats.org/drawingml/2006/wordprocessingDrawing" xmlns:w10="urn:schemas-microsoft-com:office:word" xmlns:w="http://schemas.openxmlformats.org/wordprocessingml/2006/main" xmlns:w14="http://schemas.microsoft.com/office/word/2010/wordml" xmlns:w15="http://schemas.microsoft.com/office/word/2012/wordml" xmlns:w16cex="http://schemas.microsoft.com/office/word/2018/wordml/cex" xmlns:w16cid="http://schemas.microsoft.com/office/word/2016/wordml/cid" xmlns:w16="http://schemas.microsoft.com/office/word/2018/wordml" xmlns:w16du="http://schemas.microsoft.com/office/word/2023/wordml/word16du" xmlns:w16sdtdh="http://schemas.microsoft.com/office/word/2020/wordml/sdtdatahash" xmlns:w16se="http://schemas.microsoft.com/office/word/2015/wordml/symex" xmlns:wpg="http://schemas.microsoft.com/office/word/2010/wordprocessingGroup" xmlns:wpi="http://schemas.microsoft.com/office/word/2010/wordprocessingInk" xmlns:wne="http://schemas.microsoft.com/office/word/2006/wordml" xmlns:wps="http://schemas.microsoft.com/office/word/2010/wordprocessingShape" mc:Ignorable="w14 w15 w16se w16cid w16 w16cex w16sdtdh w16du wp14">
   <w:p>
     <w:pPr>
       <w:pStyle w:val="BodyText"/>
@@ -21235,7 +21648,7 @@
       <mc:AlternateContent>
         <mc:Choice Requires="wps">
           <w:drawing>
-            <wp:anchor distT="0" distB="0" distL="0" distR="0" simplePos="0" relativeHeight="487234048" behindDoc="1" locked="0" layoutInCell="1" allowOverlap="1">
+            <wp:anchor distT="0" distB="0" distL="0" distR="0" simplePos="0" relativeHeight="487234048" behindDoc="1" locked="0" layoutInCell="1" allowOverlap="1" wp14:anchorId="3B7DF8BA" wp14:editId="6ABBD7DA">
               <wp:simplePos x="0" y="0"/>
               <wp:positionH relativeFrom="page">
                 <wp:posOffset>3308667</wp:posOffset>
@@ -21426,12 +21839,11 @@
         </mc:Choice>
         <mc:Fallback>
           <w:pict>
-            <v:shapetype id="_x0000_t202" coordsize="21600,21600" o:spt="202" path="m,l,21600r21600,l21600,xe">
+            <v:shapetype w14:anchorId="3B7DF8BA" id="_x0000_t202" coordsize="21600,21600" o:spt="202" path="m,l,21600r21600,l21600,xe">
               <v:stroke joinstyle="miter"/>
               <v:path gradientshapeok="t" o:connecttype="rect"/>
             </v:shapetype>
-            <v:shape id="Textbox 12" o:spid="_x0000_s1032" type="#_x0000_t202" style="position:absolute;margin-left:260.5pt;margin-top:72.55pt;width:263.95pt;height:13.2pt;z-index:-16082432;visibility:visible;mso-wrap-style:square;mso-wrap-distance-left:0;mso-wrap-distance-top:0;mso-wrap-distance-right:0;mso-wrap-distance-bottom:0;mso-position-horizontal:absolute;mso-position-horizontal-relative:page;mso-position-vertical:absolute;mso-position-vertical-relative:page;v-text-anchor:top" o:gfxdata="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" filled="f" stroked="f">
-              <v:path arrowok="t"/>
+            <v:shape id="Textbox 12" o:spid="_x0000_s1032" type="#_x0000_t202" style="position:absolute;margin-left:260.5pt;margin-top:72.55pt;width:263.95pt;height:13.2pt;z-index:-16082432;visibility:visible;mso-wrap-style:square;mso-wrap-distance-left:0;mso-wrap-distance-top:0;mso-wrap-distance-right:0;mso-wrap-distance-bottom:0;mso-position-horizontal:absolute;mso-position-horizontal-relative:page;mso-position-vertical:absolute;mso-position-vertical-relative:page;v-text-anchor:top" o:gfxdata="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" filled="f" stroked="f">
               <v:textbox inset="0,0,0,0">
                 <w:txbxContent>
                   <w:p>
@@ -21593,7 +22005,7 @@
 </file>
 
 <file path=word/header8.xml><?xml version="1.0" encoding="utf-8"?>
-<w:hdr xmlns:wpc="http://schemas.microsoft.com/office/word/2010/wordprocessingCanvas" xmlns:mc="http://schemas.openxmlformats.org/markup-compatibility/2006" xmlns:o="urn:schemas-microsoft-com:office:office" xmlns:r="http://schemas.openxmlformats.org/officeDocument/2006/relationships" xmlns:m="http://schemas.openxmlformats.org/officeDocument/2006/math" xmlns:v="urn:schemas-microsoft-com:vml" xmlns:wp14="http://schemas.microsoft.com/office/word/2010/wordprocessingDrawing" xmlns:wp="http://schemas.openxmlformats.org/drawingml/2006/wordprocessingDrawing" xmlns:w10="urn:schemas-microsoft-com:office:word" xmlns:w="http://schemas.openxmlformats.org/wordprocessingml/2006/main" xmlns:w14="http://schemas.microsoft.com/office/word/2010/wordml" xmlns:w15="http://schemas.microsoft.com/office/word/2012/wordml" xmlns:wpg="http://schemas.microsoft.com/office/word/2010/wordprocessingGroup" xmlns:wpi="http://schemas.microsoft.com/office/word/2010/wordprocessingInk" xmlns:wne="http://schemas.microsoft.com/office/word/2006/wordml" xmlns:wps="http://schemas.microsoft.com/office/word/2010/wordprocessingShape" mc:Ignorable="w14 w15 wp14">
+<w:hdr xmlns:wpc="http://schemas.microsoft.com/office/word/2010/wordprocessingCanvas" xmlns:cx="http://schemas.microsoft.com/office/drawing/2014/chartex" xmlns:cx1="http://schemas.microsoft.com/office/drawing/2015/9/8/chartex" xmlns:cx2="http://schemas.microsoft.com/office/drawing/2015/10/21/chartex" xmlns:cx3="http://schemas.microsoft.com/office/drawing/2016/5/9/chartex" xmlns:cx4="http://schemas.microsoft.com/office/drawing/2016/5/10/chartex" xmlns:cx5="http://schemas.microsoft.com/office/drawing/2016/5/11/chartex" xmlns:cx6="http://schemas.microsoft.com/office/drawing/2016/5/12/chartex" xmlns:cx7="http://schemas.microsoft.com/office/drawing/2016/5/13/chartex" xmlns:cx8="http://schemas.microsoft.com/office/drawing/2016/5/14/chartex" xmlns:mc="http://schemas.openxmlformats.org/markup-compatibility/2006" xmlns:aink="http://schemas.microsoft.com/office/drawing/2016/ink" xmlns:am3d="http://schemas.microsoft.com/office/drawing/2017/model3d" xmlns:o="urn:schemas-microsoft-com:office:office" xmlns:oel="http://schemas.microsoft.com/office/2019/extlst" xmlns:r="http://schemas.openxmlformats.org/officeDocument/2006/relationships" xmlns:m="http://schemas.openxmlformats.org/officeDocument/2006/math" xmlns:v="urn:schemas-microsoft-com:vml" xmlns:wp14="http://schemas.microsoft.com/office/word/2010/wordprocessingDrawing" xmlns:wp="http://schemas.openxmlformats.org/drawingml/2006/wordprocessingDrawing" xmlns:w10="urn:schemas-microsoft-com:office:word" xmlns:w="http://schemas.openxmlformats.org/wordprocessingml/2006/main" xmlns:w14="http://schemas.microsoft.com/office/word/2010/wordml" xmlns:w15="http://schemas.microsoft.com/office/word/2012/wordml" xmlns:w16cex="http://schemas.microsoft.com/office/word/2018/wordml/cex" xmlns:w16cid="http://schemas.microsoft.com/office/word/2016/wordml/cid" xmlns:w16="http://schemas.microsoft.com/office/word/2018/wordml" xmlns:w16du="http://schemas.microsoft.com/office/word/2023/wordml/word16du" xmlns:w16sdtdh="http://schemas.microsoft.com/office/word/2020/wordml/sdtdatahash" xmlns:w16se="http://schemas.microsoft.com/office/word/2015/wordml/symex" xmlns:wpg="http://schemas.microsoft.com/office/word/2010/wordprocessingGroup" xmlns:wpi="http://schemas.microsoft.com/office/word/2010/wordprocessingInk" xmlns:wne="http://schemas.microsoft.com/office/word/2006/wordml" xmlns:wps="http://schemas.microsoft.com/office/word/2010/wordprocessingShape" mc:Ignorable="w14 w15 w16se w16cid w16 w16cex w16sdtdh w16du wp14">
   <w:p>
     <w:pPr>
       <w:pStyle w:val="BodyText"/>
@@ -21606,7 +22018,7 @@
       <mc:AlternateContent>
         <mc:Choice Requires="wps">
           <w:drawing>
-            <wp:anchor distT="0" distB="0" distL="0" distR="0" simplePos="0" relativeHeight="487234560" behindDoc="1" locked="0" layoutInCell="1" allowOverlap="1">
+            <wp:anchor distT="0" distB="0" distL="0" distR="0" simplePos="0" relativeHeight="487234560" behindDoc="1" locked="0" layoutInCell="1" allowOverlap="1" wp14:anchorId="4354AFB2" wp14:editId="22E50FEA">
               <wp:simplePos x="0" y="0"/>
               <wp:positionH relativeFrom="page">
                 <wp:posOffset>5179695</wp:posOffset>
@@ -21732,12 +22144,11 @@
         </mc:Choice>
         <mc:Fallback>
           <w:pict>
-            <v:shapetype id="_x0000_t202" coordsize="21600,21600" o:spt="202" path="m,l,21600r21600,l21600,xe">
+            <v:shapetype w14:anchorId="4354AFB2" id="_x0000_t202" coordsize="21600,21600" o:spt="202" path="m,l,21600r21600,l21600,xe">
               <v:stroke joinstyle="miter"/>
               <v:path gradientshapeok="t" o:connecttype="rect"/>
             </v:shapetype>
-            <v:shape id="Textbox 14" o:spid="_x0000_s1033" type="#_x0000_t202" style="position:absolute;margin-left:407.85pt;margin-top:72.55pt;width:116.55pt;height:13.2pt;z-index:-16081920;visibility:visible;mso-wrap-style:square;mso-wrap-distance-left:0;mso-wrap-distance-top:0;mso-wrap-distance-right:0;mso-wrap-distance-bottom:0;mso-position-horizontal:absolute;mso-position-horizontal-relative:page;mso-position-vertical:absolute;mso-position-vertical-relative:page;v-text-anchor:top" o:gfxdata="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" filled="f" stroked="f">
-              <v:path arrowok="t"/>
+            <v:shape id="Textbox 14" o:spid="_x0000_s1033" type="#_x0000_t202" style="position:absolute;margin-left:407.85pt;margin-top:72.55pt;width:116.55pt;height:13.2pt;z-index:-16081920;visibility:visible;mso-wrap-style:square;mso-wrap-distance-left:0;mso-wrap-distance-top:0;mso-wrap-distance-right:0;mso-wrap-distance-bottom:0;mso-position-horizontal:absolute;mso-position-horizontal-relative:page;mso-position-vertical:absolute;mso-position-vertical-relative:page;v-text-anchor:top" o:gfxdata="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" filled="f" stroked="f">
               <v:textbox inset="0,0,0,0">
                 <w:txbxContent>
                   <w:p>
@@ -21834,7 +22245,7 @@
 </file>
 
 <file path=word/header9.xml><?xml version="1.0" encoding="utf-8"?>
-<w:hdr xmlns:wpc="http://schemas.microsoft.com/office/word/2010/wordprocessingCanvas" xmlns:mc="http://schemas.openxmlformats.org/markup-compatibility/2006" xmlns:o="urn:schemas-microsoft-com:office:office" xmlns:r="http://schemas.openxmlformats.org/officeDocument/2006/relationships" xmlns:m="http://schemas.openxmlformats.org/officeDocument/2006/math" xmlns:v="urn:schemas-microsoft-com:vml" xmlns:wp14="http://schemas.microsoft.com/office/word/2010/wordprocessingDrawing" xmlns:wp="http://schemas.openxmlformats.org/drawingml/2006/wordprocessingDrawing" xmlns:w10="urn:schemas-microsoft-com:office:word" xmlns:w="http://schemas.openxmlformats.org/wordprocessingml/2006/main" xmlns:w14="http://schemas.microsoft.com/office/word/2010/wordml" xmlns:w15="http://schemas.microsoft.com/office/word/2012/wordml" xmlns:wpg="http://schemas.microsoft.com/office/word/2010/wordprocessingGroup" xmlns:wpi="http://schemas.microsoft.com/office/word/2010/wordprocessingInk" xmlns:wne="http://schemas.microsoft.com/office/word/2006/wordml" xmlns:wps="http://schemas.microsoft.com/office/word/2010/wordprocessingShape" mc:Ignorable="w14 w15 wp14">
+<w:hdr xmlns:wpc="http://schemas.microsoft.com/office/word/2010/wordprocessingCanvas" xmlns:cx="http://schemas.microsoft.com/office/drawing/2014/chartex" xmlns:cx1="http://schemas.microsoft.com/office/drawing/2015/9/8/chartex" xmlns:cx2="http://schemas.microsoft.com/office/drawing/2015/10/21/chartex" xmlns:cx3="http://schemas.microsoft.com/office/drawing/2016/5/9/chartex" xmlns:cx4="http://schemas.microsoft.com/office/drawing/2016/5/10/chartex" xmlns:cx5="http://schemas.microsoft.com/office/drawing/2016/5/11/chartex" xmlns:cx6="http://schemas.microsoft.com/office/drawing/2016/5/12/chartex" xmlns:cx7="http://schemas.microsoft.com/office/drawing/2016/5/13/chartex" xmlns:cx8="http://schemas.microsoft.com/office/drawing/2016/5/14/chartex" xmlns:mc="http://schemas.openxmlformats.org/markup-compatibility/2006" xmlns:aink="http://schemas.microsoft.com/office/drawing/2016/ink" xmlns:am3d="http://schemas.microsoft.com/office/drawing/2017/model3d" xmlns:o="urn:schemas-microsoft-com:office:office" xmlns:oel="http://schemas.microsoft.com/office/2019/extlst" xmlns:r="http://schemas.openxmlformats.org/officeDocument/2006/relationships" xmlns:m="http://schemas.openxmlformats.org/officeDocument/2006/math" xmlns:v="urn:schemas-microsoft-com:vml" xmlns:wp14="http://schemas.microsoft.com/office/word/2010/wordprocessingDrawing" xmlns:wp="http://schemas.openxmlformats.org/drawingml/2006/wordprocessingDrawing" xmlns:w10="urn:schemas-microsoft-com:office:word" xmlns:w="http://schemas.openxmlformats.org/wordprocessingml/2006/main" xmlns:w14="http://schemas.microsoft.com/office/word/2010/wordml" xmlns:w15="http://schemas.microsoft.com/office/word/2012/wordml" xmlns:w16cex="http://schemas.microsoft.com/office/word/2018/wordml/cex" xmlns:w16cid="http://schemas.microsoft.com/office/word/2016/wordml/cid" xmlns:w16="http://schemas.microsoft.com/office/word/2018/wordml" xmlns:w16du="http://schemas.microsoft.com/office/word/2023/wordml/word16du" xmlns:w16sdtdh="http://schemas.microsoft.com/office/word/2020/wordml/sdtdatahash" xmlns:w16se="http://schemas.microsoft.com/office/word/2015/wordml/symex" xmlns:wpg="http://schemas.microsoft.com/office/word/2010/wordprocessingGroup" xmlns:wpi="http://schemas.microsoft.com/office/word/2010/wordprocessingInk" xmlns:wne="http://schemas.microsoft.com/office/word/2006/wordml" xmlns:wps="http://schemas.microsoft.com/office/word/2010/wordprocessingShape" mc:Ignorable="w14 w15 w16se w16cid w16 w16cex w16sdtdh w16du wp14">
   <w:p>
     <w:pPr>
       <w:pStyle w:val="BodyText"/>
@@ -21847,7 +22258,7 @@
       <mc:AlternateContent>
         <mc:Choice Requires="wps">
           <w:drawing>
-            <wp:anchor distT="0" distB="0" distL="0" distR="0" simplePos="0" relativeHeight="487235072" behindDoc="1" locked="0" layoutInCell="1" allowOverlap="1">
+            <wp:anchor distT="0" distB="0" distL="0" distR="0" simplePos="0" relativeHeight="487235072" behindDoc="1" locked="0" layoutInCell="1" allowOverlap="1" wp14:anchorId="48A04C17" wp14:editId="4893DE27">
               <wp:simplePos x="0" y="0"/>
               <wp:positionH relativeFrom="page">
                 <wp:posOffset>5269865</wp:posOffset>
@@ -21973,12 +22384,11 @@
         </mc:Choice>
         <mc:Fallback>
           <w:pict>
-            <v:shapetype id="_x0000_t202" coordsize="21600,21600" o:spt="202" path="m,l,21600r21600,l21600,xe">
+            <v:shapetype w14:anchorId="48A04C17" id="_x0000_t202" coordsize="21600,21600" o:spt="202" path="m,l,21600r21600,l21600,xe">
               <v:stroke joinstyle="miter"/>
               <v:path gradientshapeok="t" o:connecttype="rect"/>
             </v:shapetype>
-            <v:shape id="Textbox 16" o:spid="_x0000_s1034" type="#_x0000_t202" style="position:absolute;margin-left:414.95pt;margin-top:72.55pt;width:109.45pt;height:13.2pt;z-index:-16081408;visibility:visible;mso-wrap-style:square;mso-wrap-distance-left:0;mso-wrap-distance-top:0;mso-wrap-distance-right:0;mso-wrap-distance-bottom:0;mso-position-horizontal:absolute;mso-position-horizontal-relative:page;mso-position-vertical:absolute;mso-position-vertical-relative:page;v-text-anchor:top" o:gfxdata="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" filled="f" stroked="f">
-              <v:path arrowok="t"/>
+            <v:shape id="Textbox 16" o:spid="_x0000_s1034" type="#_x0000_t202" style="position:absolute;margin-left:414.95pt;margin-top:72.55pt;width:109.45pt;height:13.2pt;z-index:-16081408;visibility:visible;mso-wrap-style:square;mso-wrap-distance-left:0;mso-wrap-distance-top:0;mso-wrap-distance-right:0;mso-wrap-distance-bottom:0;mso-position-horizontal:absolute;mso-position-horizontal-relative:page;mso-position-vertical:absolute;mso-position-vertical-relative:page;v-text-anchor:top" o:gfxdata="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" filled="f" stroked="f">
               <v:textbox inset="0,0,0,0">
                 <w:txbxContent>
                   <w:p>
@@ -22074,8 +22484,128 @@
 </w:hdr>
 </file>
 
+<file path=word/numbering.xml><?xml version="1.0" encoding="utf-8"?>
+<w:numbering xmlns:wpc="http://schemas.microsoft.com/office/word/2010/wordprocessingCanvas" xmlns:cx="http://schemas.microsoft.com/office/drawing/2014/chartex" xmlns:cx1="http://schemas.microsoft.com/office/drawing/2015/9/8/chartex" xmlns:cx2="http://schemas.microsoft.com/office/drawing/2015/10/21/chartex" xmlns:cx3="http://schemas.microsoft.com/office/drawing/2016/5/9/chartex" xmlns:cx4="http://schemas.microsoft.com/office/drawing/2016/5/10/chartex" xmlns:cx5="http://schemas.microsoft.com/office/drawing/2016/5/11/chartex" xmlns:cx6="http://schemas.microsoft.com/office/drawing/2016/5/12/chartex" xmlns:cx7="http://schemas.microsoft.com/office/drawing/2016/5/13/chartex" xmlns:cx8="http://schemas.microsoft.com/office/drawing/2016/5/14/chartex" xmlns:mc="http://schemas.openxmlformats.org/markup-compatibility/2006" xmlns:aink="http://schemas.microsoft.com/office/drawing/2016/ink" xmlns:am3d="http://schemas.microsoft.com/office/drawing/2017/model3d" xmlns:o="urn:schemas-microsoft-com:office:office" xmlns:oel="http://schemas.microsoft.com/office/2019/extlst" xmlns:r="http://schemas.openxmlformats.org/officeDocument/2006/relationships" xmlns:m="http://schemas.openxmlformats.org/officeDocument/2006/math" xmlns:v="urn:schemas-microsoft-com:vml" xmlns:wp14="http://schemas.microsoft.com/office/word/2010/wordprocessingDrawing" xmlns:wp="http://schemas.openxmlformats.org/drawingml/2006/wordprocessingDrawing" xmlns:w10="urn:schemas-microsoft-com:office:word" xmlns:w="http://schemas.openxmlformats.org/wordprocessingml/2006/main" xmlns:w14="http://schemas.microsoft.com/office/word/2010/wordml" xmlns:w15="http://schemas.microsoft.com/office/word/2012/wordml" xmlns:w16cex="http://schemas.microsoft.com/office/word/2018/wordml/cex" xmlns:w16cid="http://schemas.microsoft.com/office/word/2016/wordml/cid" xmlns:w16="http://schemas.microsoft.com/office/word/2018/wordml" xmlns:w16du="http://schemas.microsoft.com/office/word/2023/wordml/word16du" xmlns:w16sdtdh="http://schemas.microsoft.com/office/word/2020/wordml/sdtdatahash" xmlns:w16se="http://schemas.microsoft.com/office/word/2015/wordml/symex" xmlns:wpg="http://schemas.microsoft.com/office/word/2010/wordprocessingGroup" xmlns:wpi="http://schemas.microsoft.com/office/word/2010/wordprocessingInk" xmlns:wne="http://schemas.microsoft.com/office/word/2006/wordml" xmlns:wps="http://schemas.microsoft.com/office/word/2010/wordprocessingShape" mc:Ignorable="w14 w15 w16se w16cid w16 w16cex w16sdtdh w16du wp14">
+  <w:abstractNum w:abstractNumId="0" w15:restartNumberingAfterBreak="0">
+    <w:nsid w:val="3BC64EED"/>
+    <w:multiLevelType w:val="hybridMultilevel"/>
+    <w:tmpl w:val="5F083824"/>
+    <w:lvl w:ilvl="0" w:tplc="D64C9BAA">
+      <w:numFmt w:val="bullet"/>
+      <w:lvlText w:val="-"/>
+      <w:lvlJc w:val="left"/>
+      <w:pPr>
+        <w:ind w:left="2385" w:hanging="360"/>
+      </w:pPr>
+      <w:rPr>
+        <w:rFonts w:ascii="Times New Roman" w:eastAsiaTheme="majorEastAsia" w:hAnsi="Times New Roman" w:cs="Times New Roman" w:hint="default"/>
+      </w:rPr>
+    </w:lvl>
+    <w:lvl w:ilvl="1" w:tplc="04090003" w:tentative="1">
+      <w:start w:val="1"/>
+      <w:numFmt w:val="bullet"/>
+      <w:lvlText w:val="o"/>
+      <w:lvlJc w:val="left"/>
+      <w:pPr>
+        <w:ind w:left="3105" w:hanging="360"/>
+      </w:pPr>
+      <w:rPr>
+        <w:rFonts w:ascii="Courier New" w:hAnsi="Courier New" w:cs="Courier New" w:hint="default"/>
+      </w:rPr>
+    </w:lvl>
+    <w:lvl w:ilvl="2" w:tplc="04090005" w:tentative="1">
+      <w:start w:val="1"/>
+      <w:numFmt w:val="bullet"/>
+      <w:lvlText w:val=""/>
+      <w:lvlJc w:val="left"/>
+      <w:pPr>
+        <w:ind w:left="3825" w:hanging="360"/>
+      </w:pPr>
+      <w:rPr>
+        <w:rFonts w:ascii="Wingdings" w:hAnsi="Wingdings" w:hint="default"/>
+      </w:rPr>
+    </w:lvl>
+    <w:lvl w:ilvl="3" w:tplc="04090001" w:tentative="1">
+      <w:start w:val="1"/>
+      <w:numFmt w:val="bullet"/>
+      <w:lvlText w:val=""/>
+      <w:lvlJc w:val="left"/>
+      <w:pPr>
+        <w:ind w:left="4545" w:hanging="360"/>
+      </w:pPr>
+      <w:rPr>
+        <w:rFonts w:ascii="Symbol" w:hAnsi="Symbol" w:hint="default"/>
+      </w:rPr>
+    </w:lvl>
+    <w:lvl w:ilvl="4" w:tplc="04090003" w:tentative="1">
+      <w:start w:val="1"/>
+      <w:numFmt w:val="bullet"/>
+      <w:lvlText w:val="o"/>
+      <w:lvlJc w:val="left"/>
+      <w:pPr>
+        <w:ind w:left="5265" w:hanging="360"/>
+      </w:pPr>
+      <w:rPr>
+        <w:rFonts w:ascii="Courier New" w:hAnsi="Courier New" w:cs="Courier New" w:hint="default"/>
+      </w:rPr>
+    </w:lvl>
+    <w:lvl w:ilvl="5" w:tplc="04090005" w:tentative="1">
+      <w:start w:val="1"/>
+      <w:numFmt w:val="bullet"/>
+      <w:lvlText w:val=""/>
+      <w:lvlJc w:val="left"/>
+      <w:pPr>
+        <w:ind w:left="5985" w:hanging="360"/>
+      </w:pPr>
+      <w:rPr>
+        <w:rFonts w:ascii="Wingdings" w:hAnsi="Wingdings" w:hint="default"/>
+      </w:rPr>
+    </w:lvl>
+    <w:lvl w:ilvl="6" w:tplc="04090001" w:tentative="1">
+      <w:start w:val="1"/>
+      <w:numFmt w:val="bullet"/>
+      <w:lvlText w:val=""/>
+      <w:lvlJc w:val="left"/>
+      <w:pPr>
+        <w:ind w:left="6705" w:hanging="360"/>
+      </w:pPr>
+      <w:rPr>
+        <w:rFonts w:ascii="Symbol" w:hAnsi="Symbol" w:hint="default"/>
+      </w:rPr>
+    </w:lvl>
+    <w:lvl w:ilvl="7" w:tplc="04090003" w:tentative="1">
+      <w:start w:val="1"/>
+      <w:numFmt w:val="bullet"/>
+      <w:lvlText w:val="o"/>
+      <w:lvlJc w:val="left"/>
+      <w:pPr>
+        <w:ind w:left="7425" w:hanging="360"/>
+      </w:pPr>
+      <w:rPr>
+        <w:rFonts w:ascii="Courier New" w:hAnsi="Courier New" w:cs="Courier New" w:hint="default"/>
+      </w:rPr>
+    </w:lvl>
+    <w:lvl w:ilvl="8" w:tplc="04090005" w:tentative="1">
+      <w:start w:val="1"/>
+      <w:numFmt w:val="bullet"/>
+      <w:lvlText w:val=""/>
+      <w:lvlJc w:val="left"/>
+      <w:pPr>
+        <w:ind w:left="8145" w:hanging="360"/>
+      </w:pPr>
+      <w:rPr>
+        <w:rFonts w:ascii="Wingdings" w:hAnsi="Wingdings" w:hint="default"/>
+      </w:rPr>
+    </w:lvl>
+  </w:abstractNum>
+  <w:num w:numId="1" w16cid:durableId="644549921">
+    <w:abstractNumId w:val="0"/>
+  </w:num>
+</w:numbering>
+</file>
+
 <file path=word/styles.xml><?xml version="1.0" encoding="utf-8"?>
-<w:styles xmlns:mc="http://schemas.openxmlformats.org/markup-compatibility/2006" xmlns:r="http://schemas.openxmlformats.org/officeDocument/2006/relationships" xmlns:w="http://schemas.openxmlformats.org/wordprocessingml/2006/main" xmlns:w14="http://schemas.microsoft.com/office/word/2010/wordml" xmlns:w15="http://schemas.microsoft.com/office/word/2012/wordml" mc:Ignorable="w14 w15">
+<w:styles xmlns:mc="http://schemas.openxmlformats.org/markup-compatibility/2006" xmlns:r="http://schemas.openxmlformats.org/officeDocument/2006/relationships" xmlns:w="http://schemas.openxmlformats.org/wordprocessingml/2006/main" xmlns:w14="http://schemas.microsoft.com/office/word/2010/wordml" xmlns:w15="http://schemas.microsoft.com/office/word/2012/wordml" xmlns:w16cex="http://schemas.microsoft.com/office/word/2018/wordml/cex" xmlns:w16cid="http://schemas.microsoft.com/office/word/2016/wordml/cid" xmlns:w16="http://schemas.microsoft.com/office/word/2018/wordml" xmlns:w16du="http://schemas.microsoft.com/office/word/2023/wordml/word16du" xmlns:w16sdtdh="http://schemas.microsoft.com/office/word/2020/wordml/sdtdatahash" xmlns:w16se="http://schemas.microsoft.com/office/word/2015/wordml/symex" mc:Ignorable="w14 w15 w16se w16cid w16 w16cex w16sdtdh w16du">
   <w:docDefaults>
     <w:rPrDefault>
       <w:rPr>
@@ -22093,7 +22623,7 @@
       </w:pPr>
     </w:pPrDefault>
   </w:docDefaults>
-  <w:latentStyles w:defLockedState="0" w:defUIPriority="99" w:defSemiHidden="0" w:defUnhideWhenUsed="0" w:defQFormat="0" w:count="371">
+  <w:latentStyles w:defLockedState="0" w:defUIPriority="99" w:defSemiHidden="0" w:defUnhideWhenUsed="0" w:defQFormat="0" w:count="376">
     <w:lsdException w:name="Normal" w:uiPriority="1" w:qFormat="1"/>
     <w:lsdException w:name="heading 1" w:uiPriority="9" w:qFormat="1"/>
     <w:lsdException w:name="heading 2" w:semiHidden="1" w:uiPriority="9" w:unhideWhenUsed="1" w:qFormat="1"/>
@@ -22465,6 +22995,11 @@
     <w:lsdException w:name="List Table 5 Dark Accent 6" w:uiPriority="50"/>
     <w:lsdException w:name="List Table 6 Colorful Accent 6" w:uiPriority="51"/>
     <w:lsdException w:name="List Table 7 Colorful Accent 6" w:uiPriority="52"/>
+    <w:lsdException w:name="Mention" w:semiHidden="1" w:unhideWhenUsed="1"/>
+    <w:lsdException w:name="Smart Hyperlink" w:semiHidden="1" w:unhideWhenUsed="1"/>
+    <w:lsdException w:name="Hashtag" w:semiHidden="1" w:unhideWhenUsed="1"/>
+    <w:lsdException w:name="Unresolved Mention" w:semiHidden="1" w:unhideWhenUsed="1"/>
+    <w:lsdException w:name="Smart Link" w:semiHidden="1" w:unhideWhenUsed="1"/>
   </w:latentStyles>
   <w:style w:type="paragraph" w:default="1" w:styleId="Normal">
     <w:name w:val="Normal"/>
@@ -22615,6 +23150,63 @@
       <w:rFonts w:ascii="Arial" w:eastAsia="Arial" w:hAnsi="Arial" w:cs="Arial"/>
       <w:sz w:val="20"/>
       <w:szCs w:val="20"/>
+      <w:lang w:bidi="he-IL"/>
+    </w:rPr>
+  </w:style>
+  <w:style w:type="character" w:styleId="Hyperlink">
+    <w:name w:val="Hyperlink"/>
+    <w:basedOn w:val="DefaultParagraphFont"/>
+    <w:uiPriority w:val="99"/>
+    <w:unhideWhenUsed/>
+    <w:rsid w:val="00D922E6"/>
+    <w:rPr>
+      <w:color w:val="0000FF" w:themeColor="hyperlink"/>
+      <w:u w:val="single"/>
+    </w:rPr>
+  </w:style>
+  <w:style w:type="character" w:styleId="UnresolvedMention">
+    <w:name w:val="Unresolved Mention"/>
+    <w:basedOn w:val="DefaultParagraphFont"/>
+    <w:uiPriority w:val="99"/>
+    <w:semiHidden/>
+    <w:unhideWhenUsed/>
+    <w:rsid w:val="00D922E6"/>
+    <w:rPr>
+      <w:color w:val="605E5C"/>
+      <w:shd w:val="clear" w:color="auto" w:fill="E1DFDD"/>
+    </w:rPr>
+  </w:style>
+  <w:style w:type="paragraph" w:styleId="Title">
+    <w:name w:val="Title"/>
+    <w:basedOn w:val="Normal"/>
+    <w:next w:val="Normal"/>
+    <w:link w:val="TitleChar"/>
+    <w:uiPriority w:val="10"/>
+    <w:qFormat/>
+    <w:rsid w:val="000F13DF"/>
+    <w:pPr>
+      <w:contextualSpacing/>
+    </w:pPr>
+    <w:rPr>
+      <w:rFonts w:asciiTheme="majorHAnsi" w:eastAsiaTheme="majorEastAsia" w:hAnsiTheme="majorHAnsi" w:cstheme="majorBidi"/>
+      <w:spacing w:val="-10"/>
+      <w:kern w:val="28"/>
+      <w:sz w:val="56"/>
+      <w:szCs w:val="56"/>
+    </w:rPr>
+  </w:style>
+  <w:style w:type="character" w:customStyle="1" w:styleId="TitleChar">
+    <w:name w:val="Title Char"/>
+    <w:basedOn w:val="DefaultParagraphFont"/>
+    <w:link w:val="Title"/>
+    <w:uiPriority w:val="10"/>
+    <w:rsid w:val="000F13DF"/>
+    <w:rPr>
+      <w:rFonts w:asciiTheme="majorHAnsi" w:eastAsiaTheme="majorEastAsia" w:hAnsiTheme="majorHAnsi" w:cstheme="majorBidi"/>
+      <w:spacing w:val="-10"/>
+      <w:kern w:val="28"/>
+      <w:sz w:val="56"/>
+      <w:szCs w:val="56"/>
       <w:lang w:bidi="he-IL"/>
     </w:rPr>
   </w:style>

</xml_diff>

<commit_message>
1/2 of stage 3
</commit_message>
<xml_diff>
--- a/דוח מיני פרויקט.docx
+++ b/דוח מיני פרויקט.docx
@@ -784,7 +784,6 @@
         </w:rPr>
         <w:t>:(</w:t>
       </w:r>
-      <w:proofErr w:type="spellStart"/>
       <w:r>
         <w:rPr>
           <w:rFonts w:ascii="Calibri" w:cs="Calibri"/>
@@ -793,7 +792,6 @@
         </w:rPr>
         <w:t>advisings</w:t>
       </w:r>
-      <w:proofErr w:type="spellEnd"/>
       <w:r>
         <w:rPr>
           <w:b/>
@@ -2558,7 +2556,6 @@
         </w:rPr>
         <w:t xml:space="preserve"> </w:t>
       </w:r>
-      <w:proofErr w:type="spellStart"/>
       <w:r>
         <w:rPr>
           <w:spacing w:val="-2"/>
@@ -2567,7 +2564,6 @@
         </w:rPr>
         <w:t>ייעוצים</w:t>
       </w:r>
-      <w:proofErr w:type="spellEnd"/>
       <w:r>
         <w:rPr>
           <w:spacing w:val="-8"/>
@@ -2611,7 +2607,6 @@
         </w:rPr>
         <w:t xml:space="preserve"> </w:t>
       </w:r>
-      <w:proofErr w:type="spellStart"/>
       <w:r>
         <w:rPr>
           <w:rFonts w:ascii="Calibri" w:cs="Calibri"/>
@@ -2622,7 +2617,6 @@
         </w:rPr>
         <w:t>phpMySql</w:t>
       </w:r>
-      <w:proofErr w:type="spellEnd"/>
       <w:r>
         <w:rPr>
           <w:spacing w:val="-14"/>
@@ -4348,7 +4342,6 @@
         </w:rPr>
         <w:t xml:space="preserve"> </w:t>
       </w:r>
-      <w:proofErr w:type="spellStart"/>
       <w:r>
         <w:rPr>
           <w:rFonts w:ascii="Calibri" w:cs="Calibri"/>
@@ -4357,7 +4350,6 @@
         </w:rPr>
         <w:t>phpMySql</w:t>
       </w:r>
-      <w:proofErr w:type="spellEnd"/>
       <w:r>
         <w:rPr>
           <w:spacing w:val="25"/>
@@ -5327,7 +5319,6 @@
         </w:rPr>
         <w:t xml:space="preserve"> </w:t>
       </w:r>
-      <w:proofErr w:type="spellStart"/>
       <w:r>
         <w:rPr>
           <w:rFonts w:ascii="Calibri" w:cs="Calibri"/>
@@ -5338,7 +5329,6 @@
         </w:rPr>
         <w:t>phpMySql</w:t>
       </w:r>
-      <w:proofErr w:type="spellEnd"/>
       <w:r>
         <w:rPr>
           <w:spacing w:val="-13"/>
@@ -6576,7 +6566,6 @@
         </w:rPr>
         <w:t xml:space="preserve"> </w:t>
       </w:r>
-      <w:proofErr w:type="spellStart"/>
       <w:r>
         <w:rPr>
           <w:rFonts w:ascii="Calibri" w:cs="Calibri"/>
@@ -6585,7 +6574,6 @@
         </w:rPr>
         <w:t>phpMySql</w:t>
       </w:r>
-      <w:proofErr w:type="spellEnd"/>
       <w:r>
         <w:rPr>
           <w:spacing w:val="24"/>
@@ -7934,7 +7922,6 @@
         </w:rPr>
         <w:t xml:space="preserve"> </w:t>
       </w:r>
-      <w:proofErr w:type="spellStart"/>
       <w:r>
         <w:rPr>
           <w:rFonts w:ascii="Calibri" w:cs="Calibri"/>
@@ -7943,7 +7930,6 @@
         </w:rPr>
         <w:t>phpMySql</w:t>
       </w:r>
-      <w:proofErr w:type="spellEnd"/>
       <w:r>
         <w:rPr>
           <w:spacing w:val="24"/>
@@ -8990,7 +8976,6 @@
         </w:rPr>
         <w:t xml:space="preserve"> </w:t>
       </w:r>
-      <w:proofErr w:type="spellStart"/>
       <w:r>
         <w:rPr>
           <w:rFonts w:ascii="Calibri" w:cs="Calibri"/>
@@ -9001,7 +8986,6 @@
         </w:rPr>
         <w:t>phpMySql</w:t>
       </w:r>
-      <w:proofErr w:type="spellEnd"/>
       <w:r>
         <w:rPr>
           <w:spacing w:val="-13"/>
@@ -10195,7 +10179,6 @@
         </w:rPr>
         <w:t xml:space="preserve"> </w:t>
       </w:r>
-      <w:proofErr w:type="spellStart"/>
       <w:r>
         <w:rPr>
           <w:rFonts w:ascii="Calibri" w:cs="Calibri"/>
@@ -10205,7 +10188,6 @@
         </w:rPr>
         <w:t>phpMySql</w:t>
       </w:r>
-      <w:proofErr w:type="spellEnd"/>
       <w:r>
         <w:rPr>
           <w:spacing w:val="24"/>
@@ -12043,7 +12025,6 @@
         </w:rPr>
         <w:t xml:space="preserve"> </w:t>
       </w:r>
-      <w:proofErr w:type="spellStart"/>
       <w:r>
         <w:rPr>
           <w:rFonts w:ascii="Calibri" w:cs="Calibri"/>
@@ -12053,7 +12034,6 @@
         </w:rPr>
         <w:t>phpMySql</w:t>
       </w:r>
-      <w:proofErr w:type="spellEnd"/>
       <w:r>
         <w:rPr>
           <w:spacing w:val="-15"/>
@@ -13738,7 +13718,6 @@
         </w:rPr>
         <w:t xml:space="preserve"> </w:t>
       </w:r>
-      <w:proofErr w:type="spellStart"/>
       <w:r>
         <w:rPr>
           <w:rFonts w:ascii="Calibri" w:cs="Calibri"/>
@@ -13748,7 +13727,6 @@
         </w:rPr>
         <w:t>phpMySql</w:t>
       </w:r>
-      <w:proofErr w:type="spellEnd"/>
       <w:r>
         <w:rPr>
           <w:spacing w:val="-15"/>
@@ -15075,7 +15053,6 @@
         </w:rPr>
         <w:t xml:space="preserve"> </w:t>
       </w:r>
-      <w:proofErr w:type="spellStart"/>
       <w:r>
         <w:rPr>
           <w:rFonts w:ascii="Calibri" w:cs="Calibri"/>
@@ -15085,7 +15062,6 @@
         </w:rPr>
         <w:t>phpMySql</w:t>
       </w:r>
-      <w:proofErr w:type="spellEnd"/>
       <w:r>
         <w:rPr>
           <w:spacing w:val="-16"/>
@@ -15965,7 +15941,6 @@
         </w:rPr>
         <w:t xml:space="preserve"> </w:t>
       </w:r>
-      <w:proofErr w:type="spellStart"/>
       <w:r>
         <w:rPr>
           <w:rFonts w:ascii="Calibri" w:cs="Calibri"/>
@@ -15975,7 +15950,6 @@
         </w:rPr>
         <w:t>phpMySql</w:t>
       </w:r>
-      <w:proofErr w:type="spellEnd"/>
       <w:r>
         <w:rPr>
           <w:spacing w:val="-15"/>
@@ -17843,7 +17817,6 @@
         </w:rPr>
         <w:t xml:space="preserve"> </w:t>
       </w:r>
-      <w:proofErr w:type="spellStart"/>
       <w:r>
         <w:rPr>
           <w:rFonts w:ascii="Calibri" w:cs="Calibri"/>
@@ -17853,7 +17826,6 @@
         </w:rPr>
         <w:t>phpMySql</w:t>
       </w:r>
-      <w:proofErr w:type="spellEnd"/>
       <w:r>
         <w:rPr>
           <w:spacing w:val="-14"/>
@@ -18586,7 +18558,6 @@
         </w:rPr>
         <w:t xml:space="preserve"> </w:t>
       </w:r>
-      <w:proofErr w:type="spellStart"/>
       <w:r>
         <w:rPr>
           <w:rFonts w:ascii="Calibri" w:cs="Calibri"/>
@@ -18596,7 +18567,6 @@
         </w:rPr>
         <w:t>phpMySql</w:t>
       </w:r>
-      <w:proofErr w:type="spellEnd"/>
       <w:r>
         <w:rPr>
           <w:spacing w:val="-15"/>
@@ -18816,7 +18786,6 @@
       <w:pPr>
         <w:bidi/>
         <w:rPr>
-          <w:rFonts w:hint="cs"/>
           <w:rtl/>
         </w:rPr>
       </w:pPr>
@@ -18831,9 +18800,6 @@
     <w:p>
       <w:pPr>
         <w:bidi/>
-        <w:rPr>
-          <w:rFonts w:hint="cs"/>
-        </w:rPr>
       </w:pPr>
       <w:r>
         <w:rPr>
@@ -18985,6 +18951,16 @@
           <w:lang w:val="en-GB"/>
         </w:rPr>
       </w:pPr>
+    </w:p>
+    <w:p>
+      <w:pPr>
+        <w:jc w:val="center"/>
+        <w:rPr>
+          <w:sz w:val="20"/>
+          <w:szCs w:val="20"/>
+          <w:lang w:val="en-GB"/>
+        </w:rPr>
+      </w:pPr>
       <w:r>
         <w:rPr>
           <w:sz w:val="20"/>
@@ -19009,35 +18985,7 @@
           <w:szCs w:val="20"/>
           <w:lang w:val="en-GB"/>
         </w:rPr>
-        <w:t xml:space="preserve"> and import </w:t>
-      </w:r>
-      <w:proofErr w:type="gramStart"/>
-      <w:r>
-        <w:rPr>
-          <w:sz w:val="20"/>
-          <w:szCs w:val="20"/>
-          <w:lang w:val="en-GB"/>
-        </w:rPr>
-        <w:t>the .</w:t>
-      </w:r>
-      <w:proofErr w:type="spellStart"/>
-      <w:r>
-        <w:rPr>
-          <w:sz w:val="20"/>
-          <w:szCs w:val="20"/>
-          <w:lang w:val="en-GB"/>
-        </w:rPr>
-        <w:t>erdplus</w:t>
-      </w:r>
-      <w:proofErr w:type="spellEnd"/>
-      <w:proofErr w:type="gramEnd"/>
-      <w:r>
-        <w:rPr>
-          <w:sz w:val="20"/>
-          <w:szCs w:val="20"/>
-          <w:lang w:val="en-GB"/>
-        </w:rPr>
-        <w:t xml:space="preserve"> file.</w:t>
+        <w:t xml:space="preserve"> and import the .erdplus file.</w:t>
       </w:r>
     </w:p>
     <w:p>
@@ -19052,6 +19000,7 @@
     </w:p>
     <w:p>
       <w:pPr>
+        <w:jc w:val="center"/>
         <w:rPr>
           <w:sz w:val="20"/>
           <w:szCs w:val="20"/>
@@ -19061,6 +19010,7 @@
     </w:p>
     <w:p>
       <w:pPr>
+        <w:jc w:val="center"/>
         <w:rPr>
           <w:sz w:val="20"/>
           <w:szCs w:val="20"/>
@@ -19070,6 +19020,7 @@
     </w:p>
     <w:p>
       <w:pPr>
+        <w:jc w:val="center"/>
         <w:rPr>
           <w:sz w:val="20"/>
           <w:szCs w:val="20"/>
@@ -19077,8 +19028,1065 @@
         </w:rPr>
       </w:pPr>
     </w:p>
+    <w:p>
+      <w:pPr>
+        <w:jc w:val="center"/>
+        <w:rPr>
+          <w:sz w:val="20"/>
+          <w:szCs w:val="20"/>
+          <w:lang w:val="en-GB"/>
+        </w:rPr>
+      </w:pPr>
+    </w:p>
+    <w:p>
+      <w:pPr>
+        <w:jc w:val="center"/>
+        <w:rPr>
+          <w:sz w:val="20"/>
+          <w:szCs w:val="20"/>
+          <w:lang w:val="en-GB"/>
+        </w:rPr>
+      </w:pPr>
+    </w:p>
+    <w:p>
+      <w:pPr>
+        <w:jc w:val="center"/>
+        <w:rPr>
+          <w:sz w:val="20"/>
+          <w:szCs w:val="20"/>
+          <w:lang w:val="en-GB"/>
+        </w:rPr>
+      </w:pPr>
+    </w:p>
+    <w:p>
+      <w:pPr>
+        <w:jc w:val="center"/>
+        <w:rPr>
+          <w:sz w:val="20"/>
+          <w:szCs w:val="20"/>
+          <w:lang w:val="en-GB"/>
+        </w:rPr>
+      </w:pPr>
+    </w:p>
+    <w:p>
+      <w:pPr>
+        <w:jc w:val="center"/>
+        <w:rPr>
+          <w:sz w:val="20"/>
+          <w:szCs w:val="20"/>
+          <w:lang w:val="en-GB"/>
+        </w:rPr>
+      </w:pPr>
+    </w:p>
+    <w:p>
+      <w:pPr>
+        <w:jc w:val="center"/>
+        <w:rPr>
+          <w:sz w:val="20"/>
+          <w:szCs w:val="20"/>
+          <w:lang w:val="en-GB"/>
+        </w:rPr>
+      </w:pPr>
+    </w:p>
+    <w:p>
+      <w:pPr>
+        <w:jc w:val="center"/>
+        <w:rPr>
+          <w:sz w:val="20"/>
+          <w:szCs w:val="20"/>
+          <w:lang w:val="en-GB"/>
+        </w:rPr>
+      </w:pPr>
+    </w:p>
+    <w:p>
+      <w:pPr>
+        <w:jc w:val="center"/>
+        <w:rPr>
+          <w:sz w:val="20"/>
+          <w:szCs w:val="20"/>
+          <w:lang w:val="en-GB"/>
+        </w:rPr>
+      </w:pPr>
+    </w:p>
+    <w:p>
+      <w:pPr>
+        <w:jc w:val="center"/>
+        <w:rPr>
+          <w:sz w:val="20"/>
+          <w:szCs w:val="20"/>
+          <w:lang w:val="en-GB"/>
+        </w:rPr>
+      </w:pPr>
+    </w:p>
+    <w:p>
+      <w:pPr>
+        <w:jc w:val="center"/>
+        <w:rPr>
+          <w:sz w:val="20"/>
+          <w:szCs w:val="20"/>
+          <w:lang w:val="en-GB"/>
+        </w:rPr>
+      </w:pPr>
+    </w:p>
+    <w:p>
+      <w:pPr>
+        <w:jc w:val="center"/>
+        <w:rPr>
+          <w:sz w:val="20"/>
+          <w:szCs w:val="20"/>
+          <w:lang w:val="en-GB"/>
+        </w:rPr>
+      </w:pPr>
+    </w:p>
+    <w:p>
+      <w:pPr>
+        <w:jc w:val="center"/>
+        <w:rPr>
+          <w:sz w:val="20"/>
+          <w:szCs w:val="20"/>
+          <w:lang w:val="en-GB"/>
+        </w:rPr>
+      </w:pPr>
+    </w:p>
+    <w:p>
+      <w:pPr>
+        <w:jc w:val="center"/>
+        <w:rPr>
+          <w:sz w:val="20"/>
+          <w:szCs w:val="20"/>
+          <w:lang w:val="en-GB"/>
+        </w:rPr>
+      </w:pPr>
+    </w:p>
+    <w:p>
+      <w:pPr>
+        <w:rPr>
+          <w:sz w:val="20"/>
+          <w:szCs w:val="20"/>
+          <w:lang w:val="en-GB"/>
+        </w:rPr>
+      </w:pPr>
+    </w:p>
+    <w:p>
+      <w:pPr>
+        <w:jc w:val="center"/>
+        <w:rPr>
+          <w:sz w:val="44"/>
+          <w:szCs w:val="44"/>
+        </w:rPr>
+      </w:pPr>
+      <w:r>
+        <w:rPr>
+          <w:rFonts w:hint="cs"/>
+          <w:sz w:val="44"/>
+          <w:szCs w:val="44"/>
+          <w:rtl/>
+        </w:rPr>
+        <w:lastRenderedPageBreak/>
+        <w:t>שלב 3</w:t>
+      </w:r>
+    </w:p>
+    <w:p>
+      <w:pPr>
+        <w:jc w:val="center"/>
+        <w:rPr>
+          <w:sz w:val="44"/>
+          <w:szCs w:val="44"/>
+        </w:rPr>
+      </w:pPr>
+    </w:p>
+    <w:p>
+      <w:pPr>
+        <w:bidi/>
+        <w:rPr>
+          <w:sz w:val="20"/>
+          <w:szCs w:val="20"/>
+          <w:rtl/>
+        </w:rPr>
+      </w:pPr>
+      <w:r>
+        <w:rPr>
+          <w:rFonts w:hint="cs"/>
+          <w:rtl/>
+        </w:rPr>
+        <w:t>בשלב זה נוסיף פונקציות ופרוצדורו</w:t>
+      </w:r>
+      <w:r>
+        <w:rPr>
+          <w:rFonts w:hint="eastAsia"/>
+          <w:rtl/>
+        </w:rPr>
+        <w:t>ת</w:t>
+      </w:r>
+      <w:r>
+        <w:rPr>
+          <w:rFonts w:hint="cs"/>
+          <w:rtl/>
+        </w:rPr>
+        <w:t xml:space="preserve"> לבסיס הנתונים:</w:t>
+      </w:r>
+    </w:p>
+    <w:p>
+      <w:pPr>
+        <w:bidi/>
+        <w:rPr>
+          <w:sz w:val="20"/>
+          <w:szCs w:val="20"/>
+          <w:rtl/>
+        </w:rPr>
+      </w:pPr>
+      <w:r>
+        <w:rPr>
+          <w:rFonts w:hint="cs"/>
+          <w:sz w:val="20"/>
+          <w:szCs w:val="20"/>
+          <w:rtl/>
+        </w:rPr>
+        <w:t xml:space="preserve">כיוון שאנחנו משתמשים ב </w:t>
+      </w:r>
+      <w:r>
+        <w:rPr>
+          <w:sz w:val="20"/>
+          <w:szCs w:val="20"/>
+        </w:rPr>
+        <w:t>MYSQL</w:t>
+      </w:r>
+      <w:r>
+        <w:rPr>
+          <w:rFonts w:hint="cs"/>
+          <w:sz w:val="20"/>
+          <w:szCs w:val="20"/>
+          <w:rtl/>
+        </w:rPr>
+        <w:t xml:space="preserve"> ולא ב </w:t>
+      </w:r>
+      <w:r>
+        <w:rPr>
+          <w:sz w:val="20"/>
+          <w:szCs w:val="20"/>
+        </w:rPr>
+        <w:t>ORACLE</w:t>
+      </w:r>
+      <w:r>
+        <w:rPr>
+          <w:rFonts w:hint="cs"/>
+          <w:sz w:val="20"/>
+          <w:szCs w:val="20"/>
+          <w:rtl/>
+        </w:rPr>
+        <w:t xml:space="preserve"> אין לנו תמיכה ב </w:t>
+      </w:r>
+      <w:r>
+        <w:rPr>
+          <w:sz w:val="20"/>
+          <w:szCs w:val="20"/>
+        </w:rPr>
+        <w:t>PLSQL</w:t>
+      </w:r>
+      <w:r>
+        <w:rPr>
+          <w:rFonts w:hint="cs"/>
+          <w:sz w:val="20"/>
+          <w:szCs w:val="20"/>
+          <w:rtl/>
+        </w:rPr>
+        <w:t xml:space="preserve"> אך עדיין יש את השפה המובנת של </w:t>
+      </w:r>
+      <w:r>
+        <w:rPr>
+          <w:sz w:val="20"/>
+          <w:szCs w:val="20"/>
+        </w:rPr>
+        <w:t>MYSQL</w:t>
+      </w:r>
+      <w:r>
+        <w:rPr>
+          <w:rFonts w:hint="cs"/>
+          <w:sz w:val="20"/>
+          <w:szCs w:val="20"/>
+          <w:rtl/>
+        </w:rPr>
+        <w:t xml:space="preserve"> אך אינה נתמכת כל כך. לדוג אין </w:t>
+      </w:r>
+      <w:r>
+        <w:rPr>
+          <w:sz w:val="20"/>
+          <w:szCs w:val="20"/>
+        </w:rPr>
+        <w:t>ref cur.</w:t>
+      </w:r>
+    </w:p>
+    <w:p>
+      <w:pPr>
+        <w:bidi/>
+        <w:rPr>
+          <w:sz w:val="20"/>
+          <w:szCs w:val="20"/>
+          <w:rtl/>
+        </w:rPr>
+      </w:pPr>
+    </w:p>
+    <w:p>
+      <w:pPr>
+        <w:bidi/>
+        <w:rPr>
+          <w:sz w:val="20"/>
+          <w:szCs w:val="20"/>
+          <w:rtl/>
+        </w:rPr>
+      </w:pPr>
+      <w:r>
+        <w:rPr>
+          <w:rFonts w:hint="cs"/>
+          <w:sz w:val="20"/>
+          <w:szCs w:val="20"/>
+          <w:rtl/>
+        </w:rPr>
+        <w:t>תוכנית ראשונה: סידור השעות השבועיות של כל הסטודנטים.</w:t>
+      </w:r>
+    </w:p>
+    <w:p>
+      <w:pPr>
+        <w:bidi/>
+        <w:rPr>
+          <w:sz w:val="20"/>
+          <w:szCs w:val="20"/>
+          <w:rtl/>
+        </w:rPr>
+      </w:pPr>
+      <w:r>
+        <w:rPr>
+          <w:rFonts w:hint="cs"/>
+          <w:sz w:val="20"/>
+          <w:szCs w:val="20"/>
+          <w:rtl/>
+        </w:rPr>
+        <w:t xml:space="preserve">תוכנית זו היא פרוצדורה הקוראת למספר פונקציות ופרוצדורות. </w:t>
+      </w:r>
+    </w:p>
+    <w:p>
+      <w:pPr>
+        <w:bidi/>
+        <w:rPr>
+          <w:sz w:val="20"/>
+          <w:szCs w:val="20"/>
+          <w:rtl/>
+        </w:rPr>
+      </w:pPr>
+      <w:r>
+        <w:rPr>
+          <w:rFonts w:hint="cs"/>
+          <w:sz w:val="20"/>
+          <w:szCs w:val="20"/>
+          <w:rtl/>
+        </w:rPr>
+        <w:t>המטרה היא שלכל סטודנט מספר השעות השבועיות שלו לא יעלה על 45 ש"ש, כדי לבצע זאת הפורצדורה קוראת לפןנקציה המחשבת את מספר השעות השבועיות של כל הסטודנטים ואם סטודנט יש יותר נקרא לפרוצדורה שמוחקת קורס הקראי של הסטודנט עד שמספר הש"ש קטן שווה מ 45.</w:t>
+      </w:r>
+      <w:r>
+        <w:rPr>
+          <w:rFonts w:hint="cs"/>
+          <w:noProof/>
+          <w:sz w:val="20"/>
+          <w:szCs w:val="20"/>
+          <w:rtl/>
+          <w:lang w:val="he-IL"/>
+        </w:rPr>
+        <w:drawing>
+          <wp:inline distT="0" distB="0" distL="0" distR="0" wp14:anchorId="0A2ADF66" wp14:editId="5D813435">
+            <wp:extent cx="6391746" cy="7459261"/>
+            <wp:effectExtent l="0" t="0" r="0" b="8890"/>
+            <wp:docPr id="1162247312" name="Picture 13"/>
+            <wp:cNvGraphicFramePr>
+              <a:graphicFrameLocks xmlns:a="http://schemas.openxmlformats.org/drawingml/2006/main" noChangeAspect="1"/>
+            </wp:cNvGraphicFramePr>
+            <a:graphic xmlns:a="http://schemas.openxmlformats.org/drawingml/2006/main">
+              <a:graphicData uri="http://schemas.openxmlformats.org/drawingml/2006/picture">
+                <pic:pic xmlns:pic="http://schemas.openxmlformats.org/drawingml/2006/picture">
+                  <pic:nvPicPr>
+                    <pic:cNvPr id="1162247312" name="Picture 1162247312"/>
+                    <pic:cNvPicPr/>
+                  </pic:nvPicPr>
+                  <pic:blipFill>
+                    <a:blip r:embed="rId49">
+                      <a:extLst>
+                        <a:ext uri="{28A0092B-C50C-407E-A947-70E740481C1C}">
+                          <a14:useLocalDpi xmlns:a14="http://schemas.microsoft.com/office/drawing/2010/main" val="0"/>
+                        </a:ext>
+                      </a:extLst>
+                    </a:blip>
+                    <a:stretch>
+                      <a:fillRect/>
+                    </a:stretch>
+                  </pic:blipFill>
+                  <pic:spPr>
+                    <a:xfrm>
+                      <a:off x="0" y="0"/>
+                      <a:ext cx="6391746" cy="7459261"/>
+                    </a:xfrm>
+                    <a:prstGeom prst="rect">
+                      <a:avLst/>
+                    </a:prstGeom>
+                  </pic:spPr>
+                </pic:pic>
+              </a:graphicData>
+            </a:graphic>
+          </wp:inline>
+        </w:drawing>
+      </w:r>
+      <w:r>
+        <w:rPr>
+          <w:rFonts w:hint="cs"/>
+          <w:sz w:val="20"/>
+          <w:szCs w:val="20"/>
+          <w:rtl/>
+        </w:rPr>
+        <w:t xml:space="preserve">  </w:t>
+      </w:r>
+      <w:r>
+        <w:rPr>
+          <w:rFonts w:hint="cs"/>
+          <w:sz w:val="20"/>
+          <w:szCs w:val="20"/>
+          <w:rtl/>
+        </w:rPr>
+        <w:lastRenderedPageBreak/>
+        <w:t>מספר הערות:</w:t>
+      </w:r>
+    </w:p>
+    <w:p>
+      <w:pPr>
+        <w:bidi/>
+        <w:rPr>
+          <w:sz w:val="20"/>
+          <w:szCs w:val="20"/>
+          <w:rtl/>
+        </w:rPr>
+      </w:pPr>
+      <w:r>
+        <w:rPr>
+          <w:rFonts w:hint="cs"/>
+          <w:sz w:val="20"/>
+          <w:szCs w:val="20"/>
+          <w:rtl/>
+        </w:rPr>
+        <w:t xml:space="preserve">אפשר להבחין כי הפרוצדורה משתמשת ב </w:t>
+      </w:r>
+      <w:r>
+        <w:rPr>
+          <w:sz w:val="20"/>
+          <w:szCs w:val="20"/>
+        </w:rPr>
+        <w:t xml:space="preserve"> cursor</w:t>
+      </w:r>
+      <w:r>
+        <w:rPr>
+          <w:rFonts w:hint="cs"/>
+          <w:sz w:val="20"/>
+          <w:szCs w:val="20"/>
+          <w:rtl/>
+        </w:rPr>
+        <w:t xml:space="preserve"> כדי לעבור על טבלת הסטודנטים עבור כל </w:t>
+      </w:r>
+      <w:r>
+        <w:rPr>
+          <w:sz w:val="20"/>
+          <w:szCs w:val="20"/>
+        </w:rPr>
+        <w:t>ID</w:t>
+      </w:r>
+      <w:r>
+        <w:rPr>
+          <w:rFonts w:hint="cs"/>
+          <w:sz w:val="20"/>
+          <w:szCs w:val="20"/>
+          <w:rtl/>
+        </w:rPr>
+        <w:t xml:space="preserve"> של סטודנט אנו מחשבים את מספר הש"ש עי קריאה לפונקציה. כל עוד מספר הש"ש של הסטודנט לא &gt;= מ 45 נקרא לפרוצדורה של מחיקת קורס רנדומלי של סטודנט זה.</w:t>
+      </w:r>
+    </w:p>
+    <w:p>
+      <w:pPr>
+        <w:bidi/>
+        <w:rPr>
+          <w:sz w:val="20"/>
+          <w:szCs w:val="20"/>
+          <w:rtl/>
+        </w:rPr>
+      </w:pPr>
+    </w:p>
+    <w:p>
+      <w:pPr>
+        <w:bidi/>
+        <w:rPr>
+          <w:rFonts w:hint="cs"/>
+          <w:sz w:val="20"/>
+          <w:szCs w:val="20"/>
+          <w:rtl/>
+        </w:rPr>
+      </w:pPr>
+      <w:r>
+        <w:rPr>
+          <w:rFonts w:hint="cs"/>
+          <w:sz w:val="20"/>
+          <w:szCs w:val="20"/>
+          <w:rtl/>
+        </w:rPr>
+        <w:t xml:space="preserve">השתמשנו ב </w:t>
+      </w:r>
+      <w:r>
+        <w:rPr>
+          <w:sz w:val="20"/>
+          <w:szCs w:val="20"/>
+        </w:rPr>
+        <w:t xml:space="preserve">ROLLBACK </w:t>
+      </w:r>
+      <w:r>
+        <w:rPr>
+          <w:rFonts w:hint="cs"/>
+          <w:sz w:val="20"/>
+          <w:szCs w:val="20"/>
+          <w:rtl/>
+        </w:rPr>
+        <w:t xml:space="preserve"> על מנת שנוכל להריץ פונקציה זו מספר פעמים ולראות שכל פעם זה עובד מחדש.</w:t>
+      </w:r>
+      <w:r>
+        <w:rPr>
+          <w:rFonts w:hint="cs"/>
+          <w:noProof/>
+          <w:sz w:val="20"/>
+          <w:szCs w:val="20"/>
+          <w:rtl/>
+          <w:lang w:val="he-IL"/>
+        </w:rPr>
+        <w:drawing>
+          <wp:inline distT="0" distB="0" distL="0" distR="0" wp14:anchorId="6CE148D4" wp14:editId="19085E00">
+            <wp:extent cx="4026228" cy="8369300"/>
+            <wp:effectExtent l="0" t="0" r="0" b="0"/>
+            <wp:docPr id="1104875075" name="Picture 14"/>
+            <wp:cNvGraphicFramePr>
+              <a:graphicFrameLocks xmlns:a="http://schemas.openxmlformats.org/drawingml/2006/main" noChangeAspect="1"/>
+            </wp:cNvGraphicFramePr>
+            <a:graphic xmlns:a="http://schemas.openxmlformats.org/drawingml/2006/main">
+              <a:graphicData uri="http://schemas.openxmlformats.org/drawingml/2006/picture">
+                <pic:pic xmlns:pic="http://schemas.openxmlformats.org/drawingml/2006/picture">
+                  <pic:nvPicPr>
+                    <pic:cNvPr id="1104875075" name="Picture 1104875075"/>
+                    <pic:cNvPicPr/>
+                  </pic:nvPicPr>
+                  <pic:blipFill>
+                    <a:blip r:embed="rId50">
+                      <a:extLst>
+                        <a:ext uri="{28A0092B-C50C-407E-A947-70E740481C1C}">
+                          <a14:useLocalDpi xmlns:a14="http://schemas.microsoft.com/office/drawing/2010/main" val="0"/>
+                        </a:ext>
+                      </a:extLst>
+                    </a:blip>
+                    <a:stretch>
+                      <a:fillRect/>
+                    </a:stretch>
+                  </pic:blipFill>
+                  <pic:spPr>
+                    <a:xfrm>
+                      <a:off x="0" y="0"/>
+                      <a:ext cx="4036343" cy="8390326"/>
+                    </a:xfrm>
+                    <a:prstGeom prst="rect">
+                      <a:avLst/>
+                    </a:prstGeom>
+                  </pic:spPr>
+                </pic:pic>
+              </a:graphicData>
+            </a:graphic>
+          </wp:inline>
+        </w:drawing>
+      </w:r>
+    </w:p>
+    <w:p>
+      <w:pPr>
+        <w:bidi/>
+        <w:rPr>
+          <w:rFonts w:hint="cs"/>
+          <w:sz w:val="20"/>
+          <w:szCs w:val="20"/>
+          <w:rtl/>
+        </w:rPr>
+      </w:pPr>
+    </w:p>
+    <w:p>
+      <w:pPr>
+        <w:bidi/>
+        <w:rPr>
+          <w:sz w:val="20"/>
+          <w:szCs w:val="20"/>
+          <w:rtl/>
+        </w:rPr>
+      </w:pPr>
+      <w:r>
+        <w:rPr>
+          <w:rFonts w:hint="cs"/>
+          <w:sz w:val="20"/>
+          <w:szCs w:val="20"/>
+          <w:rtl/>
+        </w:rPr>
+        <w:lastRenderedPageBreak/>
+        <w:t>בפרוצדורה הבאה אנו מוחקים קורס רנדומלי של סטודנט. אנו מקבלים משתנה חיצוני בלתי ניתן לשינוי (</w:t>
+      </w:r>
+      <w:r>
+        <w:rPr>
+          <w:sz w:val="20"/>
+          <w:szCs w:val="20"/>
+        </w:rPr>
+        <w:t>IN</w:t>
+      </w:r>
+      <w:r>
+        <w:rPr>
+          <w:rFonts w:hint="cs"/>
+          <w:sz w:val="20"/>
+          <w:szCs w:val="20"/>
+          <w:rtl/>
+        </w:rPr>
+        <w:t xml:space="preserve">) ומגדירים </w:t>
+      </w:r>
+      <w:r>
+        <w:rPr>
+          <w:sz w:val="20"/>
+          <w:szCs w:val="20"/>
+        </w:rPr>
+        <w:t>handler (exit)</w:t>
+      </w:r>
+      <w:r>
+        <w:rPr>
+          <w:rFonts w:hint="cs"/>
+          <w:sz w:val="20"/>
+          <w:szCs w:val="20"/>
+          <w:rtl/>
+        </w:rPr>
+        <w:t xml:space="preserve"> כאשר נקבל חריגה מסוג </w:t>
+      </w:r>
+      <w:r>
+        <w:rPr>
+          <w:sz w:val="20"/>
+          <w:szCs w:val="20"/>
+        </w:rPr>
+        <w:t>SQL</w:t>
+      </w:r>
+      <w:r>
+        <w:rPr>
+          <w:rFonts w:hint="cs"/>
+          <w:sz w:val="20"/>
+          <w:szCs w:val="20"/>
+          <w:rtl/>
+        </w:rPr>
+        <w:t xml:space="preserve"> נצא ישר מהפרוצדורה. וגם במקרה שאין סטודנט העונה ל </w:t>
+      </w:r>
+      <w:r>
+        <w:rPr>
+          <w:sz w:val="20"/>
+          <w:szCs w:val="20"/>
+        </w:rPr>
+        <w:t>ID</w:t>
+      </w:r>
+      <w:r>
+        <w:rPr>
+          <w:rFonts w:hint="cs"/>
+          <w:sz w:val="20"/>
+          <w:szCs w:val="20"/>
+          <w:rtl/>
+        </w:rPr>
+        <w:t xml:space="preserve"> נזרוק חריגה ונצא.</w:t>
+      </w:r>
+    </w:p>
+    <w:p>
+      <w:pPr>
+        <w:bidi/>
+        <w:rPr>
+          <w:sz w:val="20"/>
+          <w:szCs w:val="20"/>
+        </w:rPr>
+      </w:pPr>
+      <w:r>
+        <w:rPr>
+          <w:rFonts w:hint="cs"/>
+          <w:sz w:val="20"/>
+          <w:szCs w:val="20"/>
+          <w:rtl/>
+        </w:rPr>
+        <w:t>הקורס מחושב רנדומלית עי קריאה לפונקציי</w:t>
+      </w:r>
+      <w:r>
+        <w:rPr>
+          <w:rFonts w:hint="eastAsia"/>
+          <w:sz w:val="20"/>
+          <w:szCs w:val="20"/>
+          <w:rtl/>
+        </w:rPr>
+        <w:t>ת</w:t>
+      </w:r>
+      <w:r>
+        <w:rPr>
+          <w:rFonts w:hint="cs"/>
+          <w:sz w:val="20"/>
+          <w:szCs w:val="20"/>
+          <w:rtl/>
+        </w:rPr>
+        <w:t xml:space="preserve"> </w:t>
+      </w:r>
+      <w:r>
+        <w:rPr>
+          <w:sz w:val="20"/>
+          <w:szCs w:val="20"/>
+        </w:rPr>
+        <w:t>rand</w:t>
+      </w:r>
+      <w:r>
+        <w:rPr>
+          <w:rFonts w:hint="cs"/>
+          <w:sz w:val="20"/>
+          <w:szCs w:val="20"/>
+          <w:rtl/>
+        </w:rPr>
+        <w:t xml:space="preserve"> תוף כדי שימוש ב </w:t>
+      </w:r>
+      <w:r>
+        <w:rPr>
+          <w:sz w:val="20"/>
+          <w:szCs w:val="20"/>
+        </w:rPr>
+        <w:t xml:space="preserve">   </w:t>
+      </w:r>
+      <w:r>
+        <w:rPr>
+          <w:sz w:val="20"/>
+          <w:szCs w:val="20"/>
+        </w:rPr>
+        <w:t>ROWNUM</w:t>
+      </w:r>
+    </w:p>
+    <w:p>
+      <w:pPr>
+        <w:bidi/>
+        <w:rPr>
+          <w:sz w:val="20"/>
+          <w:szCs w:val="20"/>
+        </w:rPr>
+      </w:pPr>
+      <w:r>
+        <w:rPr>
+          <w:rFonts w:hint="cs"/>
+          <w:sz w:val="20"/>
+          <w:szCs w:val="20"/>
+          <w:rtl/>
+        </w:rPr>
+        <w:t xml:space="preserve">גם כאן נדפיס את כל הקורסים לפני ואחרי מחיקה עי קריאה לפרוצדורה </w:t>
+      </w:r>
+      <w:r>
+        <w:rPr>
+          <w:sz w:val="20"/>
+          <w:szCs w:val="20"/>
+        </w:rPr>
+        <w:t>GetStudentsCourses(student_id)</w:t>
+      </w:r>
+      <w:r>
+        <w:rPr>
+          <w:rFonts w:hint="cs"/>
+          <w:sz w:val="20"/>
+          <w:szCs w:val="20"/>
+          <w:rtl/>
+        </w:rPr>
+        <w:t xml:space="preserve"> ונשתמש ב </w:t>
+      </w:r>
+      <w:r>
+        <w:rPr>
+          <w:sz w:val="20"/>
+          <w:szCs w:val="20"/>
+        </w:rPr>
+        <w:t>rollback</w:t>
+      </w:r>
+    </w:p>
+    <w:p>
+      <w:pPr>
+        <w:bidi/>
+        <w:rPr>
+          <w:sz w:val="20"/>
+          <w:szCs w:val="20"/>
+        </w:rPr>
+      </w:pPr>
+      <w:r>
+        <w:rPr>
+          <w:rFonts w:hint="cs"/>
+          <w:sz w:val="20"/>
+          <w:szCs w:val="20"/>
+          <w:rtl/>
+        </w:rPr>
+        <w:t xml:space="preserve">נשים לב כי פרוצדורות (של </w:t>
+      </w:r>
+      <w:r>
+        <w:rPr>
+          <w:sz w:val="20"/>
+          <w:szCs w:val="20"/>
+        </w:rPr>
+        <w:t>DML</w:t>
+      </w:r>
+      <w:r>
+        <w:rPr>
+          <w:rFonts w:hint="cs"/>
+          <w:sz w:val="20"/>
+          <w:szCs w:val="20"/>
+          <w:rtl/>
+        </w:rPr>
+        <w:t xml:space="preserve">) הם לא דטרמיניסטיות כיוון שמשנים את ערכי ה </w:t>
+      </w:r>
+      <w:r>
+        <w:rPr>
+          <w:sz w:val="20"/>
+          <w:szCs w:val="20"/>
+        </w:rPr>
+        <w:t>DB</w:t>
+      </w:r>
+      <w:r>
+        <w:rPr>
+          <w:rFonts w:hint="cs"/>
+          <w:sz w:val="20"/>
+          <w:szCs w:val="20"/>
+          <w:rtl/>
+        </w:rPr>
+        <w:t xml:space="preserve"> וגם בגלל הרנדומליות.</w:t>
+      </w:r>
+      <w:r>
+        <w:rPr>
+          <w:sz w:val="20"/>
+          <w:szCs w:val="20"/>
+        </w:rPr>
+        <w:tab/>
+      </w:r>
+      <w:r>
+        <w:rPr>
+          <w:sz w:val="20"/>
+          <w:szCs w:val="20"/>
+        </w:rPr>
+        <w:tab/>
+      </w:r>
+      <w:r>
+        <w:rPr>
+          <w:sz w:val="20"/>
+          <w:szCs w:val="20"/>
+        </w:rPr>
+        <w:tab/>
+      </w:r>
+      <w:r>
+        <w:rPr>
+          <w:sz w:val="20"/>
+          <w:szCs w:val="20"/>
+        </w:rPr>
+        <w:tab/>
+      </w:r>
+      <w:r>
+        <w:rPr>
+          <w:sz w:val="20"/>
+          <w:szCs w:val="20"/>
+        </w:rPr>
+        <w:tab/>
+      </w:r>
+      <w:r>
+        <w:rPr>
+          <w:sz w:val="20"/>
+          <w:szCs w:val="20"/>
+        </w:rPr>
+        <w:tab/>
+      </w:r>
+      <w:r>
+        <w:rPr>
+          <w:sz w:val="20"/>
+          <w:szCs w:val="20"/>
+        </w:rPr>
+        <w:tab/>
+      </w:r>
+      <w:r>
+        <w:rPr>
+          <w:sz w:val="20"/>
+          <w:szCs w:val="20"/>
+        </w:rPr>
+        <w:tab/>
+      </w:r>
+      <w:r>
+        <w:rPr>
+          <w:sz w:val="20"/>
+          <w:szCs w:val="20"/>
+        </w:rPr>
+        <w:tab/>
+      </w:r>
+      <w:r>
+        <w:rPr>
+          <w:sz w:val="20"/>
+          <w:szCs w:val="20"/>
+        </w:rPr>
+        <w:tab/>
+      </w:r>
+      <w:r>
+        <w:rPr>
+          <w:sz w:val="20"/>
+          <w:szCs w:val="20"/>
+        </w:rPr>
+        <w:tab/>
+      </w:r>
+      <w:r>
+        <w:rPr>
+          <w:sz w:val="20"/>
+          <w:szCs w:val="20"/>
+        </w:rPr>
+        <w:tab/>
+      </w:r>
+      <w:r>
+        <w:rPr>
+          <w:sz w:val="20"/>
+          <w:szCs w:val="20"/>
+        </w:rPr>
+        <w:tab/>
+      </w:r>
+      <w:r>
+        <w:rPr>
+          <w:sz w:val="20"/>
+          <w:szCs w:val="20"/>
+        </w:rPr>
+        <w:tab/>
+      </w:r>
+      <w:r>
+        <w:rPr>
+          <w:sz w:val="20"/>
+          <w:szCs w:val="20"/>
+        </w:rPr>
+        <w:tab/>
+      </w:r>
+    </w:p>
+    <w:p>
+      <w:pPr>
+        <w:jc w:val="right"/>
+        <w:rPr>
+          <w:rtl/>
+        </w:rPr>
+      </w:pPr>
+    </w:p>
+    <w:p>
+      <w:pPr>
+        <w:bidi/>
+        <w:jc w:val="right"/>
+      </w:pPr>
+      <w:r>
+        <w:rPr>
+          <w:noProof/>
+        </w:rPr>
+        <w:drawing>
+          <wp:inline distT="0" distB="0" distL="0" distR="0" wp14:anchorId="2B577BE3" wp14:editId="50E9828A">
+            <wp:extent cx="4362978" cy="7555117"/>
+            <wp:effectExtent l="0" t="0" r="0" b="8255"/>
+            <wp:docPr id="2145727616" name="Picture 16"/>
+            <wp:cNvGraphicFramePr>
+              <a:graphicFrameLocks xmlns:a="http://schemas.openxmlformats.org/drawingml/2006/main" noChangeAspect="1"/>
+            </wp:cNvGraphicFramePr>
+            <a:graphic xmlns:a="http://schemas.openxmlformats.org/drawingml/2006/main">
+              <a:graphicData uri="http://schemas.openxmlformats.org/drawingml/2006/picture">
+                <pic:pic xmlns:pic="http://schemas.openxmlformats.org/drawingml/2006/picture">
+                  <pic:nvPicPr>
+                    <pic:cNvPr id="2145727616" name="Picture 2145727616"/>
+                    <pic:cNvPicPr/>
+                  </pic:nvPicPr>
+                  <pic:blipFill>
+                    <a:blip r:embed="rId51">
+                      <a:extLst>
+                        <a:ext uri="{28A0092B-C50C-407E-A947-70E740481C1C}">
+                          <a14:useLocalDpi xmlns:a14="http://schemas.microsoft.com/office/drawing/2010/main" val="0"/>
+                        </a:ext>
+                      </a:extLst>
+                    </a:blip>
+                    <a:stretch>
+                      <a:fillRect/>
+                    </a:stretch>
+                  </pic:blipFill>
+                  <pic:spPr>
+                    <a:xfrm>
+                      <a:off x="0" y="0"/>
+                      <a:ext cx="4369109" cy="7565733"/>
+                    </a:xfrm>
+                    <a:prstGeom prst="rect">
+                      <a:avLst/>
+                    </a:prstGeom>
+                  </pic:spPr>
+                </pic:pic>
+              </a:graphicData>
+            </a:graphic>
+          </wp:inline>
+        </w:drawing>
+      </w:r>
+    </w:p>
+    <w:p>
+      <w:pPr>
+        <w:bidi/>
+      </w:pPr>
+    </w:p>
+    <w:p>
+      <w:pPr>
+        <w:bidi/>
+      </w:pPr>
+    </w:p>
+    <w:p>
+      <w:pPr>
+        <w:tabs>
+          <w:tab w:val="left" w:pos="471"/>
+        </w:tabs>
+        <w:bidi/>
+        <w:rPr>
+          <w:rtl/>
+        </w:rPr>
+      </w:pPr>
+      <w:r>
+        <w:rPr>
+          <w:rFonts w:hint="cs"/>
+          <w:rtl/>
+        </w:rPr>
+        <w:t xml:space="preserve">בדוגמת הרצה ניתן לראות את פרטי הסטודנט וכי מספר הש"ש אכן גדול מ 45 ולכן מתבצעת מחיקה של שני קורסים. </w:t>
+      </w:r>
+    </w:p>
+    <w:p>
+      <w:pPr>
+        <w:tabs>
+          <w:tab w:val="left" w:pos="471"/>
+        </w:tabs>
+        <w:bidi/>
+        <w:rPr>
+          <w:rFonts w:hint="cs"/>
+          <w:rtl/>
+        </w:rPr>
+      </w:pPr>
+      <w:r>
+        <w:rPr>
+          <w:rFonts w:hint="cs"/>
+          <w:rtl/>
+        </w:rPr>
+        <w:t xml:space="preserve">אפשר לראות כי לסטודנט זה ירדו 2 קורסים וגם כי התעדכן ב </w:t>
+      </w:r>
+      <w:r>
+        <w:t>DB</w:t>
+      </w:r>
+      <w:r>
+        <w:rPr>
+          <w:rFonts w:hint="cs"/>
+          <w:rtl/>
+        </w:rPr>
+        <w:t xml:space="preserve"> עי </w:t>
+      </w:r>
+      <w:r>
+        <w:t>row effected</w:t>
+      </w:r>
+      <w:r>
+        <w:rPr>
+          <w:rFonts w:hint="cs"/>
+          <w:rtl/>
+        </w:rPr>
+        <w:t xml:space="preserve"> ולבסוף את רשימת הקורסים העדכניים שלו. ומספר השעות השבעויות.</w:t>
+      </w:r>
+    </w:p>
     <w:sectPr>
-      <w:headerReference w:type="default" r:id="rId49"/>
+      <w:headerReference w:type="default" r:id="rId52"/>
       <w:pgSz w:w="11910" w:h="16840"/>
       <w:pgMar w:top="1680" w:right="440" w:bottom="280" w:left="1340" w:header="1471" w:footer="0" w:gutter="0"/>
       <w:cols w:space="720"/>
@@ -20127,305 +21135,18 @@
       <w:pStyle w:val="BodyText"/>
       <w:spacing w:line="14" w:lineRule="auto"/>
     </w:pPr>
-    <w:r>
-      <w:rPr>
-        <w:noProof/>
-      </w:rPr>
-      <mc:AlternateContent>
-        <mc:Choice Requires="wps">
-          <w:drawing>
-            <wp:anchor distT="0" distB="0" distL="0" distR="0" simplePos="0" relativeHeight="487236608" behindDoc="1" locked="0" layoutInCell="1" allowOverlap="1" wp14:anchorId="398A1EBA" wp14:editId="02C988EF">
-              <wp:simplePos x="0" y="0"/>
-              <wp:positionH relativeFrom="page">
-                <wp:posOffset>4067175</wp:posOffset>
-              </wp:positionH>
-              <wp:positionV relativeFrom="page">
-                <wp:posOffset>895350</wp:posOffset>
-              </wp:positionV>
-              <wp:extent cx="3671570" cy="168275"/>
-              <wp:effectExtent l="0" t="0" r="0" b="0"/>
-              <wp:wrapSquare wrapText="bothSides"/>
-              <wp:docPr id="22" name="Textbox 22"/>
-              <wp:cNvGraphicFramePr>
-                <a:graphicFrameLocks xmlns:a="http://schemas.openxmlformats.org/drawingml/2006/main"/>
-              </wp:cNvGraphicFramePr>
-              <a:graphic xmlns:a="http://schemas.openxmlformats.org/drawingml/2006/main">
-                <a:graphicData uri="http://schemas.microsoft.com/office/word/2010/wordprocessingShape">
-                  <wps:wsp>
-                    <wps:cNvSpPr txBox="1">
-                      <a:spLocks/>
-                    </wps:cNvSpPr>
-                    <wps:spPr>
-                      <a:xfrm>
-                        <a:off x="0" y="0"/>
-                        <a:ext cx="3671570" cy="168275"/>
-                      </a:xfrm>
-                      <a:prstGeom prst="rect">
-                        <a:avLst/>
-                      </a:prstGeom>
-                    </wps:spPr>
-                    <wps:txbx>
-                      <w:txbxContent>
-                        <w:p>
-                          <w:pPr>
-                            <w:bidi/>
-                            <w:spacing w:line="258" w:lineRule="exact"/>
-                            <w:ind w:right="20"/>
-                            <w:jc w:val="right"/>
-                            <w:rPr>
-                              <w:b/>
-                              <w:bCs/>
-                              <w:sz w:val="20"/>
-                              <w:szCs w:val="20"/>
-                            </w:rPr>
-                          </w:pPr>
-                          <w:r>
-                            <w:rPr>
-                              <w:b/>
-                              <w:bCs/>
-                              <w:spacing w:val="-4"/>
-                              <w:sz w:val="20"/>
-                              <w:szCs w:val="20"/>
-                              <w:rtl/>
-                            </w:rPr>
-                            <w:t>טבלת</w:t>
-                          </w:r>
-                          <w:r>
-                            <w:rPr>
-                              <w:b/>
-                              <w:bCs/>
-                              <w:spacing w:val="41"/>
-                              <w:sz w:val="20"/>
-                              <w:szCs w:val="20"/>
-                              <w:rtl/>
-                            </w:rPr>
-                            <w:t xml:space="preserve"> </w:t>
-                          </w:r>
-                          <w:r>
-                            <w:rPr>
-                              <w:b/>
-                              <w:bCs/>
-                              <w:sz w:val="20"/>
-                              <w:szCs w:val="20"/>
-                              <w:rtl/>
-                            </w:rPr>
-                            <w:t>קשרים</w:t>
-                          </w:r>
-                          <w:r>
-                            <w:rPr>
-                              <w:b/>
-                              <w:bCs/>
-                              <w:spacing w:val="40"/>
-                              <w:sz w:val="20"/>
-                              <w:szCs w:val="20"/>
-                              <w:rtl/>
-                            </w:rPr>
-                            <w:t xml:space="preserve"> </w:t>
-                          </w:r>
-                          <w:r>
-                            <w:rPr>
-                              <w:rFonts w:hint="cs"/>
-                              <w:b/>
-                              <w:bCs/>
-                              <w:sz w:val="20"/>
-                              <w:szCs w:val="20"/>
-                              <w:rtl/>
-                            </w:rPr>
-                            <w:t>ראש מחלקה</w:t>
-                          </w:r>
-                          <w:r>
-                            <w:rPr>
-                              <w:b/>
-                              <w:bCs/>
-                              <w:spacing w:val="40"/>
-                              <w:sz w:val="20"/>
-                              <w:szCs w:val="20"/>
-                              <w:rtl/>
-                            </w:rPr>
-                            <w:t xml:space="preserve"> </w:t>
-                          </w:r>
-                          <w:r>
-                            <w:rPr>
-                              <w:rFonts w:ascii="Calibri" w:cs="Calibri"/>
-                              <w:b/>
-                              <w:bCs/>
-                            </w:rPr>
-                            <w:t>:</w:t>
-                          </w:r>
-                          <w:r>
-                            <w:rPr>
-                              <w:b/>
-                              <w:bCs/>
-                            </w:rPr>
-                            <w:t>(</w:t>
-                          </w:r>
-                          <w:r>
-                            <w:t xml:space="preserve"> </w:t>
-                          </w:r>
-                          <w:proofErr w:type="spellStart"/>
-                          <w:r>
-                            <w:rPr>
-                              <w:rFonts w:ascii="Calibri" w:cs="Calibri"/>
-                              <w:b/>
-                              <w:bCs/>
-                            </w:rPr>
-                            <w:t>head_of_department</w:t>
-                          </w:r>
-                          <w:proofErr w:type="spellEnd"/>
-                          <w:r>
-                            <w:rPr>
-                              <w:b/>
-                              <w:bCs/>
-                              <w:sz w:val="20"/>
-                              <w:szCs w:val="20"/>
-                            </w:rPr>
-                            <w:t>)</w:t>
-                          </w:r>
-                        </w:p>
-                      </w:txbxContent>
-                    </wps:txbx>
-                    <wps:bodyPr wrap="square" lIns="0" tIns="0" rIns="0" bIns="0" rtlCol="0">
-                      <a:noAutofit/>
-                    </wps:bodyPr>
-                  </wps:wsp>
-                </a:graphicData>
-              </a:graphic>
-            </wp:anchor>
-          </w:drawing>
-        </mc:Choice>
-        <mc:Fallback>
-          <w:pict>
-            <v:shapetype w14:anchorId="398A1EBA" id="_x0000_t202" coordsize="21600,21600" o:spt="202" path="m,l,21600r21600,l21600,xe">
-              <v:stroke joinstyle="miter"/>
-              <v:path gradientshapeok="t" o:connecttype="rect"/>
-            </v:shapetype>
-            <v:shape id="_x0000_s1037" type="#_x0000_t202" style="position:absolute;margin-left:320.25pt;margin-top:70.5pt;width:289.1pt;height:13.25pt;z-index:-16079872;visibility:visible;mso-wrap-style:square;mso-wrap-distance-left:0;mso-wrap-distance-top:0;mso-wrap-distance-right:0;mso-wrap-distance-bottom:0;mso-position-horizontal:absolute;mso-position-horizontal-relative:page;mso-position-vertical:absolute;mso-position-vertical-relative:page;v-text-anchor:top" o:gfxdata="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" filled="f" stroked="f">
-              <v:textbox inset="0,0,0,0">
-                <w:txbxContent>
-                  <w:p>
-                    <w:pPr>
-                      <w:bidi/>
-                      <w:spacing w:line="258" w:lineRule="exact"/>
-                      <w:ind w:right="20"/>
-                      <w:jc w:val="right"/>
-                      <w:rPr>
-                        <w:b/>
-                        <w:bCs/>
-                        <w:sz w:val="20"/>
-                        <w:szCs w:val="20"/>
-                      </w:rPr>
-                    </w:pPr>
-                    <w:r>
-                      <w:rPr>
-                        <w:b/>
-                        <w:bCs/>
-                        <w:spacing w:val="-4"/>
-                        <w:sz w:val="20"/>
-                        <w:szCs w:val="20"/>
-                        <w:rtl/>
-                      </w:rPr>
-                      <w:t>טבלת</w:t>
-                    </w:r>
-                    <w:r>
-                      <w:rPr>
-                        <w:b/>
-                        <w:bCs/>
-                        <w:spacing w:val="41"/>
-                        <w:sz w:val="20"/>
-                        <w:szCs w:val="20"/>
-                        <w:rtl/>
-                      </w:rPr>
-                      <w:t xml:space="preserve"> </w:t>
-                    </w:r>
-                    <w:r>
-                      <w:rPr>
-                        <w:b/>
-                        <w:bCs/>
-                        <w:sz w:val="20"/>
-                        <w:szCs w:val="20"/>
-                        <w:rtl/>
-                      </w:rPr>
-                      <w:t>קשרים</w:t>
-                    </w:r>
-                    <w:r>
-                      <w:rPr>
-                        <w:b/>
-                        <w:bCs/>
-                        <w:spacing w:val="40"/>
-                        <w:sz w:val="20"/>
-                        <w:szCs w:val="20"/>
-                        <w:rtl/>
-                      </w:rPr>
-                      <w:t xml:space="preserve"> </w:t>
-                    </w:r>
-                    <w:r>
-                      <w:rPr>
-                        <w:rFonts w:hint="cs"/>
-                        <w:b/>
-                        <w:bCs/>
-                        <w:sz w:val="20"/>
-                        <w:szCs w:val="20"/>
-                        <w:rtl/>
-                      </w:rPr>
-                      <w:t>ראש מחלקה</w:t>
-                    </w:r>
-                    <w:r>
-                      <w:rPr>
-                        <w:b/>
-                        <w:bCs/>
-                        <w:spacing w:val="40"/>
-                        <w:sz w:val="20"/>
-                        <w:szCs w:val="20"/>
-                        <w:rtl/>
-                      </w:rPr>
-                      <w:t xml:space="preserve"> </w:t>
-                    </w:r>
-                    <w:r>
-                      <w:rPr>
-                        <w:rFonts w:ascii="Calibri" w:cs="Calibri"/>
-                        <w:b/>
-                        <w:bCs/>
-                      </w:rPr>
-                      <w:t>:</w:t>
-                    </w:r>
-                    <w:r>
-                      <w:rPr>
-                        <w:b/>
-                        <w:bCs/>
-                      </w:rPr>
-                      <w:t>(</w:t>
-                    </w:r>
-                    <w:r>
-                      <w:t xml:space="preserve"> </w:t>
-                    </w:r>
-                    <w:proofErr w:type="spellStart"/>
-                    <w:r>
-                      <w:rPr>
-                        <w:rFonts w:ascii="Calibri" w:cs="Calibri"/>
-                        <w:b/>
-                        <w:bCs/>
-                      </w:rPr>
-                      <w:t>head_of_department</w:t>
-                    </w:r>
-                    <w:proofErr w:type="spellEnd"/>
-                    <w:r>
-                      <w:rPr>
-                        <w:b/>
-                        <w:bCs/>
-                        <w:sz w:val="20"/>
-                        <w:szCs w:val="20"/>
-                      </w:rPr>
-                      <w:t>)</w:t>
-                    </w:r>
-                  </w:p>
-                </w:txbxContent>
-              </v:textbox>
-              <w10:wrap type="square" anchorx="page" anchory="page"/>
-            </v:shape>
-          </w:pict>
-        </mc:Fallback>
-      </mc:AlternateContent>
-    </w:r>
+  </w:p>
+  <w:p>
+    <w:pPr>
+      <w:pStyle w:val="BodyText"/>
+      <w:spacing w:line="14" w:lineRule="auto"/>
+    </w:pPr>
+  </w:p>
+  <w:p>
+    <w:pPr>
+      <w:pStyle w:val="BodyText"/>
+      <w:spacing w:line="14" w:lineRule="auto"/>
+    </w:pPr>
   </w:p>
 </w:hdr>
 </file>
@@ -20539,7 +21260,6 @@
                             </w:rPr>
                             <w:t>:(</w:t>
                           </w:r>
-                          <w:proofErr w:type="spellStart"/>
                           <w:r>
                             <w:rPr>
                               <w:rFonts w:ascii="Calibri" w:cs="Calibri"/>
@@ -20548,7 +21268,6 @@
                             </w:rPr>
                             <w:t>assingments</w:t>
                           </w:r>
-                          <w:proofErr w:type="spellEnd"/>
                           <w:r>
                             <w:rPr>
                               <w:b/>
@@ -20642,7 +21361,6 @@
                       </w:rPr>
                       <w:t>:(</w:t>
                     </w:r>
-                    <w:proofErr w:type="spellStart"/>
                     <w:r>
                       <w:rPr>
                         <w:rFonts w:ascii="Calibri" w:cs="Calibri"/>
@@ -20651,7 +21369,6 @@
                       </w:rPr>
                       <w:t>assingments</w:t>
                     </w:r>
-                    <w:proofErr w:type="spellEnd"/>
                     <w:r>
                       <w:rPr>
                         <w:b/>
@@ -21806,7 +22523,6 @@
                             </w:rPr>
                             <w:t>:(</w:t>
                           </w:r>
-                          <w:proofErr w:type="spellStart"/>
                           <w:r>
                             <w:rPr>
                               <w:rFonts w:ascii="Calibri" w:cs="Calibri"/>
@@ -21815,7 +22531,6 @@
                             </w:rPr>
                             <w:t>lecturers_in_department</w:t>
                           </w:r>
-                          <w:proofErr w:type="spellEnd"/>
                           <w:r>
                             <w:rPr>
                               <w:b/>
@@ -21972,7 +22687,6 @@
                       </w:rPr>
                       <w:t>:(</w:t>
                     </w:r>
-                    <w:proofErr w:type="spellStart"/>
                     <w:r>
                       <w:rPr>
                         <w:rFonts w:ascii="Calibri" w:cs="Calibri"/>
@@ -21981,7 +22695,6 @@
                       </w:rPr>
                       <w:t>lecturers_in_department</w:t>
                     </w:r>
-                    <w:proofErr w:type="spellEnd"/>
                     <w:r>
                       <w:rPr>
                         <w:b/>

</xml_diff>